<commit_message>
Fixed WorCnt in the Peg, added powerup, powerdown to streaming.cc. Preparing to implemented default WOR mode.
</commit_message>
<xml_diff>
--- a/DOC/doc.docx
+++ b/DOC/doc.docx
@@ -131,7 +131,27 @@
           <w:sz w:val="28"/>
           <w:szCs w:val="28"/>
         </w:rPr>
-        <w:t>(preliminary document)</w:t>
+        <w:t>(</w:t>
+      </w:r>
+      <w:proofErr w:type="gramStart"/>
+      <w:r>
+        <w:rPr>
+          <w:b w:val="0"/>
+          <w:bCs w:val="0"/>
+          <w:sz w:val="28"/>
+          <w:szCs w:val="28"/>
+        </w:rPr>
+        <w:t>preliminary</w:t>
+      </w:r>
+      <w:proofErr w:type="gramEnd"/>
+      <w:r>
+        <w:rPr>
+          <w:b w:val="0"/>
+          <w:bCs w:val="0"/>
+          <w:sz w:val="28"/>
+          <w:szCs w:val="28"/>
+        </w:rPr>
+        <w:t xml:space="preserve"> document)</w:t>
       </w:r>
     </w:p>
     <w:p>
@@ -354,7 +374,16 @@
           <w:sz w:val="28"/>
           <w:szCs w:val="28"/>
         </w:rPr>
-        <w:t>March 1, 2021</w:t>
+        <w:t>August 5</w:t>
+      </w:r>
+      <w:r>
+        <w:rPr>
+          <w:rFonts w:ascii="Arial" w:hAnsi="Arial" w:cs="Arial"/>
+          <w:color w:val="000000"/>
+          <w:sz w:val="28"/>
+          <w:szCs w:val="28"/>
+        </w:rPr>
+        <w:t>, 2021</w:t>
       </w:r>
     </w:p>
     <w:p>
@@ -429,7 +458,27 @@
           <w:sz w:val="20"/>
           <w:szCs w:val="20"/>
         </w:rPr>
-        <w:t>Copyright 2013-2021, Olsonet Communications Corporation.</w:t>
+        <w:t xml:space="preserve">Copyright 2013-2021, </w:t>
+      </w:r>
+      <w:proofErr w:type="spellStart"/>
+      <w:r>
+        <w:rPr>
+          <w:rFonts w:ascii="Arial" w:hAnsi="Arial" w:cs="Arial"/>
+          <w:color w:val="000000"/>
+          <w:sz w:val="20"/>
+          <w:szCs w:val="20"/>
+        </w:rPr>
+        <w:t>Olsonet</w:t>
+      </w:r>
+      <w:proofErr w:type="spellEnd"/>
+      <w:r>
+        <w:rPr>
+          <w:rFonts w:ascii="Arial" w:hAnsi="Arial" w:cs="Arial"/>
+          <w:color w:val="000000"/>
+          <w:sz w:val="20"/>
+          <w:szCs w:val="20"/>
+        </w:rPr>
+        <w:t xml:space="preserve"> Communications Corporation.</w:t>
       </w:r>
     </w:p>
     <w:p>
@@ -528,7 +577,21 @@
         <w:rPr>
           <w:color w:val="000000"/>
         </w:rPr>
-        <w:t xml:space="preserve">CC1350 SensorTag (aka </w:t>
+        <w:t xml:space="preserve">CC1350 </w:t>
+      </w:r>
+      <w:proofErr w:type="spellStart"/>
+      <w:r>
+        <w:rPr>
+          <w:color w:val="000000"/>
+        </w:rPr>
+        <w:t>SensorTag</w:t>
+      </w:r>
+      <w:proofErr w:type="spellEnd"/>
+      <w:r>
+        <w:rPr>
+          <w:color w:val="000000"/>
+        </w:rPr>
+        <w:t xml:space="preserve"> (aka </w:t>
       </w:r>
       <w:r>
         <w:rPr>
@@ -652,7 +715,14 @@
         <w:rPr>
           <w:color w:val="000000"/>
         </w:rPr>
-        <w:t xml:space="preserve"> high-speed data acquisition from the IMU (accelerometer) possibly involving compression and some </w:t>
+        <w:t xml:space="preserve"> high-speed data acquisition from the IMU (accelerometer) possibly involving compression and </w:t>
+      </w:r>
+      <w:proofErr w:type="gramStart"/>
+      <w:r>
+        <w:rPr>
+          <w:color w:val="000000"/>
+        </w:rPr>
+        <w:t xml:space="preserve">some </w:t>
       </w:r>
       <w:r>
         <w:rPr>
@@ -664,7 +734,14 @@
         <w:rPr>
           <w:color w:val="000000"/>
         </w:rPr>
-        <w:t xml:space="preserve"> of acknowledgments. The idea is to be able to collect IMU data with high reliability </w:t>
+        <w:t xml:space="preserve"> of acknowledgments</w:t>
+      </w:r>
+      <w:proofErr w:type="gramEnd"/>
+      <w:r>
+        <w:rPr>
+          <w:color w:val="000000"/>
+        </w:rPr>
+        <w:t xml:space="preserve">. The idea is to be able to collect IMU data with high reliability </w:t>
       </w:r>
       <w:r>
         <w:rPr>
@@ -734,7 +811,21 @@
         <w:rPr>
           <w:color w:val="000000"/>
         </w:rPr>
-        <w:t xml:space="preserve">the RF interface, is contained in other documents by Texas Instruments and/or Olsonet Communications. Those documents are </w:t>
+        <w:t xml:space="preserve">the RF interface, is contained in other documents by Texas Instruments and/or </w:t>
+      </w:r>
+      <w:proofErr w:type="spellStart"/>
+      <w:r>
+        <w:rPr>
+          <w:color w:val="000000"/>
+        </w:rPr>
+        <w:t>Olsonet</w:t>
+      </w:r>
+      <w:proofErr w:type="spellEnd"/>
+      <w:r>
+        <w:rPr>
+          <w:color w:val="000000"/>
+        </w:rPr>
+        <w:t xml:space="preserve"> Communications. Those documents are </w:t>
       </w:r>
       <w:r>
         <w:rPr>
@@ -1018,7 +1109,21 @@
         <w:rPr>
           <w:color w:val="000000"/>
         </w:rPr>
-        <w:t xml:space="preserve"> nor WiFi. I</w:t>
+        <w:t xml:space="preserve"> nor </w:t>
+      </w:r>
+      <w:proofErr w:type="spellStart"/>
+      <w:r>
+        <w:rPr>
+          <w:color w:val="000000"/>
+        </w:rPr>
+        <w:t>WiFi</w:t>
+      </w:r>
+      <w:proofErr w:type="spellEnd"/>
+      <w:r>
+        <w:rPr>
+          <w:color w:val="000000"/>
+        </w:rPr>
+        <w:t>. I</w:t>
       </w:r>
       <w:r>
         <w:rPr>
@@ -1052,7 +1157,49 @@
         <w:rPr>
           <w:color w:val="000000"/>
         </w:rPr>
-        <w:t xml:space="preserve"> on the device; however, the deepest sleep mode of the microcontroller effectively amounts to an OFF state because the battery drain is then negligible. To wake up the device from the dormant state, Switch 1 (see Figure 3) should be pressed once. If the device was in fact dormant, the LED will blink once, and the microcontroller will reset. The device will start in its initial power-up state. Thus, the return from the dormant state looks like switching the device on (inserting the battery has basically the same effect).</w:t>
+        <w:t xml:space="preserve"> on the device; however, the deepest sleep mode of the microcontroller effectively amounts to an OFF state because the battery drain is then negligible. To wake up the device from the dormant state, Switch 1 (see Figure 3) should be pressed once. If the device was in fact dormant, </w:t>
+      </w:r>
+      <w:r>
+        <w:rPr>
+          <w:color w:val="000000"/>
+        </w:rPr>
+        <w:t>the device will reset</w:t>
+      </w:r>
+      <w:r>
+        <w:rPr>
+          <w:color w:val="000000"/>
+        </w:rPr>
+        <w:t>,</w:t>
+      </w:r>
+      <w:r>
+        <w:rPr>
+          <w:color w:val="000000"/>
+        </w:rPr>
+        <w:t xml:space="preserve"> </w:t>
+      </w:r>
+      <w:r>
+        <w:rPr>
+          <w:color w:val="000000"/>
+        </w:rPr>
+        <w:t xml:space="preserve">and </w:t>
+      </w:r>
+      <w:r>
+        <w:rPr>
+          <w:color w:val="000000"/>
+        </w:rPr>
+        <w:t xml:space="preserve">the LED will blink </w:t>
+      </w:r>
+      <w:r>
+        <w:rPr>
+          <w:color w:val="000000"/>
+        </w:rPr>
+        <w:t>twice</w:t>
+      </w:r>
+      <w:r>
+        <w:rPr>
+          <w:color w:val="000000"/>
+        </w:rPr>
+        <w:t xml:space="preserve">. </w:t>
       </w:r>
     </w:p>
     <w:p>
@@ -1064,12 +1211,95 @@
           <w:color w:val="000000"/>
         </w:rPr>
       </w:pPr>
+    </w:p>
+    <w:p>
+      <w:pPr>
+        <w:pStyle w:val="Textbody"/>
+        <w:ind w:left="360"/>
+        <w:jc w:val="both"/>
+        <w:rPr>
+          <w:color w:val="000000"/>
+        </w:rPr>
+      </w:pPr>
+      <w:r>
+        <w:rPr>
+          <w:color w:val="000000"/>
+        </w:rPr>
+        <w:lastRenderedPageBreak/>
+        <w:t>The device will start in its initial power-up state. Thus, the return from the dormant state looks like switching the device on</w:t>
+      </w:r>
+      <w:r>
+        <w:rPr>
+          <w:color w:val="000000"/>
+        </w:rPr>
+        <w:t>.</w:t>
+      </w:r>
+      <w:r>
+        <w:rPr>
+          <w:color w:val="000000"/>
+        </w:rPr>
+        <w:t xml:space="preserve"> </w:t>
+      </w:r>
+      <w:r>
+        <w:rPr>
+          <w:color w:val="000000"/>
+        </w:rPr>
+        <w:t xml:space="preserve">Note that powering the device up (say by inserting the battery or connecting </w:t>
+      </w:r>
+      <w:r>
+        <w:rPr>
+          <w:color w:val="000000"/>
+        </w:rPr>
+        <w:t>it via the USB debug interface)</w:t>
+      </w:r>
+      <w:r>
+        <w:rPr>
+          <w:color w:val="000000"/>
+        </w:rPr>
+        <w:t xml:space="preserve"> will cause it to go immediately dormant</w:t>
+      </w:r>
+      <w:r>
+        <w:rPr>
+          <w:color w:val="000000"/>
+        </w:rPr>
+        <w:t>:</w:t>
+      </w:r>
+      <w:r>
+        <w:rPr>
+          <w:color w:val="000000"/>
+        </w:rPr>
+        <w:t xml:space="preserve"> pushing </w:t>
+      </w:r>
+      <w:r>
+        <w:rPr>
+          <w:color w:val="000000"/>
+        </w:rPr>
+        <w:t>Switch 1 is necessary to bring it to life after that. This way Switch</w:t>
+      </w:r>
+      <w:r>
+        <w:t> 1 does its best to emulate the power switch (as one of its multiple functions).</w:t>
+      </w:r>
+      <w:r>
+        <w:rPr>
+          <w:color w:val="000000"/>
+        </w:rPr>
+        <w:t xml:space="preserve"> </w:t>
+      </w:r>
+    </w:p>
+    <w:p>
+      <w:pPr>
+        <w:pStyle w:val="Textbody"/>
+        <w:ind w:left="360"/>
+        <w:jc w:val="both"/>
+        <w:rPr>
+          <w:color w:val="000000"/>
+        </w:rPr>
+      </w:pPr>
       <w:r>
         <w:rPr>
           <w:noProof/>
           <w:color w:val="000000"/>
         </w:rPr>
-        <w:lastRenderedPageBreak/>
         <mc:AlternateContent>
           <mc:Choice Requires="wps">
             <w:drawing>
@@ -1259,7 +1489,7 @@
         <w:rPr>
           <w:color w:val="000000"/>
         </w:rPr>
-        <w:t xml:space="preserve"> the device is not dormant will cycle it through the three states of the RF module: off, WOR, and full-on. Following the push, the LED will blink quickly: 2 times when the new assumed state is off, 4 times for WOR, and 6 times for full-on. When the device starts (after inserting the battery or after a wakeup from dormant), the initial state of the RF module is full-on, so the Tag can immediately receive commands from the Peg</w:t>
+        <w:t xml:space="preserve"> the device is not dormant will cycle it through the three states of the RF module: off, WOR, and full-on. Following the push, the LED will blink quickly: 2 times when the new assumed state is off, 4 times for WOR, and 6 times for full-on. When the device starts (after a wakeup from dormant), the initial state of the RF module is full-on, so the Tag can immediately receive commands from the Peg</w:t>
       </w:r>
       <w:r>
         <w:rPr>
@@ -1557,33 +1787,14 @@
         <w:rPr>
           <w:color w:val="000000"/>
         </w:rPr>
-        <w:t>When Switch 1 is pressed continuously for more than 5 seconds</w:t>
-      </w:r>
-      <w:r>
-        <w:rPr>
-          <w:color w:val="000000"/>
-        </w:rPr>
-        <w:t>,</w:t>
-      </w:r>
-      <w:r>
-        <w:rPr>
-          <w:color w:val="000000"/>
-        </w:rPr>
-        <w:t xml:space="preserve"> while the Tag is </w:t>
-      </w:r>
-      <w:r>
-        <w:rPr>
-          <w:i/>
-          <w:iCs/>
-          <w:color w:val="000000"/>
-        </w:rPr>
-        <w:t>not</w:t>
-      </w:r>
-      <w:r>
-        <w:rPr>
-          <w:color w:val="000000"/>
-        </w:rPr>
-        <w:t xml:space="preserve"> dormant, the LED will start to blink very quickly</w:t>
+        <w:lastRenderedPageBreak/>
+        <w:t>If, while the Tag is alive,</w:t>
+      </w:r>
+      <w:r>
+        <w:rPr>
+          <w:color w:val="000000"/>
+        </w:rPr>
+        <w:t xml:space="preserve"> Switch 1 is pressed continuously for more than 5 seconds, the LED will start to blink very quickly</w:t>
       </w:r>
       <w:r>
         <w:rPr>
@@ -1647,7 +1858,6 @@
         <w:rPr>
           <w:color w:val="000000"/>
         </w:rPr>
-        <w:lastRenderedPageBreak/>
         <w:t xml:space="preserve">Switch 2 is not used at present. Switch 1 is the only means to control the device manually (without connecting to it from the Peg over the RF link). Note that the </w:t>
       </w:r>
       <w:r>
@@ -1750,7 +1960,7 @@
         <w:rPr>
           <w:color w:val="000000"/>
         </w:rPr>
-        <w:t xml:space="preserve">. Then, if the receiver is being switched off, the LED will blink 16 times (at a rate ½ of that for the device going dormant). If the </w:t>
+        <w:t xml:space="preserve">. Then, if the receiver is being switched off, the LED will blink 16 times. If the </w:t>
       </w:r>
       <w:r>
         <w:rPr>
@@ -2469,7 +2679,14 @@
         <w:rPr>
           <w:color w:val="000000"/>
         </w:rPr>
-        <w:t xml:space="preserve"> temperature</w:t>
+        <w:t xml:space="preserve"> </w:t>
+      </w:r>
+      <w:r>
+        <w:rPr>
+          <w:color w:val="000000"/>
+        </w:rPr>
+        <w:lastRenderedPageBreak/>
+        <w:t>temperature</w:t>
       </w:r>
       <w:r>
         <w:rPr>
@@ -2512,7 +2729,19 @@
         <w:rPr>
           <w:color w:val="000000"/>
         </w:rPr>
-        <w:t xml:space="preserve">mponents, so this is expected when you </w:t>
+        <w:t>mponents</w:t>
+      </w:r>
+      <w:r>
+        <w:rPr>
+          <w:color w:val="000000"/>
+        </w:rPr>
+        <w:t xml:space="preserve"> on the side</w:t>
+      </w:r>
+      <w:r>
+        <w:rPr>
+          <w:color w:val="000000"/>
+        </w:rPr>
+        <w:t xml:space="preserve">, so this is expected when you </w:t>
       </w:r>
       <w:r>
         <w:rPr>
@@ -2540,7 +2769,6 @@
         <w:rPr>
           <w:color w:val="000000"/>
         </w:rPr>
-        <w:lastRenderedPageBreak/>
         <w:t xml:space="preserve">The sensors can be independently configured. </w:t>
       </w:r>
       <w:r>
@@ -2559,7 +2787,13 @@
         <w:rPr>
           <w:color w:val="000000"/>
         </w:rPr>
-        <w:t>The operations of configuring a sensor and turning it on and off are separated.</w:t>
+        <w:t>The operations of configuring a sensor and turning it on and off are separated</w:t>
+      </w:r>
+      <w:r>
+        <w:rPr>
+          <w:color w:val="000000"/>
+        </w:rPr>
+        <w:t>.</w:t>
       </w:r>
     </w:p>
     <w:p>
@@ -2575,19 +2809,309 @@
         <w:rPr>
           <w:color w:val="000000"/>
         </w:rPr>
-        <w:t xml:space="preserve">The Tag can be instructed to sample </w:t>
-      </w:r>
-      <w:r>
-        <w:rPr>
-          <w:color w:val="000000"/>
-        </w:rPr>
-        <w:t xml:space="preserve">the sensors that are currently turned on. </w:t>
-      </w:r>
-      <w:r>
-        <w:rPr>
-          <w:color w:val="000000"/>
-        </w:rPr>
-        <w:t xml:space="preserve">The idea is that if you want to receive data from the sensors, then you </w:t>
+        <w:t>The present application is</w:t>
+      </w:r>
+      <w:r>
+        <w:rPr>
+          <w:color w:val="000000"/>
+        </w:rPr>
+        <w:t xml:space="preserve"> a bit messy because the program currently running in the Tag </w:t>
+      </w:r>
+      <w:r>
+        <w:rPr>
+          <w:color w:val="000000"/>
+        </w:rPr>
+        <w:t xml:space="preserve">caters to numerous tests and implements miscellaneous hooks that I needed </w:t>
+      </w:r>
+      <w:r>
+        <w:rPr>
+          <w:color w:val="000000"/>
+        </w:rPr>
+        <w:t>to try out</w:t>
+      </w:r>
+      <w:r>
+        <w:rPr>
+          <w:color w:val="000000"/>
+        </w:rPr>
+        <w:t xml:space="preserve"> various things</w:t>
+      </w:r>
+      <w:r>
+        <w:rPr>
+          <w:color w:val="000000"/>
+        </w:rPr>
+        <w:t>. No problem. It can all be cleaned up if we know what we want.</w:t>
+      </w:r>
+      <w:r>
+        <w:rPr>
+          <w:color w:val="000000"/>
+        </w:rPr>
+        <w:t xml:space="preserve"> If any </w:t>
+      </w:r>
+      <w:r>
+        <w:rPr>
+          <w:i/>
+          <w:iCs/>
+          <w:color w:val="000000"/>
+        </w:rPr>
+        <w:t>actual</w:t>
+      </w:r>
+      <w:r>
+        <w:rPr>
+          <w:color w:val="000000"/>
+        </w:rPr>
+        <w:t xml:space="preserve"> functionality is expected from the thing, it is easier to remove and trim than to create and refine.</w:t>
+      </w:r>
+    </w:p>
+    <w:p>
+      <w:pPr>
+        <w:pStyle w:val="Heading2"/>
+      </w:pPr>
+      <w:r>
+        <w:t>Sampling and streaming</w:t>
+      </w:r>
+    </w:p>
+    <w:p>
+      <w:pPr>
+        <w:pStyle w:val="Textbody"/>
+        <w:ind w:left="360"/>
+        <w:jc w:val="both"/>
+        <w:rPr>
+          <w:color w:val="000000"/>
+        </w:rPr>
+      </w:pPr>
+      <w:r>
+        <w:rPr>
+          <w:color w:val="000000"/>
+        </w:rPr>
+        <w:t>There are two ways to collect sensor data</w:t>
+      </w:r>
+      <w:r>
+        <w:rPr>
+          <w:color w:val="000000"/>
+        </w:rPr>
+        <w:t xml:space="preserve"> which I call </w:t>
+      </w:r>
+      <w:r>
+        <w:rPr>
+          <w:i/>
+          <w:iCs/>
+          <w:color w:val="000000"/>
+        </w:rPr>
+        <w:t>sampling</w:t>
+      </w:r>
+      <w:r>
+        <w:rPr>
+          <w:color w:val="000000"/>
+        </w:rPr>
+        <w:t xml:space="preserve"> and </w:t>
+      </w:r>
+      <w:r>
+        <w:rPr>
+          <w:i/>
+          <w:iCs/>
+          <w:color w:val="000000"/>
+        </w:rPr>
+        <w:t>streaming</w:t>
+      </w:r>
+      <w:r>
+        <w:rPr>
+          <w:color w:val="000000"/>
+        </w:rPr>
+        <w:t>. Sampling is available for all sensors and for combinations of their selections</w:t>
+      </w:r>
+      <w:r>
+        <w:rPr>
+          <w:color w:val="000000"/>
+        </w:rPr>
+        <w:t xml:space="preserve"> at once</w:t>
+      </w:r>
+      <w:r>
+        <w:rPr>
+          <w:color w:val="000000"/>
+        </w:rPr>
+        <w:t xml:space="preserve"> meaning that groups of data coming from different sensors can be sampled simultaneously as compound samples)</w:t>
+      </w:r>
+      <w:r>
+        <w:rPr>
+          <w:color w:val="000000"/>
+        </w:rPr>
+        <w:t xml:space="preserve">. Streaming is presently only </w:t>
+      </w:r>
+      <w:r>
+        <w:rPr>
+          <w:color w:val="000000"/>
+        </w:rPr>
+        <w:t>available for the accelerometer component of the IMU</w:t>
+      </w:r>
+      <w:r>
+        <w:rPr>
+          <w:color w:val="000000"/>
+        </w:rPr>
+        <w:t>. It allows for high-reliability</w:t>
+      </w:r>
+      <w:r>
+        <w:rPr>
+          <w:color w:val="000000"/>
+        </w:rPr>
+        <w:t>,</w:t>
+      </w:r>
+      <w:r>
+        <w:rPr>
+          <w:color w:val="000000"/>
+        </w:rPr>
+        <w:t xml:space="preserve"> timed (synchronous) data collection from the accelerometer and is intended for research in canine </w:t>
+      </w:r>
+      <w:r>
+        <w:rPr>
+          <w:color w:val="000000"/>
+        </w:rPr>
+        <w:t xml:space="preserve">behavior. Streaming looks like a </w:t>
+      </w:r>
+      <w:r>
+        <w:rPr>
+          <w:color w:val="000000"/>
+        </w:rPr>
+        <w:t>clumsy extension of sampling that went a bit sideways.</w:t>
+      </w:r>
+      <w:r>
+        <w:rPr>
+          <w:color w:val="000000"/>
+        </w:rPr>
+        <w:t xml:space="preserve"> But here it is.</w:t>
+      </w:r>
+    </w:p>
+    <w:p>
+      <w:pPr>
+        <w:pStyle w:val="Textbody"/>
+        <w:ind w:left="360"/>
+        <w:jc w:val="both"/>
+        <w:rPr>
+          <w:color w:val="000000"/>
+        </w:rPr>
+      </w:pPr>
+      <w:r>
+        <w:rPr>
+          <w:color w:val="000000"/>
+        </w:rPr>
+        <w:t>The sensors can be configured</w:t>
+      </w:r>
+      <w:r>
+        <w:rPr>
+          <w:color w:val="000000"/>
+        </w:rPr>
+        <w:t xml:space="preserve"> and turned on independently. I mean that usually a sensor is configure</w:t>
+      </w:r>
+      <w:r>
+        <w:rPr>
+          <w:color w:val="000000"/>
+        </w:rPr>
+        <w:t>d</w:t>
+      </w:r>
+      <w:r>
+        <w:rPr>
+          <w:color w:val="000000"/>
+        </w:rPr>
+        <w:t xml:space="preserve"> before</w:t>
+      </w:r>
+      <w:r>
+        <w:rPr>
+          <w:color w:val="000000"/>
+        </w:rPr>
+        <w:t xml:space="preserve"> being turned on, and it cannot be configured while </w:t>
+      </w:r>
+      <w:r>
+        <w:rPr>
+          <w:color w:val="000000"/>
+        </w:rPr>
+        <w:t xml:space="preserve">being </w:t>
+      </w:r>
+      <w:r>
+        <w:rPr>
+          <w:color w:val="000000"/>
+        </w:rPr>
+        <w:t>turned on, so it must be turned off, reconfigured, and turned on again.</w:t>
+      </w:r>
+      <w:r>
+        <w:rPr>
+          <w:color w:val="000000"/>
+        </w:rPr>
+        <w:t xml:space="preserve"> There is a streaming shortcut where the </w:t>
+      </w:r>
+      <w:r>
+        <w:rPr>
+          <w:color w:val="000000"/>
+        </w:rPr>
+        <w:t xml:space="preserve">IMU </w:t>
+      </w:r>
+      <w:r>
+        <w:rPr>
+          <w:color w:val="000000"/>
+        </w:rPr>
+        <w:t>(</w:t>
+      </w:r>
+      <w:r>
+        <w:rPr>
+          <w:color w:val="000000"/>
+        </w:rPr>
+        <w:t xml:space="preserve">the </w:t>
+      </w:r>
+      <w:r>
+        <w:rPr>
+          <w:color w:val="000000"/>
+        </w:rPr>
+        <w:t>only</w:t>
+      </w:r>
+      <w:r>
+        <w:rPr>
+          <w:color w:val="000000"/>
+        </w:rPr>
+        <w:t xml:space="preserve"> </w:t>
+      </w:r>
+      <w:r>
+        <w:rPr>
+          <w:color w:val="000000"/>
+        </w:rPr>
+        <w:t>sensor</w:t>
+      </w:r>
+      <w:r>
+        <w:rPr>
+          <w:color w:val="000000"/>
+        </w:rPr>
+        <w:t xml:space="preserve"> </w:t>
+      </w:r>
+      <w:r>
+        <w:rPr>
+          <w:color w:val="000000"/>
+        </w:rPr>
+        <w:t>that can be streamed) is automatically configured and turned on</w:t>
+      </w:r>
+      <w:r>
+        <w:rPr>
+          <w:color w:val="000000"/>
+        </w:rPr>
+        <w:t>, and then the sampling starts.</w:t>
+      </w:r>
+    </w:p>
+    <w:p>
+      <w:pPr>
+        <w:pStyle w:val="Textbody"/>
+        <w:ind w:left="360"/>
+        <w:jc w:val="both"/>
+        <w:rPr>
+          <w:color w:val="000000"/>
+        </w:rPr>
+      </w:pPr>
+      <w:r>
+        <w:rPr>
+          <w:color w:val="000000"/>
+        </w:rPr>
+        <w:t>For sampling,</w:t>
+      </w:r>
+      <w:r>
+        <w:rPr>
+          <w:color w:val="000000"/>
+        </w:rPr>
+        <w:t xml:space="preserve"> you </w:t>
       </w:r>
       <w:r>
         <w:rPr>
@@ -2720,19 +3244,53 @@
         <w:rPr>
           <w:color w:val="000000"/>
         </w:rPr>
+        <w:t>Then, all the sensors that have been turned on</w:t>
+      </w:r>
+      <w:r>
+        <w:rPr>
+          <w:color w:val="000000"/>
+        </w:rPr>
+        <w:t xml:space="preserve"> will be sampled according to their configuration.</w:t>
+      </w:r>
+    </w:p>
+    <w:p>
+      <w:pPr>
+        <w:pStyle w:val="Textbody"/>
+        <w:ind w:left="360"/>
+        <w:jc w:val="both"/>
+        <w:rPr>
+          <w:color w:val="000000"/>
+        </w:rPr>
+      </w:pPr>
+      <w:r>
+        <w:rPr>
+          <w:color w:val="000000"/>
+        </w:rPr>
         <w:t xml:space="preserve">The command to start sampling </w:t>
       </w:r>
       <w:r>
         <w:rPr>
           <w:color w:val="000000"/>
         </w:rPr>
-        <w:t xml:space="preserve">accepts arguments where you can specify how many samples you want to collect and </w:t>
-      </w:r>
-      <w:r>
-        <w:rPr>
-          <w:color w:val="000000"/>
-        </w:rPr>
-        <w:t xml:space="preserve">how many of them should be collected per minute (the sampling rate). The amount of data arriving in a single sample </w:t>
+        <w:t xml:space="preserve">accepts </w:t>
+      </w:r>
+      <w:r>
+        <w:rPr>
+          <w:color w:val="000000"/>
+        </w:rPr>
+        <w:t>the sampling rate as</w:t>
+      </w:r>
+      <w:r>
+        <w:rPr>
+          <w:color w:val="000000"/>
+        </w:rPr>
+        <w:t xml:space="preserve"> the single argument</w:t>
+      </w:r>
+      <w:r>
+        <w:rPr>
+          <w:color w:val="000000"/>
+        </w:rPr>
+        <w:t xml:space="preserve">. The amount of data arriving in a single sample </w:t>
       </w:r>
       <w:r>
         <w:rPr>
@@ -2803,6 +3361,57 @@
         </w:rPr>
         <w:t xml:space="preserve"> bytes.</w:t>
       </w:r>
+      <w:r>
+        <w:rPr>
+          <w:color w:val="000000"/>
+        </w:rPr>
+        <w:t xml:space="preserve"> </w:t>
+      </w:r>
+      <w:r>
+        <w:rPr>
+          <w:color w:val="000000"/>
+        </w:rPr>
+        <w:t xml:space="preserve">If multiple sensors are on, e.g., the IMU (configured </w:t>
+      </w:r>
+      <w:r>
+        <w:rPr>
+          <w:color w:val="000000"/>
+        </w:rPr>
+        <w:t xml:space="preserve">with its all components active) and the LIGHT sensor, then the data sent in a single sample will amount to </w:t>
+      </w:r>
+      <m:oMath>
+        <m:r>
+          <w:rPr>
+            <w:rFonts w:ascii="Cambria Math" w:hAnsi="Cambria Math"/>
+            <w:color w:val="000000"/>
+          </w:rPr>
+          <m:t>20 + 4</m:t>
+        </m:r>
+      </m:oMath>
+      <w:r>
+        <w:rPr>
+          <w:color w:val="000000"/>
+        </w:rPr>
+        <w:t xml:space="preserve"> bytes</w:t>
+      </w:r>
+      <w:r>
+        <w:rPr>
+          <w:color w:val="000000"/>
+        </w:rPr>
+        <w:t xml:space="preserve"> (the additional four bytes provided by the LIGHT sensor). The data arriving in a sample are </w:t>
+      </w:r>
+      <w:r>
+        <w:rPr>
+          <w:color w:val="000000"/>
+        </w:rPr>
+        <w:t xml:space="preserve">tagged with their sensor identifiers, so they can be identified without the </w:t>
+      </w:r>
+      <w:r>
+        <w:rPr>
+          <w:color w:val="000000"/>
+        </w:rPr>
+        <w:t>configuration knowledge.</w:t>
+      </w:r>
     </w:p>
     <w:p>
       <w:pPr>
@@ -2815,30 +3424,131 @@
       </w:pPr>
       <w:r>
         <w:rPr>
-          <w:b/>
-          <w:bCs/>
+          <w:color w:val="000000"/>
+        </w:rPr>
+        <w:t xml:space="preserve">The sampling rate is provided as the number of samples per minute. </w:t>
+      </w:r>
+      <w:r>
+        <w:rPr>
+          <w:color w:val="000000"/>
+        </w:rPr>
+        <w:t>It is not particularly precise (the strobing clock is not extremely accurate), although the Tag tries to adjust it to maintain a consistent long-term rate</w:t>
+      </w:r>
+      <w:r>
+        <w:rPr>
+          <w:color w:val="000000"/>
+        </w:rPr>
+        <w:t xml:space="preserve"> (so the long-term rate will tend to converge to the </w:t>
+      </w:r>
+      <w:r>
+        <w:rPr>
+          <w:color w:val="000000"/>
+        </w:rPr>
+        <w:lastRenderedPageBreak/>
+        <w:t xml:space="preserve">specified rate). The maximum rate </w:t>
+      </w:r>
+      <w:r>
+        <w:rPr>
+          <w:color w:val="000000"/>
+        </w:rPr>
+        <w:t xml:space="preserve">that can be legitimately specified </w:t>
+      </w:r>
+      <w:r>
+        <w:rPr>
+          <w:color w:val="000000"/>
+        </w:rPr>
+        <w:t>is</w:t>
+      </w:r>
+      <w:r>
+        <w:rPr>
+          <w:color w:val="000000"/>
+        </w:rPr>
+        <w:t xml:space="preserve"> 15360 </w:t>
+      </w:r>
+      <w:r>
+        <w:rPr>
+          <w:color w:val="000000"/>
+        </w:rPr>
+        <w:t>samples per minute</w:t>
+      </w:r>
+      <w:r>
+        <w:rPr>
+          <w:color w:val="000000"/>
+        </w:rPr>
+        <w:t>, i.e., 256 samples per second,</w:t>
+      </w:r>
+      <w:r>
+        <w:rPr>
+          <w:color w:val="000000"/>
+        </w:rPr>
+        <w:t xml:space="preserve"> with the effective reachable rate about 160 samples per second.</w:t>
+      </w:r>
+      <w:r>
+        <w:rPr>
+          <w:color w:val="000000"/>
+        </w:rPr>
+        <w:t xml:space="preserve"> The minimum rate is 1 sample per minute.</w:t>
+      </w:r>
+    </w:p>
+    <w:p>
+      <w:pPr>
+        <w:pStyle w:val="Heading2"/>
+      </w:pPr>
+      <w:r>
+        <w:t>IMU modes</w:t>
+      </w:r>
+    </w:p>
+    <w:p>
+      <w:pPr>
+        <w:pStyle w:val="Textbody"/>
+        <w:ind w:left="360"/>
+        <w:jc w:val="both"/>
+        <w:rPr>
+          <w:color w:val="000000"/>
+        </w:rPr>
+      </w:pPr>
+      <w:r>
+        <w:rPr>
+          <w:color w:val="000000"/>
+        </w:rPr>
+        <w:t xml:space="preserve">The whole thing has been inspired by the IMU sensor (which is the </w:t>
+      </w:r>
+      <w:r>
+        <w:rPr>
+          <w:color w:val="000000"/>
+        </w:rPr>
+        <w:t xml:space="preserve">target of our efforts). The remaining sensors can be read (because they are available) </w:t>
+      </w:r>
+      <w:r>
+        <w:rPr>
+          <w:color w:val="000000"/>
+        </w:rPr>
+        <w:t>but we see no immediate use for them.</w:t>
+      </w:r>
+    </w:p>
+    <w:p>
+      <w:pPr>
+        <w:pStyle w:val="Textbody"/>
+        <w:ind w:left="360"/>
+        <w:jc w:val="both"/>
+        <w:rPr>
+          <w:color w:val="000000"/>
+        </w:rPr>
+      </w:pPr>
+      <w:r>
+        <w:rPr>
           <w:color w:val="000000"/>
         </w:rPr>
         <w:t xml:space="preserve">The </w:t>
       </w:r>
       <w:r>
         <w:rPr>
-          <w:b/>
-          <w:bCs/>
           <w:color w:val="000000"/>
         </w:rPr>
         <w:t>IMU</w:t>
       </w:r>
       <w:r>
         <w:rPr>
-          <w:b/>
-          <w:bCs/>
-          <w:color w:val="000000"/>
-        </w:rPr>
-        <w:t xml:space="preserve"> sensor</w:t>
-      </w:r>
-      <w:r>
-        <w:rPr>
           <w:color w:val="000000"/>
         </w:rPr>
         <w:t xml:space="preserve"> </w:t>
@@ -2847,13 +3557,37 @@
         <w:rPr>
           <w:color w:val="000000"/>
         </w:rPr>
-        <w:t>can operate in two modes</w:t>
-      </w:r>
-      <w:r>
-        <w:rPr>
-          <w:color w:val="000000"/>
-        </w:rPr>
-        <w:t xml:space="preserve">. In the normal (passive) mode, </w:t>
+        <w:t>can operate in two</w:t>
+      </w:r>
+      <w:r>
+        <w:rPr>
+          <w:color w:val="000000"/>
+        </w:rPr>
+        <w:t xml:space="preserve"> (</w:t>
+      </w:r>
+      <w:r>
+        <w:rPr>
+          <w:color w:val="000000"/>
+        </w:rPr>
+        <w:t>or three, depending how you count</w:t>
+      </w:r>
+      <w:r>
+        <w:rPr>
+          <w:color w:val="000000"/>
+        </w:rPr>
+        <w:t>)</w:t>
+      </w:r>
+      <w:r>
+        <w:rPr>
+          <w:color w:val="000000"/>
+        </w:rPr>
+        <w:t xml:space="preserve"> modes</w:t>
+      </w:r>
+      <w:r>
+        <w:rPr>
+          <w:color w:val="000000"/>
+        </w:rPr>
+        <w:t xml:space="preserve">. In the passive mode, </w:t>
       </w:r>
       <w:r>
         <w:rPr>
@@ -2907,10 +3641,24 @@
         <w:rPr>
           <w:color w:val="000000"/>
         </w:rPr>
-        <w:t xml:space="preserve">This is also how all the other sensors </w:t>
-      </w:r>
-      <w:r>
-        <w:rPr>
+        <w:t xml:space="preserve">This is also how all the </w:t>
+      </w:r>
+      <w:r>
+        <w:rPr>
+          <w:color w:val="000000"/>
+        </w:rPr>
+        <w:t>remaining</w:t>
+      </w:r>
+      <w:r>
+        <w:rPr>
+          <w:color w:val="000000"/>
+        </w:rPr>
+        <w:t xml:space="preserve"> sensors </w:t>
+      </w:r>
+      <w:r>
+        <w:rPr>
+          <w:i/>
+          <w:iCs/>
           <w:color w:val="000000"/>
         </w:rPr>
         <w:t>always</w:t>
@@ -2951,77 +3699,71 @@
         </w:rPr>
         <w:t xml:space="preserve"> </w:t>
       </w:r>
-      <w:r>
-        <w:rPr>
-          <w:color w:val="000000"/>
-        </w:rPr>
-        <w:t xml:space="preserve">In </w:t>
-      </w:r>
-      <w:r>
-        <w:rPr>
-          <w:color w:val="000000"/>
-        </w:rPr>
-        <w:t>its other mode, the</w:t>
-      </w:r>
-      <w:r>
-        <w:rPr>
-          <w:color w:val="000000"/>
-        </w:rPr>
-        <w:t xml:space="preserve"> motion detection mode, the </w:t>
-      </w:r>
-      <w:r>
-        <w:rPr>
-          <w:color w:val="000000"/>
-        </w:rPr>
-        <w:t xml:space="preserve">IMU </w:t>
-      </w:r>
-      <w:r>
-        <w:rPr>
-          <w:color w:val="000000"/>
-        </w:rPr>
-        <w:t xml:space="preserve">sensor </w:t>
-      </w:r>
-      <w:r>
-        <w:rPr>
-          <w:color w:val="000000"/>
-        </w:rPr>
-        <w:t>detects and count</w:t>
-      </w:r>
-      <w:r>
-        <w:rPr>
-          <w:color w:val="000000"/>
-        </w:rPr>
-        <w:t>s</w:t>
-      </w:r>
-      <w:r>
-        <w:rPr>
-          <w:color w:val="000000"/>
-        </w:rPr>
-        <w:t xml:space="preserve"> motion events triggered on </w:t>
-      </w:r>
-      <w:r>
-        <w:rPr>
-          <w:color w:val="000000"/>
-        </w:rPr>
-        <w:t>a</w:t>
-      </w:r>
-      <w:r>
-        <w:rPr>
-          <w:color w:val="000000"/>
-        </w:rPr>
-        <w:t xml:space="preserve"> configurable acceleration threshold.</w:t>
-      </w:r>
-      <w:r>
-        <w:rPr>
-          <w:color w:val="000000"/>
-        </w:rPr>
-        <w:t xml:space="preserve"> </w:t>
-      </w:r>
-      <w:r>
-        <w:rPr>
-          <w:color w:val="000000"/>
-        </w:rPr>
-        <w:t>Configuring IMU in this mode automatically selects the acceler</w:t>
+    </w:p>
+    <w:p>
+      <w:pPr>
+        <w:pStyle w:val="Textbody"/>
+        <w:ind w:left="360"/>
+        <w:jc w:val="both"/>
+        <w:rPr>
+          <w:color w:val="000000"/>
+        </w:rPr>
+      </w:pPr>
+      <w:r>
+        <w:rPr>
+          <w:color w:val="000000"/>
+        </w:rPr>
+        <w:t xml:space="preserve">Another mode of the IMU is the </w:t>
+      </w:r>
+      <w:r>
+        <w:rPr>
+          <w:i/>
+          <w:iCs/>
+          <w:color w:val="000000"/>
+        </w:rPr>
+        <w:t>motion detection</w:t>
+      </w:r>
+      <w:r>
+        <w:rPr>
+          <w:color w:val="000000"/>
+        </w:rPr>
+        <w:t xml:space="preserve"> mode.</w:t>
+      </w:r>
+      <w:r>
+        <w:rPr>
+          <w:color w:val="000000"/>
+        </w:rPr>
+        <w:t xml:space="preserve"> When the sensor is configured this way, the accelerometer</w:t>
+      </w:r>
+      <w:r>
+        <w:rPr>
+          <w:color w:val="000000"/>
+        </w:rPr>
+        <w:t xml:space="preserve"> becomes its only active component, and the sensor triggers events on </w:t>
+      </w:r>
+      <w:r>
+        <w:rPr>
+          <w:color w:val="000000"/>
+        </w:rPr>
+        <w:t xml:space="preserve">a configurable acceleration threshold. </w:t>
+      </w:r>
+      <w:r>
+        <w:rPr>
+          <w:color w:val="000000"/>
+        </w:rPr>
+        <w:t xml:space="preserve">Configuring </w:t>
+      </w:r>
+      <w:r>
+        <w:rPr>
+          <w:color w:val="000000"/>
+        </w:rPr>
+        <w:t xml:space="preserve">the </w:t>
+      </w:r>
+      <w:r>
+        <w:rPr>
+          <w:color w:val="000000"/>
+        </w:rPr>
+        <w:t>IMU in this mode automatically selects the acceler</w:t>
       </w:r>
       <w:r>
         <w:rPr>
@@ -3072,7 +3814,52 @@
         <w:rPr>
           <w:color w:val="000000"/>
         </w:rPr>
-        <w:t xml:space="preserve"> bytes (a 16-bit unsigned value) </w:t>
+        <w:t xml:space="preserve"> bytes</w:t>
+      </w:r>
+      <w:r>
+        <w:rPr>
+          <w:color w:val="000000"/>
+        </w:rPr>
+        <w:t xml:space="preserve"> (</w:t>
+      </w:r>
+      <m:oMath>
+        <m:r>
+          <w:rPr>
+            <w:rFonts w:ascii="Cambria Math" w:hAnsi="Cambria Math"/>
+            <w:color w:val="000000"/>
+          </w:rPr>
+          <m:t>8</m:t>
+        </m:r>
+      </m:oMath>
+      <w:r>
+        <w:rPr>
+          <w:color w:val="000000"/>
+        </w:rPr>
+        <w:t xml:space="preserve"> bytes total). The extra two bytes amount to a</w:t>
+      </w:r>
+      <w:r>
+        <w:rPr>
+          <w:color w:val="000000"/>
+        </w:rPr>
+        <w:t xml:space="preserve"> 16-bit unsigned </w:t>
+      </w:r>
+      <w:r>
+        <w:rPr>
+          <w:color w:val="000000"/>
+        </w:rPr>
+        <w:t xml:space="preserve">integer </w:t>
+      </w:r>
+      <w:r>
+        <w:rPr>
+          <w:color w:val="000000"/>
+        </w:rPr>
+        <w:t>value</w:t>
+      </w:r>
+      <w:r>
+        <w:rPr>
+          <w:color w:val="000000"/>
+        </w:rPr>
+        <w:t xml:space="preserve"> </w:t>
       </w:r>
       <w:r>
         <w:rPr>
@@ -3084,7 +3871,7 @@
         <w:rPr>
           <w:color w:val="000000"/>
         </w:rPr>
-        <w:t>sensed</w:t>
+        <w:t>triggered</w:t>
       </w:r>
       <w:r>
         <w:rPr>
@@ -3102,13 +3889,31 @@
         <w:rPr>
           <w:color w:val="000000"/>
         </w:rPr>
-        <w:t xml:space="preserve"> the previous</w:t>
-      </w:r>
-      <w:r>
-        <w:rPr>
-          <w:color w:val="000000"/>
-        </w:rPr>
-        <w:t xml:space="preserve"> sample.</w:t>
+        <w:t xml:space="preserve"> the </w:t>
+      </w:r>
+      <w:r>
+        <w:rPr>
+          <w:color w:val="000000"/>
+        </w:rPr>
+        <w:t>last</w:t>
+      </w:r>
+      <w:r>
+        <w:rPr>
+          <w:color w:val="000000"/>
+        </w:rPr>
+        <w:t xml:space="preserve"> </w:t>
+      </w:r>
+      <w:r>
+        <w:rPr>
+          <w:color w:val="000000"/>
+        </w:rPr>
+        <w:t>readout</w:t>
+      </w:r>
+      <w:r>
+        <w:rPr>
+          <w:color w:val="000000"/>
+        </w:rPr>
+        <w:t>.</w:t>
       </w:r>
     </w:p>
     <w:p>
@@ -3154,7 +3959,21 @@
         <w:rPr>
           <w:color w:val="000000"/>
         </w:rPr>
-        <w:t>the report option.</w:t>
+        <w:t xml:space="preserve">the </w:t>
+      </w:r>
+      <w:r>
+        <w:rPr>
+          <w:i/>
+          <w:iCs/>
+          <w:color w:val="000000"/>
+        </w:rPr>
+        <w:t>report option</w:t>
+      </w:r>
+      <w:r>
+        <w:rPr>
+          <w:color w:val="000000"/>
+        </w:rPr>
+        <w:t>.</w:t>
       </w:r>
       <w:r>
         <w:rPr>
@@ -3178,7 +3997,31 @@
         <w:rPr>
           <w:color w:val="000000"/>
         </w:rPr>
-        <w:t>via scheduled sampling, as for any other sensor. If</w:t>
+        <w:t xml:space="preserve">via scheduled sampling, as for any other </w:t>
+      </w:r>
+      <w:r>
+        <w:rPr>
+          <w:color w:val="000000"/>
+        </w:rPr>
+        <w:t xml:space="preserve">(passive) </w:t>
+      </w:r>
+      <w:r>
+        <w:rPr>
+          <w:color w:val="000000"/>
+        </w:rPr>
+        <w:t>sensor</w:t>
+      </w:r>
+      <w:r>
+        <w:rPr>
+          <w:color w:val="000000"/>
+        </w:rPr>
+        <w:t xml:space="preserve"> that can be sampled</w:t>
+      </w:r>
+      <w:r>
+        <w:rPr>
+          <w:color w:val="000000"/>
+        </w:rPr>
+        <w:t>. If</w:t>
       </w:r>
       <w:r>
         <w:rPr>
@@ -3220,7 +4063,31 @@
         <w:rPr>
           <w:color w:val="000000"/>
         </w:rPr>
-        <w:t>That sample will only contain the IMU data (</w:t>
+        <w:t xml:space="preserve">That sample </w:t>
+      </w:r>
+      <w:r>
+        <w:rPr>
+          <w:color w:val="000000"/>
+        </w:rPr>
+        <w:t xml:space="preserve">arrives out of band and contains </w:t>
+      </w:r>
+      <w:r>
+        <w:rPr>
+          <w:color w:val="000000"/>
+        </w:rPr>
+        <w:t xml:space="preserve">the IMU data </w:t>
+      </w:r>
+      <w:r>
+        <w:rPr>
+          <w:color w:val="000000"/>
+        </w:rPr>
+        <w:t xml:space="preserve">only </w:t>
+      </w:r>
+      <w:r>
+        <w:rPr>
+          <w:color w:val="000000"/>
+        </w:rPr>
+        <w:t>(</w:t>
       </w:r>
       <w:r>
         <w:rPr>
@@ -3244,13 +4111,19 @@
         <w:rPr>
           <w:color w:val="000000"/>
         </w:rPr>
-        <w:t>collected in regular samples).</w:t>
-      </w:r>
-      <w:r>
-        <w:rPr>
-          <w:color w:val="000000"/>
-        </w:rPr>
-        <w:t xml:space="preserve"> </w:t>
+        <w:t>collected</w:t>
+      </w:r>
+      <w:r>
+        <w:rPr>
+          <w:color w:val="000000"/>
+        </w:rPr>
+        <w:t xml:space="preserve"> and included</w:t>
+      </w:r>
+      <w:r>
+        <w:rPr>
+          <w:color w:val="000000"/>
+        </w:rPr>
+        <w:t xml:space="preserve"> in regular samples).</w:t>
       </w:r>
     </w:p>
     <w:p>
@@ -3264,23 +4137,33 @@
       </w:pPr>
       <w:r>
         <w:rPr>
-          <w:b/>
-          <w:bCs/>
-          <w:color w:val="000000"/>
-        </w:rPr>
-        <w:t>The HUMIDITY sensor</w:t>
-      </w:r>
-      <w:r>
-        <w:rPr>
-          <w:color w:val="000000"/>
-        </w:rPr>
-        <w:t xml:space="preserve"> comes with two components: </w:t>
-      </w:r>
-      <w:r>
-        <w:rPr>
-          <w:color w:val="000000"/>
-        </w:rPr>
-        <w:t xml:space="preserve">the </w:t>
+          <w:color w:val="000000"/>
+        </w:rPr>
+        <w:t xml:space="preserve">The third mode of the IMU sensor is </w:t>
+      </w:r>
+      <w:r>
+        <w:rPr>
+          <w:color w:val="000000"/>
+        </w:rPr>
+        <w:t>used in</w:t>
+      </w:r>
+      <w:r>
+        <w:rPr>
+          <w:color w:val="000000"/>
+        </w:rPr>
+        <w:t xml:space="preserve"> streaming</w:t>
+      </w:r>
+      <w:r>
+        <w:rPr>
+          <w:color w:val="000000"/>
+        </w:rPr>
+        <w:t xml:space="preserve"> (you</w:t>
+      </w:r>
+      <w:r>
+        <w:rPr>
+          <w:color w:val="000000"/>
+        </w:rPr>
+        <w:t xml:space="preserve"> may call it the </w:t>
       </w:r>
       <w:r>
         <w:rPr>
@@ -3288,6 +4171,379 @@
           <w:iCs/>
           <w:color w:val="000000"/>
         </w:rPr>
+        <w:t>synchronous</w:t>
+      </w:r>
+      <w:r>
+        <w:rPr>
+          <w:color w:val="000000"/>
+        </w:rPr>
+        <w:t xml:space="preserve"> data </w:t>
+      </w:r>
+      <w:r>
+        <w:rPr>
+          <w:color w:val="000000"/>
+        </w:rPr>
+        <w:t>extraction mode</w:t>
+      </w:r>
+      <w:r>
+        <w:rPr>
+          <w:color w:val="000000"/>
+        </w:rPr>
+        <w:t>)</w:t>
+      </w:r>
+      <w:r>
+        <w:rPr>
+          <w:color w:val="000000"/>
+        </w:rPr>
+        <w:t>. In this mode, the sensor triggers events at prescribed regular intervals when new data</w:t>
+      </w:r>
+      <w:r>
+        <w:rPr>
+          <w:color w:val="000000"/>
+        </w:rPr>
+        <w:t xml:space="preserve"> becomes ready for acquisition. The mode provide</w:t>
+      </w:r>
+      <w:r>
+        <w:rPr>
+          <w:color w:val="000000"/>
+        </w:rPr>
+        <w:t>s</w:t>
+      </w:r>
+      <w:r>
+        <w:rPr>
+          <w:color w:val="000000"/>
+        </w:rPr>
+        <w:t xml:space="preserve"> the Tag with precise strobes</w:t>
+      </w:r>
+      <w:r>
+        <w:rPr>
+          <w:color w:val="000000"/>
+        </w:rPr>
+        <w:t xml:space="preserve"> driving the streamed samples, so the collection rate can be accurate.</w:t>
+      </w:r>
+      <w:r>
+        <w:rPr>
+          <w:color w:val="000000"/>
+        </w:rPr>
+        <w:t xml:space="preserve"> The available rates start at </w:t>
+      </w:r>
+      <m:oMath>
+        <m:r>
+          <w:rPr>
+            <w:rFonts w:ascii="Cambria Math" w:hAnsi="Cambria Math"/>
+            <w:color w:val="000000"/>
+          </w:rPr>
+          <m:t>1024</m:t>
+        </m:r>
+      </m:oMath>
+      <w:r>
+        <w:rPr>
+          <w:color w:val="000000"/>
+        </w:rPr>
+        <w:t xml:space="preserve"> samples per second and go down to </w:t>
+      </w:r>
+      <m:oMath>
+        <m:r>
+          <w:rPr>
+            <w:rFonts w:ascii="Cambria Math" w:hAnsi="Cambria Math"/>
+            <w:color w:val="000000"/>
+          </w:rPr>
+          <m:t>4</m:t>
+        </m:r>
+      </m:oMath>
+      <w:r>
+        <w:rPr>
+          <w:color w:val="000000"/>
+        </w:rPr>
+        <w:t xml:space="preserve"> samples per seconds. They are internally determined by a </w:t>
+      </w:r>
+      <w:r>
+        <w:rPr>
+          <w:i/>
+          <w:iCs/>
+          <w:color w:val="000000"/>
+        </w:rPr>
+        <w:t>divider</w:t>
+      </w:r>
+      <w:r>
+        <w:rPr>
+          <w:color w:val="000000"/>
+        </w:rPr>
+        <w:t xml:space="preserve"> of the base </w:t>
+      </w:r>
+      <m:oMath>
+        <m:r>
+          <w:rPr>
+            <w:rFonts w:ascii="Cambria Math" w:hAnsi="Cambria Math"/>
+            <w:color w:val="000000"/>
+          </w:rPr>
+          <m:t>1024</m:t>
+        </m:r>
+      </m:oMath>
+      <w:r>
+        <w:rPr>
+          <w:color w:val="000000"/>
+        </w:rPr>
+        <w:t xml:space="preserve"> Hz rate whereby a </w:t>
+      </w:r>
+      <w:r>
+        <w:rPr>
+          <w:color w:val="000000"/>
+        </w:rPr>
+        <w:t xml:space="preserve">value of </w:t>
+      </w:r>
+      <m:oMath>
+        <m:r>
+          <w:rPr>
+            <w:rFonts w:ascii="Cambria Math" w:hAnsi="Cambria Math"/>
+            <w:color w:val="000000"/>
+          </w:rPr>
+          <m:t>D</m:t>
+        </m:r>
+      </m:oMath>
+      <w:r>
+        <w:rPr>
+          <w:color w:val="000000"/>
+        </w:rPr>
+        <w:t xml:space="preserve"> between </w:t>
+      </w:r>
+      <m:oMath>
+        <m:r>
+          <w:rPr>
+            <w:rFonts w:ascii="Cambria Math" w:hAnsi="Cambria Math"/>
+            <w:color w:val="000000"/>
+          </w:rPr>
+          <m:t>0</m:t>
+        </m:r>
+      </m:oMath>
+      <w:r>
+        <w:rPr>
+          <w:color w:val="000000"/>
+        </w:rPr>
+        <w:t xml:space="preserve"> and </w:t>
+      </w:r>
+      <m:oMath>
+        <m:r>
+          <w:rPr>
+            <w:rFonts w:ascii="Cambria Math" w:hAnsi="Cambria Math"/>
+            <w:color w:val="000000"/>
+          </w:rPr>
+          <m:t>255</m:t>
+        </m:r>
+      </m:oMath>
+      <w:r>
+        <w:rPr>
+          <w:color w:val="000000"/>
+        </w:rPr>
+        <w:t xml:space="preserve"> is used to indicate the number of ticks to be skipped. For example, when </w:t>
+      </w:r>
+      <m:oMath>
+        <m:r>
+          <w:rPr>
+            <w:rFonts w:ascii="Cambria Math" w:hAnsi="Cambria Math"/>
+            <w:color w:val="000000"/>
+          </w:rPr>
+          <m:t>D = 3</m:t>
+        </m:r>
+      </m:oMath>
+      <w:r>
+        <w:rPr>
+          <w:color w:val="000000"/>
+        </w:rPr>
+        <w:t xml:space="preserve">, the rate is </w:t>
+      </w:r>
+      <m:oMath>
+        <m:r>
+          <w:rPr>
+            <w:rFonts w:ascii="Cambria Math" w:hAnsi="Cambria Math"/>
+            <w:color w:val="000000"/>
+          </w:rPr>
+          <m:t>1024/(3+1)=256</m:t>
+        </m:r>
+      </m:oMath>
+      <w:r>
+        <w:rPr>
+          <w:color w:val="000000"/>
+        </w:rPr>
+        <w:t>.</w:t>
+      </w:r>
+      <w:r>
+        <w:rPr>
+          <w:color w:val="000000"/>
+        </w:rPr>
+        <w:t xml:space="preserve"> </w:t>
+      </w:r>
+      <w:proofErr w:type="gramStart"/>
+      <w:r>
+        <w:rPr>
+          <w:color w:val="000000"/>
+        </w:rPr>
+        <w:t>Similar to</w:t>
+      </w:r>
+      <w:proofErr w:type="gramEnd"/>
+      <w:r>
+        <w:rPr>
+          <w:color w:val="000000"/>
+        </w:rPr>
+        <w:t xml:space="preserve"> the motion detection mode, the only active component of the IMU sensor in the streaming mode is the accelerometer. </w:t>
+      </w:r>
+      <w:r>
+        <w:rPr>
+          <w:color w:val="000000"/>
+        </w:rPr>
+        <w:t xml:space="preserve">The values arriving from the sensor are the three </w:t>
+      </w:r>
+      <w:r>
+        <w:rPr>
+          <w:color w:val="000000"/>
+        </w:rPr>
+        <w:t xml:space="preserve">coordinates of the acceleration vector reduced to 10 bits each </w:t>
+      </w:r>
+      <w:r>
+        <w:rPr>
+          <w:color w:val="000000"/>
+        </w:rPr>
+        <w:t xml:space="preserve">and sent </w:t>
+      </w:r>
+      <w:r>
+        <w:rPr>
+          <w:color w:val="000000"/>
+        </w:rPr>
+        <w:t>in packages</w:t>
+      </w:r>
+      <w:r>
+        <w:rPr>
+          <w:color w:val="000000"/>
+        </w:rPr>
+        <w:t xml:space="preserve"> of 12 readings</w:t>
+      </w:r>
+      <w:r>
+        <w:rPr>
+          <w:color w:val="000000"/>
+        </w:rPr>
+        <w:t>. The packages (aka blocks) are sent using a special communication protocol that (</w:t>
+      </w:r>
+      <w:proofErr w:type="gramStart"/>
+      <w:r>
+        <w:rPr>
+          <w:color w:val="000000"/>
+        </w:rPr>
+        <w:t>as long as</w:t>
+      </w:r>
+      <w:proofErr w:type="gramEnd"/>
+      <w:r>
+        <w:rPr>
+          <w:color w:val="000000"/>
+        </w:rPr>
+        <w:t xml:space="preserve"> possible) tries to compensate for occasional packet losses in the radio channel with retransmissions.</w:t>
+      </w:r>
+      <w:r>
+        <w:rPr>
+          <w:color w:val="000000"/>
+        </w:rPr>
+        <w:t xml:space="preserve"> How far we can go with effective streaming rates is to be determined (we </w:t>
+      </w:r>
+      <w:proofErr w:type="gramStart"/>
+      <w:r>
+        <w:rPr>
+          <w:color w:val="000000"/>
+        </w:rPr>
+        <w:t>have to</w:t>
+      </w:r>
+      <w:proofErr w:type="gramEnd"/>
+      <w:r>
+        <w:rPr>
+          <w:color w:val="000000"/>
+        </w:rPr>
+        <w:t xml:space="preserve"> experiment with the different RF rates and conditions</w:t>
+      </w:r>
+      <w:r>
+        <w:rPr>
+          <w:color w:val="000000"/>
+        </w:rPr>
+        <w:t>, as well as the parameters of the streaming protocol</w:t>
+      </w:r>
+      <w:r>
+        <w:rPr>
+          <w:color w:val="000000"/>
+        </w:rPr>
+        <w:t xml:space="preserve">), but something like </w:t>
+      </w:r>
+      <m:oMath>
+        <m:r>
+          <w:rPr>
+            <w:rFonts w:ascii="Cambria Math" w:hAnsi="Cambria Math"/>
+            <w:color w:val="000000"/>
+          </w:rPr>
+          <m:t>128</m:t>
+        </m:r>
+      </m:oMath>
+      <w:r>
+        <w:rPr>
+          <w:color w:val="000000"/>
+        </w:rPr>
+        <w:t xml:space="preserve"> </w:t>
+      </w:r>
+      <w:r>
+        <w:rPr>
+          <w:color w:val="000000"/>
+        </w:rPr>
+        <w:t xml:space="preserve">(reliable) </w:t>
+      </w:r>
+      <w:r>
+        <w:rPr>
+          <w:color w:val="000000"/>
+        </w:rPr>
+        <w:t>samples per seconds</w:t>
+      </w:r>
+      <w:r>
+        <w:rPr>
+          <w:color w:val="000000"/>
+        </w:rPr>
+        <w:t xml:space="preserve"> appears to be easily achievable without trying too hard.</w:t>
+      </w:r>
+    </w:p>
+    <w:p>
+      <w:pPr>
+        <w:pStyle w:val="Heading2"/>
+      </w:pPr>
+      <w:r>
+        <w:t>HUMIDITY</w:t>
+      </w:r>
+    </w:p>
+    <w:p>
+      <w:pPr>
+        <w:pStyle w:val="Textbody"/>
+        <w:ind w:left="357"/>
+        <w:jc w:val="both"/>
+        <w:rPr>
+          <w:color w:val="000000"/>
+        </w:rPr>
+      </w:pPr>
+      <w:r>
+        <w:rPr>
+          <w:color w:val="000000"/>
+        </w:rPr>
+        <w:t>The sensor</w:t>
+      </w:r>
+      <w:r>
+        <w:rPr>
+          <w:color w:val="000000"/>
+        </w:rPr>
+        <w:t xml:space="preserve"> comes with two components: </w:t>
+      </w:r>
+      <w:r>
+        <w:rPr>
+          <w:color w:val="000000"/>
+        </w:rPr>
+        <w:t xml:space="preserve">the </w:t>
+      </w:r>
+      <w:r>
+        <w:rPr>
+          <w:i/>
+          <w:iCs/>
+          <w:color w:val="000000"/>
+        </w:rPr>
         <w:t>actual</w:t>
       </w:r>
       <w:r>
@@ -3360,6 +4616,7 @@
         <w:rPr>
           <w:color w:val="000000"/>
         </w:rPr>
+        <w:lastRenderedPageBreak/>
         <w:t>the sensor is internally sampled by the Tag</w:t>
       </w:r>
       <w:r>
@@ -3454,6 +4711,7 @@
           <w:ilvl w:val="0"/>
           <w:numId w:val="12"/>
         </w:numPr>
+        <w:ind w:left="1077" w:hanging="357"/>
         <w:jc w:val="both"/>
         <w:rPr>
           <w:color w:val="000000"/>
@@ -3523,19 +4781,25 @@
         <w:rPr>
           <w:color w:val="000000"/>
         </w:rPr>
+        <w:t xml:space="preserve">the </w:t>
+      </w:r>
+      <w:r>
+        <w:rPr>
+          <w:color w:val="000000"/>
+        </w:rPr>
         <w:t>scheduled sampling. Generally, it is assumed that</w:t>
       </w:r>
       <w:r>
         <w:rPr>
           <w:color w:val="000000"/>
         </w:rPr>
-        <w:t>, for all practical purposes,</w:t>
-      </w:r>
-      <w:r>
-        <w:rPr>
-          <w:color w:val="000000"/>
-        </w:rPr>
-        <w:t xml:space="preserve"> scheduled sampling </w:t>
+        <w:t xml:space="preserve"> </w:t>
+      </w:r>
+      <w:r>
+        <w:rPr>
+          <w:color w:val="000000"/>
+        </w:rPr>
+        <w:t xml:space="preserve">scheduled sampling </w:t>
       </w:r>
       <w:r>
         <w:rPr>
@@ -3551,6 +4815,7 @@
           <w:ilvl w:val="0"/>
           <w:numId w:val="12"/>
         </w:numPr>
+        <w:ind w:left="1077" w:hanging="357"/>
         <w:jc w:val="both"/>
         <w:rPr>
           <w:color w:val="000000"/>
@@ -3609,6 +4874,14 @@
           <w:color w:val="000000"/>
         </w:rPr>
         <w:t>.</w:t>
+      </w:r>
+    </w:p>
+    <w:p>
+      <w:pPr>
+        <w:pStyle w:val="Heading2"/>
+      </w:pPr>
+      <w:r>
+        <w:t>PRESSURE</w:t>
       </w:r>
     </w:p>
     <w:p>
@@ -3624,22 +4897,19 @@
         <w:rPr>
           <w:color w:val="000000"/>
         </w:rPr>
-        <w:lastRenderedPageBreak/>
         <w:t>Like</w:t>
       </w:r>
       <w:r>
         <w:rPr>
           <w:color w:val="000000"/>
         </w:rPr>
-        <w:t xml:space="preserve"> HUMIDITY, </w:t>
-      </w:r>
-      <w:r>
-        <w:rPr>
-          <w:b/>
-          <w:bCs/>
-          <w:color w:val="000000"/>
-        </w:rPr>
-        <w:t>the PRESSURE sensor</w:t>
+        <w:t xml:space="preserve"> HUMIDITY,</w:t>
+      </w:r>
+      <w:r>
+        <w:rPr>
+          <w:color w:val="000000"/>
+        </w:rPr>
+        <w:t xml:space="preserve"> the sensor</w:t>
       </w:r>
       <w:r>
         <w:rPr>
@@ -3664,6 +4934,14 @@
           <w:color w:val="000000"/>
         </w:rPr>
         <w:t>.</w:t>
+      </w:r>
+    </w:p>
+    <w:p>
+      <w:pPr>
+        <w:pStyle w:val="Heading2"/>
+      </w:pPr>
+      <w:r>
+        <w:t xml:space="preserve">LIGHT </w:t>
       </w:r>
     </w:p>
     <w:p>
@@ -3677,11 +4955,15 @@
       </w:pPr>
       <w:r>
         <w:rPr>
-          <w:b/>
-          <w:bCs/>
-          <w:color w:val="000000"/>
-        </w:rPr>
-        <w:t>The LIGHT sensor</w:t>
+          <w:color w:val="000000"/>
+        </w:rPr>
+        <w:t xml:space="preserve">The </w:t>
+      </w:r>
+      <w:r>
+        <w:rPr>
+          <w:color w:val="000000"/>
+        </w:rPr>
+        <w:t>sensor</w:t>
       </w:r>
       <w:r>
         <w:rPr>
@@ -3706,6 +4988,14 @@
           <w:color w:val="000000"/>
         </w:rPr>
         <w:t>light intensity and status.</w:t>
+      </w:r>
+    </w:p>
+    <w:p>
+      <w:pPr>
+        <w:pStyle w:val="Heading2"/>
+      </w:pPr>
+      <w:r>
+        <w:t xml:space="preserve">MICROPHONE </w:t>
       </w:r>
     </w:p>
     <w:p>
@@ -3719,11 +5009,15 @@
       </w:pPr>
       <w:r>
         <w:rPr>
-          <w:b/>
-          <w:bCs/>
-          <w:color w:val="000000"/>
-        </w:rPr>
-        <w:t xml:space="preserve">The MICROPHONE sensor </w:t>
+          <w:color w:val="000000"/>
+        </w:rPr>
+        <w:t xml:space="preserve">The </w:t>
+      </w:r>
+      <w:r>
+        <w:rPr>
+          <w:color w:val="000000"/>
+        </w:rPr>
+        <w:t xml:space="preserve">sensor </w:t>
       </w:r>
       <w:r>
         <w:rPr>
@@ -3886,14 +5180,6 @@
           <w:color w:val="000000"/>
         </w:rPr>
         <w:t xml:space="preserve"> The imbalance should be interpreted relative to the total bit count.</w:t>
-      </w:r>
-    </w:p>
-    <w:p>
-      <w:pPr>
-        <w:pStyle w:val="Heading1"/>
-      </w:pPr>
-      <w:r>
-        <w:t>Setting things up</w:t>
       </w:r>
     </w:p>
     <w:p>
@@ -3909,6 +5195,36 @@
         <w:rPr>
           <w:color w:val="000000"/>
         </w:rPr>
+        <w:t>The present driver for the MICROPHONE sensor should be treated as a stub opening the sensor for potentially interesting applications, like barking recognition</w:t>
+      </w:r>
+      <w:r>
+        <w:rPr>
+          <w:color w:val="000000"/>
+        </w:rPr>
+        <w:t>, to be implemented later.</w:t>
+      </w:r>
+    </w:p>
+    <w:p>
+      <w:pPr>
+        <w:pStyle w:val="Heading1"/>
+      </w:pPr>
+      <w:r>
+        <w:t>Setting things up</w:t>
+      </w:r>
+    </w:p>
+    <w:p>
+      <w:pPr>
+        <w:pStyle w:val="Textbody"/>
+        <w:ind w:left="360"/>
+        <w:jc w:val="both"/>
+        <w:rPr>
+          <w:color w:val="000000"/>
+        </w:rPr>
+      </w:pPr>
+      <w:r>
+        <w:rPr>
+          <w:color w:val="000000"/>
+        </w:rPr>
         <w:t>After you insert a battery into</w:t>
       </w:r>
       <w:r>
@@ -3927,13 +5243,88 @@
         <w:rPr>
           <w:color w:val="000000"/>
         </w:rPr>
-        <w:t xml:space="preserve">the LED will blink once, and the device </w:t>
-      </w:r>
-      <w:r>
-        <w:rPr>
-          <w:color w:val="000000"/>
-        </w:rPr>
-        <w:t>will start in the normal up state with the radio turned on.</w:t>
+        <w:t xml:space="preserve">the LED will blink </w:t>
+      </w:r>
+      <w:r>
+        <w:rPr>
+          <w:color w:val="000000"/>
+        </w:rPr>
+        <w:t>twice</w:t>
+      </w:r>
+      <w:r>
+        <w:rPr>
+          <w:color w:val="000000"/>
+        </w:rPr>
+        <w:t xml:space="preserve">, and the device </w:t>
+      </w:r>
+      <w:r>
+        <w:rPr>
+          <w:color w:val="000000"/>
+        </w:rPr>
+        <w:t xml:space="preserve">will </w:t>
+      </w:r>
+      <w:r>
+        <w:rPr>
+          <w:color w:val="000000"/>
+        </w:rPr>
+        <w:t xml:space="preserve">hibernate (to prevent draining the battery when idle). </w:t>
+      </w:r>
+      <w:r>
+        <w:rPr>
+          <w:color w:val="000000"/>
+        </w:rPr>
+        <w:t>When you push Switch 1, the Tag will wake up</w:t>
+      </w:r>
+      <w:r>
+        <w:rPr>
+          <w:color w:val="000000"/>
+        </w:rPr>
+        <w:t xml:space="preserve"> in the WOR mode.</w:t>
+      </w:r>
+    </w:p>
+    <w:p>
+      <w:pPr>
+        <w:pStyle w:val="Textbody"/>
+        <w:ind w:left="360"/>
+        <w:jc w:val="both"/>
+        <w:rPr>
+          <w:color w:val="000000"/>
+        </w:rPr>
+      </w:pPr>
+    </w:p>
+    <w:p>
+      <w:pPr>
+        <w:pStyle w:val="Textbody"/>
+        <w:jc w:val="both"/>
+        <w:rPr>
+          <w:color w:val="000000"/>
+        </w:rPr>
+      </w:pPr>
+    </w:p>
+    <w:p>
+      <w:pPr>
+        <w:pStyle w:val="Textbody"/>
+        <w:ind w:left="360"/>
+        <w:jc w:val="both"/>
+        <w:rPr>
+          <w:color w:val="000000"/>
+        </w:rPr>
+      </w:pPr>
+    </w:p>
+    <w:p>
+      <w:pPr>
+        <w:pStyle w:val="Textbody"/>
+        <w:ind w:left="360"/>
+        <w:jc w:val="both"/>
+        <w:rPr>
+          <w:color w:val="000000"/>
+        </w:rPr>
+      </w:pPr>
+      <w:r>
+        <w:rPr>
+          <w:color w:val="000000"/>
+        </w:rPr>
+        <w:t>start in the normal up state with the radio turned on.</w:t>
       </w:r>
       <w:r>
         <w:rPr>
@@ -4029,6 +5420,7 @@
         <w:rPr>
           <w:noProof/>
         </w:rPr>
+        <w:lastRenderedPageBreak/>
         <w:drawing>
           <wp:inline distT="0" distB="0" distL="0" distR="0" wp14:anchorId="5661889A" wp14:editId="76C271CE">
             <wp:extent cx="1847850" cy="1385888"/>
@@ -4621,7 +6013,6 @@
         <w:rPr>
           <w:color w:val="000000"/>
         </w:rPr>
-        <w:lastRenderedPageBreak/>
         <w:t>application</w:t>
       </w:r>
       <w:r>
@@ -5057,6 +6448,7 @@
         <w:rPr>
           <w:noProof/>
         </w:rPr>
+        <w:lastRenderedPageBreak/>
         <w:drawing>
           <wp:inline distT="0" distB="0" distL="0" distR="0" wp14:anchorId="19094840" wp14:editId="4DA8B507">
             <wp:extent cx="3724275" cy="2492378"/>
@@ -5102,8 +6494,13 @@
         </w:rPr>
       </w:pPr>
       <w:r>
-        <w:t>Figure 5. The OSS window</w:t>
-      </w:r>
+        <w:t xml:space="preserve">Figure 5. The OSS </w:t>
+      </w:r>
+      <w:proofErr w:type="gramStart"/>
+      <w:r>
+        <w:t>window</w:t>
+      </w:r>
+      <w:proofErr w:type="gramEnd"/>
     </w:p>
     <w:p>
       <w:pPr>
@@ -5368,14 +6765,7 @@
         <w:rPr>
           <w:color w:val="000000"/>
         </w:rPr>
-        <w:t xml:space="preserve">keyword that selects something, e.g., a sensor. A parameter </w:t>
-      </w:r>
-      <w:r>
-        <w:rPr>
-          <w:color w:val="000000"/>
-        </w:rPr>
-        <w:lastRenderedPageBreak/>
-        <w:t>is a pair</w:t>
+        <w:t>keyword that selects something, e.g., a sensor. A parameter is a pair</w:t>
       </w:r>
       <w:r>
         <w:rPr>
@@ -5635,7 +7025,21 @@
         <w:rPr>
           <w:color w:val="000000"/>
         </w:rPr>
-        <w:t xml:space="preserve"> keyword can be abbreviated as long as it cannot be confused with another keyword that might legally appear in its place. The above command can be shortened to:</w:t>
+        <w:t xml:space="preserve"> keyword can be abbreviated </w:t>
+      </w:r>
+      <w:proofErr w:type="gramStart"/>
+      <w:r>
+        <w:rPr>
+          <w:color w:val="000000"/>
+        </w:rPr>
+        <w:t>as long as</w:t>
+      </w:r>
+      <w:proofErr w:type="gramEnd"/>
+      <w:r>
+        <w:rPr>
+          <w:color w:val="000000"/>
+        </w:rPr>
+        <w:t xml:space="preserve"> it cannot be confused with another keyword that might legally appear in its place. The above command can be shortened to:</w:t>
       </w:r>
     </w:p>
     <w:p>
@@ -5657,7 +7061,21 @@
         <w:rPr>
           <w:color w:val="000000"/>
         </w:rPr>
-        <w:t xml:space="preserve"> i </w:t>
+        <w:t xml:space="preserve"> </w:t>
+      </w:r>
+      <w:proofErr w:type="spellStart"/>
+      <w:r>
+        <w:rPr>
+          <w:color w:val="000000"/>
+        </w:rPr>
+        <w:t>i</w:t>
+      </w:r>
+      <w:proofErr w:type="spellEnd"/>
+      <w:r>
+        <w:rPr>
+          <w:color w:val="000000"/>
+        </w:rPr>
+        <w:t xml:space="preserve"> </w:t>
       </w:r>
       <w:r>
         <w:rPr>
@@ -5823,6 +7241,7 @@
         <w:pStyle w:val="Heading1"/>
       </w:pPr>
       <w:r>
+        <w:lastRenderedPageBreak/>
         <w:t>Command interpretation</w:t>
       </w:r>
     </w:p>
@@ -6263,7 +7682,21 @@
         <w:rPr>
           <w:color w:val="000000"/>
         </w:rPr>
-        <w:t xml:space="preserve"> its receiver is off, or the receiver is WOR and the </w:t>
+        <w:t xml:space="preserve"> its receiver is off, or the receiver is </w:t>
+      </w:r>
+      <w:proofErr w:type="gramStart"/>
+      <w:r>
+        <w:rPr>
+          <w:color w:val="000000"/>
+        </w:rPr>
+        <w:t>WOR</w:t>
+      </w:r>
+      <w:proofErr w:type="gramEnd"/>
+      <w:r>
+        <w:rPr>
+          <w:color w:val="000000"/>
+        </w:rPr>
+        <w:t xml:space="preserve"> and the </w:t>
       </w:r>
       <w:r>
         <w:rPr>
@@ -6369,14 +7802,7 @@
         <w:rPr>
           <w:color w:val="000000"/>
         </w:rPr>
-        <w:t xml:space="preserve"> All messages </w:t>
-      </w:r>
-      <w:r>
-        <w:rPr>
-          <w:color w:val="000000"/>
-        </w:rPr>
-        <w:lastRenderedPageBreak/>
-        <w:t>arriving from the Tag are displayed in the OSS window</w:t>
+        <w:t xml:space="preserve"> All messages arriving from the Tag are displayed in the OSS window</w:t>
       </w:r>
       <w:r>
         <w:rPr>
@@ -6511,13 +7937,27 @@
         <w:rPr>
           <w:color w:val="000000"/>
         </w:rPr>
-        <w:t xml:space="preserve">The exclamation sign (!) entered as a complete command </w:t>
-      </w:r>
-      <w:r>
-        <w:rPr>
-          <w:color w:val="000000"/>
-        </w:rPr>
-        <w:t>acts as a shortcut and has</w:t>
+        <w:t xml:space="preserve">The exclamation sign (!) entered as a </w:t>
+      </w:r>
+      <w:proofErr w:type="gramStart"/>
+      <w:r>
+        <w:rPr>
+          <w:color w:val="000000"/>
+        </w:rPr>
+        <w:t xml:space="preserve">complete command </w:t>
+      </w:r>
+      <w:r>
+        <w:rPr>
+          <w:color w:val="000000"/>
+        </w:rPr>
+        <w:t>acts</w:t>
+      </w:r>
+      <w:proofErr w:type="gramEnd"/>
+      <w:r>
+        <w:rPr>
+          <w:color w:val="000000"/>
+        </w:rPr>
+        <w:t xml:space="preserve"> as a shortcut and has</w:t>
       </w:r>
       <w:r>
         <w:rPr>
@@ -6761,6 +8201,7 @@
         <w:rPr>
           <w:color w:val="000000"/>
         </w:rPr>
+        <w:lastRenderedPageBreak/>
         <w:t>All parameters are optional</w:t>
       </w:r>
       <w:r>
@@ -7505,14 +8946,7 @@
         <w:rPr>
           <w:color w:val="000000"/>
         </w:rPr>
-        <w:t xml:space="preserve"> abbreviated to </w:t>
-      </w:r>
-      <w:r>
-        <w:rPr>
-          <w:color w:val="000000"/>
-        </w:rPr>
-        <w:lastRenderedPageBreak/>
-        <w:t xml:space="preserve">a single letter. </w:t>
+        <w:t xml:space="preserve"> abbreviated to a single letter. </w:t>
       </w:r>
       <w:r>
         <w:rPr>
@@ -8142,7 +9576,14 @@
               <w:rPr>
                 <w:color w:val="000000"/>
               </w:rPr>
-              <w:t xml:space="preserve"> on the actual range of the</w:t>
+              <w:t xml:space="preserve"> on </w:t>
+            </w:r>
+            <w:r>
+              <w:rPr>
+                <w:color w:val="000000"/>
+              </w:rPr>
+              <w:lastRenderedPageBreak/>
+              <w:t>the actual range of the</w:t>
             </w:r>
             <w:r>
               <w:rPr>
@@ -8266,6 +9707,7 @@
               <w:rPr>
                 <w:color w:val="000000"/>
               </w:rPr>
+              <w:lastRenderedPageBreak/>
               <w:t>component</w:t>
             </w:r>
           </w:p>
@@ -8424,7 +9866,14 @@
               <w:rPr>
                 <w:color w:val="000000"/>
               </w:rPr>
-              <w:t xml:space="preserve"> The letters can be</w:t>
+              <w:t xml:space="preserve"> The letters can </w:t>
+            </w:r>
+            <w:proofErr w:type="gramStart"/>
+            <w:r>
+              <w:rPr>
+                <w:color w:val="000000"/>
+              </w:rPr>
+              <w:t>be</w:t>
             </w:r>
             <w:r>
               <w:rPr>
@@ -8432,6 +9881,7 @@
               </w:rPr>
               <w:t>:</w:t>
             </w:r>
+            <w:proofErr w:type="gramEnd"/>
             <w:r>
               <w:rPr>
                 <w:color w:val="000000"/>
@@ -9283,14 +10733,7 @@
               <w:rPr>
                 <w:color w:val="000000"/>
               </w:rPr>
-              <w:t xml:space="preserve"> packets </w:t>
-            </w:r>
-            <w:r>
-              <w:rPr>
-                <w:color w:val="000000"/>
-              </w:rPr>
-              <w:lastRenderedPageBreak/>
-              <w:t>sent to the Peg</w:t>
+              <w:t xml:space="preserve"> packets sent to the Peg</w:t>
             </w:r>
             <w:r>
               <w:rPr>
@@ -9339,7 +10782,6 @@
         <w:rPr>
           <w:color w:val="000000"/>
         </w:rPr>
-        <w:lastRenderedPageBreak/>
         <w:t>Defaults: no, big, big, huge, medium, a, no</w:t>
       </w:r>
     </w:p>
@@ -9790,6 +11232,7 @@
         <w:rPr>
           <w:color w:val="000000"/>
         </w:rPr>
+        <w:lastRenderedPageBreak/>
         <w:t>MICROPHONE</w:t>
       </w:r>
     </w:p>
@@ -10550,11 +11993,19 @@
               </w:rPr>
               <w:t xml:space="preserve"> </w:t>
             </w:r>
-            <w:r>
-              <w:rPr>
-                <w:color w:val="000000"/>
-              </w:rPr>
-              <w:t>Parameters rate and bandwidth (below) only apply if forced is not set.</w:t>
+            <w:proofErr w:type="gramStart"/>
+            <w:r>
+              <w:rPr>
+                <w:color w:val="000000"/>
+              </w:rPr>
+              <w:t>Parameters</w:t>
+            </w:r>
+            <w:proofErr w:type="gramEnd"/>
+            <w:r>
+              <w:rPr>
+                <w:color w:val="000000"/>
+              </w:rPr>
+              <w:t xml:space="preserve"> rate and bandwidth (below) only apply if forced is not set.</w:t>
             </w:r>
           </w:p>
         </w:tc>
@@ -10648,7 +12099,6 @@
               <w:rPr>
                 <w:color w:val="000000"/>
               </w:rPr>
-              <w:lastRenderedPageBreak/>
               <w:t>accuracy</w:t>
             </w:r>
           </w:p>
@@ -11113,6 +12563,7 @@
         <w:rPr>
           <w:color w:val="000000"/>
         </w:rPr>
+        <w:lastRenderedPageBreak/>
         <w:t xml:space="preserve">The </w:t>
       </w:r>
       <w:r>
@@ -11754,7 +13205,6 @@
         <w:rPr>
           <w:color w:val="000000"/>
         </w:rPr>
-        <w:lastRenderedPageBreak/>
         <w:t xml:space="preserve">The current </w:t>
       </w:r>
       <w:r>
@@ -12023,6 +13473,7 @@
         <w:pStyle w:val="Heading1"/>
       </w:pPr>
       <w:r>
+        <w:lastRenderedPageBreak/>
         <w:t>Command: sample</w:t>
       </w:r>
     </w:p>
@@ -12382,8 +13833,6 @@
       <w:headerReference w:type="even" r:id="rId15"/>
       <w:headerReference w:type="default" r:id="rId16"/>
       <w:footerReference w:type="default" r:id="rId17"/>
-      <w:headerReference w:type="first" r:id="rId18"/>
-      <w:footerReference w:type="first" r:id="rId19"/>
       <w:pgSz w:w="12240" w:h="15840"/>
       <w:pgMar w:top="2160" w:right="2016" w:bottom="2160" w:left="2016" w:header="708" w:footer="708" w:gutter="0"/>
       <w:cols w:space="708"/>
@@ -12477,16 +13926,6 @@
 </w:ftr>
 </file>
 
-<file path=word/footer2.xml><?xml version="1.0" encoding="utf-8"?>
-<w:ftr xmlns:wpc="http://schemas.microsoft.com/office/word/2010/wordprocessingCanvas" xmlns:cx="http://schemas.microsoft.com/office/drawing/2014/chartex" xmlns:cx1="http://schemas.microsoft.com/office/drawing/2015/9/8/chartex" xmlns:cx2="http://schemas.microsoft.com/office/drawing/2015/10/21/chartex" xmlns:cx3="http://schemas.microsoft.com/office/drawing/2016/5/9/chartex" xmlns:cx4="http://schemas.microsoft.com/office/drawing/2016/5/10/chartex" xmlns:cx5="http://schemas.microsoft.com/office/drawing/2016/5/11/chartex" xmlns:cx6="http://schemas.microsoft.com/office/drawing/2016/5/12/chartex" xmlns:cx7="http://schemas.microsoft.com/office/drawing/2016/5/13/chartex" xmlns:cx8="http://schemas.microsoft.com/office/drawing/2016/5/14/chartex" xmlns:mc="http://schemas.openxmlformats.org/markup-compatibility/2006" xmlns:aink="http://schemas.microsoft.com/office/drawing/2016/ink" xmlns:am3d="http://schemas.microsoft.com/office/drawing/2017/model3d" xmlns:o="urn:schemas-microsoft-com:office:office" xmlns:r="http://schemas.openxmlformats.org/officeDocument/2006/relationships" xmlns:m="http://schemas.openxmlformats.org/officeDocument/2006/math" xmlns:v="urn:schemas-microsoft-com:vml" xmlns:wp14="http://schemas.microsoft.com/office/word/2010/wordprocessingDrawing" xmlns:wp="http://schemas.openxmlformats.org/drawingml/2006/wordprocessingDrawing" xmlns:w10="urn:schemas-microsoft-com:office:word" xmlns:w="http://schemas.openxmlformats.org/wordprocessingml/2006/main" xmlns:w14="http://schemas.microsoft.com/office/word/2010/wordml" xmlns:w15="http://schemas.microsoft.com/office/word/2012/wordml" xmlns:w16cex="http://schemas.microsoft.com/office/word/2018/wordml/cex" xmlns:w16cid="http://schemas.microsoft.com/office/word/2016/wordml/cid" xmlns:w16="http://schemas.microsoft.com/office/word/2018/wordml" xmlns:w16sdtdh="http://schemas.microsoft.com/office/word/2020/wordml/sdtdatahash" xmlns:w16se="http://schemas.microsoft.com/office/word/2015/wordml/symex" xmlns:wpg="http://schemas.microsoft.com/office/word/2010/wordprocessingGroup" xmlns:wpi="http://schemas.microsoft.com/office/word/2010/wordprocessingInk" xmlns:wne="http://schemas.microsoft.com/office/word/2006/wordml" xmlns:wps="http://schemas.microsoft.com/office/word/2010/wordprocessingShape" mc:Ignorable="w14 w15 w16se w16cid w16 w16cex w16sdtdh wp14">
-  <w:p>
-    <w:pPr>
-      <w:pStyle w:val="Footer"/>
-    </w:pPr>
-  </w:p>
-</w:ftr>
-</file>
-
 <file path=word/footnotes.xml><?xml version="1.0" encoding="utf-8"?>
 <w:footnotes xmlns:wpc="http://schemas.microsoft.com/office/word/2010/wordprocessingCanvas" xmlns:cx="http://schemas.microsoft.com/office/drawing/2014/chartex" xmlns:cx1="http://schemas.microsoft.com/office/drawing/2015/9/8/chartex" xmlns:cx2="http://schemas.microsoft.com/office/drawing/2015/10/21/chartex" xmlns:cx3="http://schemas.microsoft.com/office/drawing/2016/5/9/chartex" xmlns:cx4="http://schemas.microsoft.com/office/drawing/2016/5/10/chartex" xmlns:cx5="http://schemas.microsoft.com/office/drawing/2016/5/11/chartex" xmlns:cx6="http://schemas.microsoft.com/office/drawing/2016/5/12/chartex" xmlns:cx7="http://schemas.microsoft.com/office/drawing/2016/5/13/chartex" xmlns:cx8="http://schemas.microsoft.com/office/drawing/2016/5/14/chartex" xmlns:mc="http://schemas.openxmlformats.org/markup-compatibility/2006" xmlns:aink="http://schemas.microsoft.com/office/drawing/2016/ink" xmlns:am3d="http://schemas.microsoft.com/office/drawing/2017/model3d" xmlns:o="urn:schemas-microsoft-com:office:office" xmlns:r="http://schemas.openxmlformats.org/officeDocument/2006/relationships" xmlns:m="http://schemas.openxmlformats.org/officeDocument/2006/math" xmlns:v="urn:schemas-microsoft-com:vml" xmlns:wp14="http://schemas.microsoft.com/office/word/2010/wordprocessingDrawing" xmlns:wp="http://schemas.openxmlformats.org/drawingml/2006/wordprocessingDrawing" xmlns:w10="urn:schemas-microsoft-com:office:word" xmlns:w="http://schemas.openxmlformats.org/wordprocessingml/2006/main" xmlns:w14="http://schemas.microsoft.com/office/word/2010/wordml" xmlns:w15="http://schemas.microsoft.com/office/word/2012/wordml" xmlns:w16cex="http://schemas.microsoft.com/office/word/2018/wordml/cex" xmlns:w16cid="http://schemas.microsoft.com/office/word/2016/wordml/cid" xmlns:w16="http://schemas.microsoft.com/office/word/2018/wordml" xmlns:w16sdtdh="http://schemas.microsoft.com/office/word/2020/wordml/sdtdatahash" xmlns:w16se="http://schemas.microsoft.com/office/word/2015/wordml/symex" xmlns:wpg="http://schemas.microsoft.com/office/word/2010/wordprocessingGroup" xmlns:wpi="http://schemas.microsoft.com/office/word/2010/wordprocessingInk" xmlns:wne="http://schemas.microsoft.com/office/word/2006/wordml" xmlns:wps="http://schemas.microsoft.com/office/word/2010/wordprocessingShape" mc:Ignorable="w14 w15 w16se w16cid w16 w16cex w16sdtdh wp14">
   <w:footnote w:type="separator" w:id="-1">
@@ -12650,7 +14089,7 @@
           <w:sz w:val="18"/>
           <w:szCs w:val="18"/>
         </w:rPr>
-        <w:t xml:space="preserve">Maybe more. </w:t>
+        <w:t>Better</w:t>
       </w:r>
       <w:r>
         <w:rPr>
@@ -12658,7 +14097,7 @@
           <w:sz w:val="18"/>
           <w:szCs w:val="18"/>
         </w:rPr>
-        <w:t>Better</w:t>
+        <w:t xml:space="preserve"> measurements </w:t>
       </w:r>
       <w:r>
         <w:rPr>
@@ -12666,7 +14105,7 @@
           <w:sz w:val="18"/>
           <w:szCs w:val="18"/>
         </w:rPr>
-        <w:t xml:space="preserve"> measurements </w:t>
+        <w:t xml:space="preserve">are needed </w:t>
       </w:r>
       <w:r>
         <w:rPr>
@@ -12674,55 +14113,7 @@
           <w:sz w:val="18"/>
           <w:szCs w:val="18"/>
         </w:rPr>
-        <w:t xml:space="preserve">are needed </w:t>
-      </w:r>
-      <w:r>
-        <w:rPr>
-          <w:rFonts w:ascii="Arial" w:hAnsi="Arial" w:cs="Arial"/>
-          <w:sz w:val="18"/>
-          <w:szCs w:val="18"/>
-        </w:rPr>
         <w:t>to estimate this.</w:t>
-      </w:r>
-      <w:r>
-        <w:rPr>
-          <w:rFonts w:ascii="Arial" w:hAnsi="Arial" w:cs="Arial"/>
-          <w:sz w:val="18"/>
-          <w:szCs w:val="18"/>
-        </w:rPr>
-        <w:t xml:space="preserve"> I am not sure if the WOR mode works at present</w:t>
-      </w:r>
-      <w:r>
-        <w:rPr>
-          <w:rFonts w:ascii="Arial" w:hAnsi="Arial" w:cs="Arial"/>
-          <w:sz w:val="18"/>
-          <w:szCs w:val="18"/>
-        </w:rPr>
-        <w:t xml:space="preserve"> at all</w:t>
-      </w:r>
-      <w:r>
-        <w:rPr>
-          <w:rFonts w:ascii="Arial" w:hAnsi="Arial" w:cs="Arial"/>
-          <w:sz w:val="18"/>
-          <w:szCs w:val="18"/>
-        </w:rPr>
-        <w:t xml:space="preserve">, but it </w:t>
-      </w:r>
-      <w:r>
-        <w:rPr>
-          <w:rFonts w:ascii="Arial" w:hAnsi="Arial" w:cs="Arial"/>
-          <w:sz w:val="18"/>
-          <w:szCs w:val="18"/>
-        </w:rPr>
-        <w:t xml:space="preserve">eventually </w:t>
-      </w:r>
-      <w:r>
-        <w:rPr>
-          <w:rFonts w:ascii="Arial" w:hAnsi="Arial" w:cs="Arial"/>
-          <w:sz w:val="18"/>
-          <w:szCs w:val="18"/>
-        </w:rPr>
-        <w:t>will.</w:t>
       </w:r>
     </w:p>
   </w:footnote>
@@ -13063,8 +14454,33 @@
         <w:szCs w:val="20"/>
       </w:rPr>
       <w:tab/>
-      <w:t>March 1, 2021</w:t>
     </w:r>
+    <w:r>
+      <w:rPr>
+        <w:rFonts w:ascii="Arial" w:hAnsi="Arial"/>
+        <w:sz w:val="20"/>
+        <w:szCs w:val="20"/>
+      </w:rPr>
+      <w:t>August 5</w:t>
+    </w:r>
+    <w:r>
+      <w:rPr>
+        <w:rFonts w:ascii="Arial" w:hAnsi="Arial"/>
+        <w:sz w:val="20"/>
+        <w:szCs w:val="20"/>
+      </w:rPr>
+      <w:t xml:space="preserve">, </w:t>
+    </w:r>
+    <w:proofErr w:type="gramStart"/>
+    <w:r>
+      <w:rPr>
+        <w:rFonts w:ascii="Arial" w:hAnsi="Arial"/>
+        <w:sz w:val="20"/>
+        <w:szCs w:val="20"/>
+      </w:rPr>
+      <w:t>2021</w:t>
+    </w:r>
+    <w:proofErr w:type="gramEnd"/>
     <w:r>
       <w:rPr>
         <w:rFonts w:ascii="Arial" w:hAnsi="Arial"/>
@@ -13179,8 +14595,33 @@
         <w:szCs w:val="20"/>
       </w:rPr>
       <w:tab/>
-      <w:t>March 1, 2021</w:t>
     </w:r>
+    <w:r>
+      <w:rPr>
+        <w:rFonts w:ascii="Arial" w:hAnsi="Arial"/>
+        <w:sz w:val="20"/>
+        <w:szCs w:val="20"/>
+      </w:rPr>
+      <w:t>August 5</w:t>
+    </w:r>
+    <w:r>
+      <w:rPr>
+        <w:rFonts w:ascii="Arial" w:hAnsi="Arial"/>
+        <w:sz w:val="20"/>
+        <w:szCs w:val="20"/>
+      </w:rPr>
+      <w:t xml:space="preserve">, </w:t>
+    </w:r>
+    <w:proofErr w:type="gramStart"/>
+    <w:r>
+      <w:rPr>
+        <w:rFonts w:ascii="Arial" w:hAnsi="Arial"/>
+        <w:sz w:val="20"/>
+        <w:szCs w:val="20"/>
+      </w:rPr>
+      <w:t>2021</w:t>
+    </w:r>
+    <w:proofErr w:type="gramEnd"/>
     <w:r>
       <w:rPr>
         <w:rFonts w:ascii="Arial" w:hAnsi="Arial"/>
@@ -13277,16 +14718,6 @@
       </w:rPr>
       <w:fldChar w:fldCharType="end"/>
     </w:r>
-  </w:p>
-</w:hdr>
-</file>
-
-<file path=word/header3.xml><?xml version="1.0" encoding="utf-8"?>
-<w:hdr xmlns:wpc="http://schemas.microsoft.com/office/word/2010/wordprocessingCanvas" xmlns:cx="http://schemas.microsoft.com/office/drawing/2014/chartex" xmlns:cx1="http://schemas.microsoft.com/office/drawing/2015/9/8/chartex" xmlns:cx2="http://schemas.microsoft.com/office/drawing/2015/10/21/chartex" xmlns:cx3="http://schemas.microsoft.com/office/drawing/2016/5/9/chartex" xmlns:cx4="http://schemas.microsoft.com/office/drawing/2016/5/10/chartex" xmlns:cx5="http://schemas.microsoft.com/office/drawing/2016/5/11/chartex" xmlns:cx6="http://schemas.microsoft.com/office/drawing/2016/5/12/chartex" xmlns:cx7="http://schemas.microsoft.com/office/drawing/2016/5/13/chartex" xmlns:cx8="http://schemas.microsoft.com/office/drawing/2016/5/14/chartex" xmlns:mc="http://schemas.openxmlformats.org/markup-compatibility/2006" xmlns:aink="http://schemas.microsoft.com/office/drawing/2016/ink" xmlns:am3d="http://schemas.microsoft.com/office/drawing/2017/model3d" xmlns:o="urn:schemas-microsoft-com:office:office" xmlns:r="http://schemas.openxmlformats.org/officeDocument/2006/relationships" xmlns:m="http://schemas.openxmlformats.org/officeDocument/2006/math" xmlns:v="urn:schemas-microsoft-com:vml" xmlns:wp14="http://schemas.microsoft.com/office/word/2010/wordprocessingDrawing" xmlns:wp="http://schemas.openxmlformats.org/drawingml/2006/wordprocessingDrawing" xmlns:w10="urn:schemas-microsoft-com:office:word" xmlns:w="http://schemas.openxmlformats.org/wordprocessingml/2006/main" xmlns:w14="http://schemas.microsoft.com/office/word/2010/wordml" xmlns:w15="http://schemas.microsoft.com/office/word/2012/wordml" xmlns:w16cex="http://schemas.microsoft.com/office/word/2018/wordml/cex" xmlns:w16cid="http://schemas.microsoft.com/office/word/2016/wordml/cid" xmlns:w16="http://schemas.microsoft.com/office/word/2018/wordml" xmlns:w16sdtdh="http://schemas.microsoft.com/office/word/2020/wordml/sdtdatahash" xmlns:w16se="http://schemas.microsoft.com/office/word/2015/wordml/symex" xmlns:wpg="http://schemas.microsoft.com/office/word/2010/wordprocessingGroup" xmlns:wpi="http://schemas.microsoft.com/office/word/2010/wordprocessingInk" xmlns:wne="http://schemas.microsoft.com/office/word/2006/wordml" xmlns:wps="http://schemas.microsoft.com/office/word/2010/wordprocessingShape" mc:Ignorable="w14 w15 w16se w16cid w16 w16cex w16sdtdh wp14">
-  <w:p>
-    <w:pPr>
-      <w:pStyle w:val="Header"/>
-    </w:pPr>
   </w:p>
 </w:hdr>
 </file>

</xml_diff>

<commit_message>
First successful tests after redoing sensor configuration.
</commit_message>
<xml_diff>
--- a/DOC/doc.docx
+++ b/DOC/doc.docx
@@ -472,27 +472,7 @@
           <w:sz w:val="20"/>
           <w:szCs w:val="20"/>
         </w:rPr>
-        <w:t xml:space="preserve">Copyright 2013-2021, </w:t>
-      </w:r>
-      <w:proofErr w:type="spellStart"/>
-      <w:r>
-        <w:rPr>
-          <w:rFonts w:ascii="Arial" w:hAnsi="Arial" w:cs="Arial"/>
-          <w:color w:val="000000"/>
-          <w:sz w:val="20"/>
-          <w:szCs w:val="20"/>
-        </w:rPr>
-        <w:t>Olsonet</w:t>
-      </w:r>
-      <w:proofErr w:type="spellEnd"/>
-      <w:r>
-        <w:rPr>
-          <w:rFonts w:ascii="Arial" w:hAnsi="Arial" w:cs="Arial"/>
-          <w:color w:val="000000"/>
-          <w:sz w:val="20"/>
-          <w:szCs w:val="20"/>
-        </w:rPr>
-        <w:t xml:space="preserve"> Communications Corporation.</w:t>
+        <w:t>Copyright 2013-2021, Olsonet Communications Corporation.</w:t>
       </w:r>
     </w:p>
     <w:p>
@@ -591,21 +571,7 @@
         <w:rPr>
           <w:color w:val="000000"/>
         </w:rPr>
-        <w:t xml:space="preserve">CC1350 </w:t>
-      </w:r>
-      <w:proofErr w:type="spellStart"/>
-      <w:r>
-        <w:rPr>
-          <w:color w:val="000000"/>
-        </w:rPr>
-        <w:t>SensorTag</w:t>
-      </w:r>
-      <w:proofErr w:type="spellEnd"/>
-      <w:r>
-        <w:rPr>
-          <w:color w:val="000000"/>
-        </w:rPr>
-        <w:t xml:space="preserve"> (aka </w:t>
+        <w:t xml:space="preserve">CC1350 SensorTag (aka </w:t>
       </w:r>
       <w:r>
         <w:rPr>
@@ -824,21 +790,7 @@
         <w:rPr>
           <w:color w:val="000000"/>
         </w:rPr>
-        <w:t xml:space="preserve">the RF interface, is contained in other documents by Texas Instruments and/or </w:t>
-      </w:r>
-      <w:proofErr w:type="spellStart"/>
-      <w:r>
-        <w:rPr>
-          <w:color w:val="000000"/>
-        </w:rPr>
-        <w:t>Olsonet</w:t>
-      </w:r>
-      <w:proofErr w:type="spellEnd"/>
-      <w:r>
-        <w:rPr>
-          <w:color w:val="000000"/>
-        </w:rPr>
-        <w:t xml:space="preserve"> Communications. Those documents are </w:t>
+        <w:t xml:space="preserve">the RF interface, is contained in other documents by Texas Instruments and/or Olsonet Communications. Those documents are </w:t>
       </w:r>
       <w:r>
         <w:rPr>
@@ -1122,21 +1074,7 @@
         <w:rPr>
           <w:color w:val="000000"/>
         </w:rPr>
-        <w:t xml:space="preserve"> nor </w:t>
-      </w:r>
-      <w:proofErr w:type="spellStart"/>
-      <w:r>
-        <w:rPr>
-          <w:color w:val="000000"/>
-        </w:rPr>
-        <w:t>WiFi</w:t>
-      </w:r>
-      <w:proofErr w:type="spellEnd"/>
-      <w:r>
-        <w:rPr>
-          <w:color w:val="000000"/>
-        </w:rPr>
-        <w:t>. I</w:t>
+        <w:t xml:space="preserve"> nor WiFi. I</w:t>
       </w:r>
       <w:r>
         <w:rPr>
@@ -1818,21 +1756,7 @@
         <w:rPr>
           <w:color w:val="000000"/>
         </w:rPr>
-        <w:t xml:space="preserve"> which means that a 1000 </w:t>
-      </w:r>
-      <w:proofErr w:type="spellStart"/>
-      <w:r>
-        <w:rPr>
-          <w:color w:val="000000"/>
-        </w:rPr>
-        <w:t>mAh</w:t>
-      </w:r>
-      <w:proofErr w:type="spellEnd"/>
-      <w:r>
-        <w:rPr>
-          <w:color w:val="000000"/>
-        </w:rPr>
-        <w:t xml:space="preserve"> battery will last for about </w:t>
+        <w:t xml:space="preserve"> which means that a 1000 mAh battery will last for about </w:t>
       </w:r>
       <w:r>
         <w:rPr>
@@ -1862,16 +1786,8 @@
         <w:rPr>
           <w:color w:val="000000"/>
         </w:rPr>
-        <w:t>~200 </w:t>
-      </w:r>
-      <w:proofErr w:type="spellStart"/>
-      <w:r>
-        <w:rPr>
-          <w:color w:val="000000"/>
-        </w:rPr>
-        <w:t>mAh</w:t>
-      </w:r>
-      <w:proofErr w:type="spellEnd"/>
+        <w:t>~200 mAh</w:t>
+      </w:r>
       <w:r>
         <w:rPr>
           <w:color w:val="000000"/>
@@ -5692,21 +5608,7 @@
         <w:rPr>
           <w:color w:val="000000"/>
         </w:rPr>
-        <w:t xml:space="preserve">For GUI development and testing, the Tag can be powered from a USB cable through the </w:t>
-      </w:r>
-      <w:proofErr w:type="spellStart"/>
-      <w:r>
-        <w:rPr>
-          <w:color w:val="000000"/>
-        </w:rPr>
-        <w:t>DevPack</w:t>
-      </w:r>
-      <w:proofErr w:type="spellEnd"/>
-      <w:r>
-        <w:rPr>
-          <w:color w:val="000000"/>
-        </w:rPr>
-        <w:t xml:space="preserve"> interface (see Figure 4). This is a small board about the same size as the Tag PCB </w:t>
+        <w:t xml:space="preserve">For GUI development and testing, the Tag can be powered from a USB cable through the DevPack interface (see Figure 4). This is a small board about the same size as the Tag PCB </w:t>
       </w:r>
       <w:r>
         <w:rPr>
@@ -5744,21 +5646,7 @@
         <w:rPr>
           <w:color w:val="000000"/>
         </w:rPr>
-        <w:t xml:space="preserve"> to provide access to the Tag for programming and debugging. When powered through </w:t>
-      </w:r>
-      <w:proofErr w:type="spellStart"/>
-      <w:r>
-        <w:rPr>
-          <w:color w:val="000000"/>
-        </w:rPr>
-        <w:t>DevPack</w:t>
-      </w:r>
-      <w:proofErr w:type="spellEnd"/>
-      <w:r>
-        <w:rPr>
-          <w:color w:val="000000"/>
-        </w:rPr>
-        <w:t>, the Tag behaves in the same way as when powered from the battery.</w:t>
+        <w:t xml:space="preserve"> to provide access to the Tag for programming and debugging. When powered through DevPack, the Tag behaves in the same way as when powered from the battery.</w:t>
       </w:r>
     </w:p>
     <w:p>
@@ -5848,7 +5736,6 @@
       <w:r>
         <w:t xml:space="preserve">. CC1350STK with attached </w:t>
       </w:r>
-      <w:proofErr w:type="spellStart"/>
       <w:r>
         <w:t>D</w:t>
       </w:r>
@@ -5859,11 +5746,7 @@
         <w:t>P</w:t>
       </w:r>
       <w:r>
-        <w:t>ack</w:t>
-      </w:r>
-      <w:proofErr w:type="spellEnd"/>
-      <w:r>
-        <w:t xml:space="preserve"> board</w:t>
+        <w:t>ack board</w:t>
       </w:r>
     </w:p>
     <w:p>
@@ -5947,14 +5830,12 @@
         </w:rPr>
         <w:t>/dev/</w:t>
       </w:r>
-      <w:proofErr w:type="spellStart"/>
       <w:r>
         <w:rPr>
           <w:color w:val="000000"/>
         </w:rPr>
         <w:t>ttyUSBACMx</w:t>
       </w:r>
-      <w:proofErr w:type="spellEnd"/>
       <w:r>
         <w:rPr>
           <w:color w:val="000000"/>
@@ -6047,21 +5928,7 @@
         <w:rPr>
           <w:color w:val="000000"/>
         </w:rPr>
-        <w:t xml:space="preserve"> a command-line program (a </w:t>
-      </w:r>
-      <w:proofErr w:type="spellStart"/>
-      <w:r>
-        <w:rPr>
-          <w:color w:val="000000"/>
-        </w:rPr>
-        <w:t>Tcl</w:t>
-      </w:r>
-      <w:proofErr w:type="spellEnd"/>
-      <w:r>
-        <w:rPr>
-          <w:color w:val="000000"/>
-        </w:rPr>
-        <w:t xml:space="preserve"> script) </w:t>
+        <w:t xml:space="preserve"> a command-line program (a Tcl script) </w:t>
       </w:r>
       <w:r>
         <w:rPr>
@@ -6073,21 +5940,7 @@
         <w:rPr>
           <w:color w:val="000000"/>
         </w:rPr>
-        <w:t xml:space="preserve"> (which BTW is also a </w:t>
-      </w:r>
-      <w:proofErr w:type="spellStart"/>
-      <w:r>
-        <w:rPr>
-          <w:color w:val="000000"/>
-        </w:rPr>
-        <w:t>Tcl</w:t>
-      </w:r>
-      <w:proofErr w:type="spellEnd"/>
-      <w:r>
-        <w:rPr>
-          <w:color w:val="000000"/>
-        </w:rPr>
-        <w:t xml:space="preserve"> script </w:t>
+        <w:t xml:space="preserve"> (which BTW is also a Tcl script </w:t>
       </w:r>
       <w:r>
         <w:rPr>
@@ -6295,35 +6148,7 @@
         <w:rPr>
           <w:color w:val="000000"/>
         </w:rPr>
-        <w:t xml:space="preserve"> </w:t>
-      </w:r>
-      <w:proofErr w:type="spellStart"/>
-      <w:r>
-        <w:rPr>
-          <w:color w:val="000000"/>
-        </w:rPr>
-        <w:t>ossrun.tcl</w:t>
-      </w:r>
-      <w:proofErr w:type="spellEnd"/>
-      <w:r>
-        <w:rPr>
-          <w:color w:val="000000"/>
-        </w:rPr>
-        <w:t xml:space="preserve"> (this is the generic part) and </w:t>
-      </w:r>
-      <w:proofErr w:type="spellStart"/>
-      <w:r>
-        <w:rPr>
-          <w:color w:val="000000"/>
-        </w:rPr>
-        <w:t>ossi.tcl</w:t>
-      </w:r>
-      <w:proofErr w:type="spellEnd"/>
-      <w:r>
-        <w:rPr>
-          <w:color w:val="000000"/>
-        </w:rPr>
-        <w:t xml:space="preserve"> (the specific part)</w:t>
+        <w:t xml:space="preserve"> ossrun.tcl (this is the generic part) and ossi.tcl (the specific part)</w:t>
       </w:r>
       <w:r>
         <w:rPr>
@@ -6403,14 +6228,12 @@
         <w:lastRenderedPageBreak/>
         <w:t>./</w:t>
       </w:r>
-      <w:proofErr w:type="spellStart"/>
       <w:r>
         <w:rPr>
           <w:color w:val="000000"/>
         </w:rPr>
         <w:t>ossrun.tcl</w:t>
       </w:r>
-      <w:proofErr w:type="spellEnd"/>
     </w:p>
     <w:p>
       <w:pPr>
@@ -6455,48 +6278,20 @@
         <w:rPr>
           <w:color w:val="000000"/>
         </w:rPr>
-        <w:t xml:space="preserve">The script can run on Windows (e.g., under </w:t>
-      </w:r>
-      <w:proofErr w:type="spellStart"/>
-      <w:r>
-        <w:rPr>
-          <w:color w:val="000000"/>
-        </w:rPr>
-        <w:t>ActiveState</w:t>
-      </w:r>
-      <w:proofErr w:type="spellEnd"/>
+        <w:t xml:space="preserve">The script can run on Windows (e.g., under ActiveState Tcl/Tk) </w:t>
+      </w:r>
+      <w:r>
+        <w:rPr>
+          <w:color w:val="000000"/>
+        </w:rPr>
+        <w:t>as well as</w:t>
+      </w:r>
       <w:r>
         <w:rPr>
           <w:color w:val="000000"/>
         </w:rPr>
         <w:t xml:space="preserve"> </w:t>
       </w:r>
-      <w:proofErr w:type="spellStart"/>
-      <w:r>
-        <w:rPr>
-          <w:color w:val="000000"/>
-        </w:rPr>
-        <w:t>Tcl</w:t>
-      </w:r>
-      <w:proofErr w:type="spellEnd"/>
-      <w:r>
-        <w:rPr>
-          <w:color w:val="000000"/>
-        </w:rPr>
-        <w:t xml:space="preserve">/Tk) </w:t>
-      </w:r>
-      <w:r>
-        <w:rPr>
-          <w:color w:val="000000"/>
-        </w:rPr>
-        <w:t>as well as</w:t>
-      </w:r>
-      <w:r>
-        <w:rPr>
-          <w:color w:val="000000"/>
-        </w:rPr>
-        <w:t xml:space="preserve"> </w:t>
-      </w:r>
       <w:r>
         <w:rPr>
           <w:color w:val="000000"/>
@@ -6525,21 +6320,7 @@
         <w:rPr>
           <w:color w:val="000000"/>
         </w:rPr>
-        <w:t xml:space="preserve"> the standard </w:t>
-      </w:r>
-      <w:proofErr w:type="spellStart"/>
-      <w:r>
-        <w:rPr>
-          <w:color w:val="000000"/>
-        </w:rPr>
-        <w:t>Tcl</w:t>
-      </w:r>
-      <w:proofErr w:type="spellEnd"/>
-      <w:r>
-        <w:rPr>
-          <w:color w:val="000000"/>
-        </w:rPr>
-        <w:t>/Tk packages.</w:t>
+        <w:t xml:space="preserve"> the standard Tcl/Tk packages.</w:t>
       </w:r>
     </w:p>
     <w:p>
@@ -6968,21 +6749,7 @@
         <w:rPr>
           <w:color w:val="000000"/>
         </w:rPr>
-        <w:t xml:space="preserve">is described below. It can also be inferred from the comments and declarations at the beginning of </w:t>
-      </w:r>
-      <w:proofErr w:type="spellStart"/>
-      <w:r>
-        <w:rPr>
-          <w:color w:val="000000"/>
-        </w:rPr>
-        <w:t>ossi.tcl</w:t>
-      </w:r>
-      <w:proofErr w:type="spellEnd"/>
-      <w:r>
-        <w:rPr>
-          <w:color w:val="000000"/>
-        </w:rPr>
-        <w:t>.</w:t>
+        <w:t>is described below. It can also be inferred from the comments and declarations at the beginning of ossi.tcl.</w:t>
       </w:r>
     </w:p>
     <w:p>
@@ -7141,21 +6908,7 @@
         <w:rPr>
           <w:color w:val="000000"/>
         </w:rPr>
-        <w:t xml:space="preserve">onfigure </w:t>
-      </w:r>
-      <w:proofErr w:type="spellStart"/>
-      <w:r>
-        <w:rPr>
-          <w:color w:val="000000"/>
-        </w:rPr>
-        <w:t>imu</w:t>
-      </w:r>
-      <w:proofErr w:type="spellEnd"/>
-      <w:r>
-        <w:rPr>
-          <w:color w:val="000000"/>
-        </w:rPr>
-        <w:t xml:space="preserve"> </w:t>
+        <w:t xml:space="preserve">onfigure imu </w:t>
       </w:r>
       <w:bookmarkStart w:id="0" w:name="_Hlk65845329"/>
       <w:r>
@@ -7385,21 +7138,7 @@
         <w:rPr>
           <w:color w:val="000000"/>
         </w:rPr>
-        <w:t xml:space="preserve"> </w:t>
-      </w:r>
-      <w:proofErr w:type="spellStart"/>
-      <w:r>
-        <w:rPr>
-          <w:color w:val="000000"/>
-        </w:rPr>
-        <w:t>i</w:t>
-      </w:r>
-      <w:proofErr w:type="spellEnd"/>
-      <w:r>
-        <w:rPr>
-          <w:color w:val="000000"/>
-        </w:rPr>
-        <w:t xml:space="preserve"> </w:t>
+        <w:t xml:space="preserve"> i </w:t>
       </w:r>
       <w:r>
         <w:rPr>
@@ -8349,21 +8088,7 @@
         <w:rPr>
           <w:color w:val="000000"/>
         </w:rPr>
-        <w:t xml:space="preserve">the remaining portion of the string will be executed as a </w:t>
-      </w:r>
-      <w:proofErr w:type="spellStart"/>
-      <w:r>
-        <w:rPr>
-          <w:color w:val="000000"/>
-        </w:rPr>
-        <w:t>Tcl</w:t>
-      </w:r>
-      <w:proofErr w:type="spellEnd"/>
-      <w:r>
-        <w:rPr>
-          <w:color w:val="000000"/>
-        </w:rPr>
-        <w:t xml:space="preserve"> </w:t>
+        <w:t xml:space="preserve">the remaining portion of the string will be executed as a Tcl </w:t>
       </w:r>
       <w:r>
         <w:rPr>
@@ -8453,7 +8178,6 @@
         </w:rPr>
         <w:t xml:space="preserve">node </w:t>
       </w:r>
-      <w:proofErr w:type="spellStart"/>
       <w:r>
         <w:rPr>
           <w:i/>
@@ -8462,7 +8186,6 @@
         </w:rPr>
         <w:t>nn</w:t>
       </w:r>
-      <w:proofErr w:type="spellEnd"/>
       <w:r>
         <w:rPr>
           <w:color w:val="000000"/>
@@ -9006,9 +8729,8 @@
           <w:sz w:val="20"/>
           <w:szCs w:val="20"/>
         </w:rPr>
-        <w:t>about 10 </w:t>
-      </w:r>
-      <w:proofErr w:type="spellStart"/>
+        <w:t xml:space="preserve">about 10 ms) to </w:t>
+      </w:r>
       <w:r>
         <w:rPr>
           <w:rFonts w:ascii="Arial" w:hAnsi="Arial" w:cs="Arial"/>
@@ -9016,9 +8738,8 @@
           <w:sz w:val="20"/>
           <w:szCs w:val="20"/>
         </w:rPr>
-        <w:t>ms</w:t>
-      </w:r>
-      <w:proofErr w:type="spellEnd"/>
+        <w:t>listen for</w:t>
+      </w:r>
       <w:r>
         <w:rPr>
           <w:rFonts w:ascii="Arial" w:hAnsi="Arial" w:cs="Arial"/>
@@ -9026,7 +8747,7 @@
           <w:sz w:val="20"/>
           <w:szCs w:val="20"/>
         </w:rPr>
-        <w:t xml:space="preserve">) to </w:t>
+        <w:t xml:space="preserve"> a packet</w:t>
       </w:r>
       <w:r>
         <w:rPr>
@@ -9035,7 +8756,7 @@
           <w:sz w:val="20"/>
           <w:szCs w:val="20"/>
         </w:rPr>
-        <w:t>listen for</w:t>
+        <w:t xml:space="preserve">, then turning the radio off for about </w:t>
       </w:r>
       <w:r>
         <w:rPr>
@@ -9044,7 +8765,7 @@
           <w:sz w:val="20"/>
           <w:szCs w:val="20"/>
         </w:rPr>
-        <w:t xml:space="preserve"> a packet</w:t>
+        <w:t xml:space="preserve">1.5 s, and so on. </w:t>
       </w:r>
       <w:r>
         <w:rPr>
@@ -9053,7 +8774,7 @@
           <w:sz w:val="20"/>
           <w:szCs w:val="20"/>
         </w:rPr>
-        <w:t xml:space="preserve">, then turning the radio off for about </w:t>
+        <w:t xml:space="preserve">The length of the duty cycle is about </w:t>
       </w:r>
       <w:r>
         <w:rPr>
@@ -9062,7 +8783,7 @@
           <w:sz w:val="20"/>
           <w:szCs w:val="20"/>
         </w:rPr>
-        <w:t xml:space="preserve">1.5 s, and so on. </w:t>
+        <w:t xml:space="preserve">0.7% which formally means that the </w:t>
       </w:r>
       <w:r>
         <w:rPr>
@@ -9071,7 +8792,7 @@
           <w:sz w:val="20"/>
           <w:szCs w:val="20"/>
         </w:rPr>
-        <w:t xml:space="preserve">The length of the duty cycle is about </w:t>
+        <w:t xml:space="preserve">effective </w:t>
       </w:r>
       <w:r>
         <w:rPr>
@@ -9080,7 +8801,7 @@
           <w:sz w:val="20"/>
           <w:szCs w:val="20"/>
         </w:rPr>
-        <w:t xml:space="preserve">0.7% which formally means that the </w:t>
+        <w:t xml:space="preserve">average </w:t>
       </w:r>
       <w:r>
         <w:rPr>
@@ -9089,7 +8810,7 @@
           <w:sz w:val="20"/>
           <w:szCs w:val="20"/>
         </w:rPr>
-        <w:t xml:space="preserve">effective </w:t>
+        <w:t xml:space="preserve">current drain is </w:t>
       </w:r>
       <w:r>
         <w:rPr>
@@ -9098,7 +8819,7 @@
           <w:sz w:val="20"/>
           <w:szCs w:val="20"/>
         </w:rPr>
-        <w:t xml:space="preserve">average </w:t>
+        <w:t>below 0.1 mA.</w:t>
       </w:r>
       <w:r>
         <w:rPr>
@@ -9107,7 +8828,7 @@
           <w:sz w:val="20"/>
           <w:szCs w:val="20"/>
         </w:rPr>
-        <w:t xml:space="preserve">current drain is </w:t>
+        <w:t xml:space="preserve"> Any packet received during the short </w:t>
       </w:r>
       <w:r>
         <w:rPr>
@@ -9116,7 +8837,7 @@
           <w:sz w:val="20"/>
           <w:szCs w:val="20"/>
         </w:rPr>
-        <w:t>below 0.1 mA.</w:t>
+        <w:t>reception period will trigger an exit from the WOR mode, but the chance that a random packet will make it through</w:t>
       </w:r>
       <w:r>
         <w:rPr>
@@ -9125,7 +8846,7 @@
           <w:sz w:val="20"/>
           <w:szCs w:val="20"/>
         </w:rPr>
-        <w:t xml:space="preserve"> Any packet received during the short </w:t>
+        <w:t xml:space="preserve"> is slim. In response to “wake”, the Peg will quickly send a back-to-back sequence of </w:t>
       </w:r>
       <w:r>
         <w:rPr>
@@ -9134,7 +8855,7 @@
           <w:sz w:val="20"/>
           <w:szCs w:val="20"/>
         </w:rPr>
-        <w:t>reception period will trigger an exit from the WOR mode, but the chance that a random packet will make it through</w:t>
+        <w:t xml:space="preserve">short </w:t>
       </w:r>
       <w:r>
         <w:rPr>
@@ -9143,7 +8864,7 @@
           <w:sz w:val="20"/>
           <w:szCs w:val="20"/>
         </w:rPr>
-        <w:t xml:space="preserve"> is slim. In response to “wake”, the Peg will quickly send a back-to-back sequence of </w:t>
+        <w:t>packets</w:t>
       </w:r>
       <w:r>
         <w:rPr>
@@ -9152,37 +8873,8 @@
           <w:sz w:val="20"/>
           <w:szCs w:val="20"/>
         </w:rPr>
-        <w:t xml:space="preserve">short </w:t>
-      </w:r>
-      <w:r>
-        <w:rPr>
-          <w:rFonts w:ascii="Arial" w:hAnsi="Arial" w:cs="Arial"/>
-          <w:color w:val="000000"/>
-          <w:sz w:val="20"/>
-          <w:szCs w:val="20"/>
-        </w:rPr>
-        <w:t>packets</w:t>
-      </w:r>
-      <w:r>
-        <w:rPr>
-          <w:rFonts w:ascii="Arial" w:hAnsi="Arial" w:cs="Arial"/>
-          <w:color w:val="000000"/>
-          <w:sz w:val="20"/>
-          <w:szCs w:val="20"/>
-        </w:rPr>
-        <w:t>, taking about 2 </w:t>
-      </w:r>
-      <w:proofErr w:type="spellStart"/>
-      <w:r>
-        <w:rPr>
-          <w:rFonts w:ascii="Arial" w:hAnsi="Arial" w:cs="Arial"/>
-          <w:color w:val="000000"/>
-          <w:sz w:val="20"/>
-          <w:szCs w:val="20"/>
-        </w:rPr>
-        <w:t>ms</w:t>
-      </w:r>
-      <w:proofErr w:type="spellEnd"/>
+        <w:t>, taking about 2 ms</w:t>
+      </w:r>
       <w:r>
         <w:rPr>
           <w:rFonts w:ascii="Arial" w:hAnsi="Arial" w:cs="Arial"/>
@@ -9284,21 +8976,7 @@
         <w:rPr>
           <w:color w:val="000000"/>
         </w:rPr>
-        <w:t xml:space="preserve">(one of: </w:t>
-      </w:r>
-      <w:proofErr w:type="spellStart"/>
-      <w:r>
-        <w:rPr>
-          <w:color w:val="000000"/>
-        </w:rPr>
-        <w:t>imu</w:t>
-      </w:r>
-      <w:proofErr w:type="spellEnd"/>
-      <w:r>
-        <w:rPr>
-          <w:color w:val="000000"/>
-        </w:rPr>
-        <w:t xml:space="preserve">, humidity, microphone, light, pressure) </w:t>
+        <w:t xml:space="preserve">(one of: imu, humidity, microphone, light, pressure) </w:t>
       </w:r>
       <w:r>
         <w:rPr>
@@ -9544,21 +9222,7 @@
         <w:rPr>
           <w:color w:val="000000"/>
         </w:rPr>
-        <w:t xml:space="preserve">onf </w:t>
-      </w:r>
-      <w:proofErr w:type="spellStart"/>
-      <w:r>
-        <w:rPr>
-          <w:color w:val="000000"/>
-        </w:rPr>
-        <w:t>imu</w:t>
-      </w:r>
-      <w:proofErr w:type="spellEnd"/>
-      <w:r>
-        <w:rPr>
-          <w:color w:val="000000"/>
-        </w:rPr>
-        <w:t xml:space="preserve"> -motion yes -report yes -thresh </w:t>
+        <w:t xml:space="preserve">onf imu -motion yes -report yes -thresh </w:t>
       </w:r>
       <w:r>
         <w:rPr>
@@ -9703,13 +9367,19 @@
               <w:rPr>
                 <w:color w:val="000000"/>
               </w:rPr>
-              <w:t xml:space="preserve">single letter selecting one of several (exclusive) options. </w:t>
-            </w:r>
-            <w:r>
-              <w:rPr>
-                <w:color w:val="000000"/>
-              </w:rPr>
-              <w:t>If the text is longer, then what matters is its first letter.</w:t>
+              <w:t>string where every letter selects an option</w:t>
+            </w:r>
+            <w:r>
+              <w:rPr>
+                <w:color w:val="000000"/>
+              </w:rPr>
+              <w:t>. Some options may be exclusive (e.g, “n” and “y” may mean “no” and “yes”)</w:t>
+            </w:r>
+            <w:r>
+              <w:rPr>
+                <w:color w:val="000000"/>
+              </w:rPr>
+              <w:t>, depending on the context.</w:t>
             </w:r>
             <w:r>
               <w:rPr>
@@ -9736,7 +9406,7 @@
               <w:rPr>
                 <w:color w:val="000000"/>
               </w:rPr>
-              <w:t>magnitude</w:t>
+              <w:t>range</w:t>
             </w:r>
           </w:p>
         </w:tc>
@@ -9768,7 +9438,19 @@
               <w:rPr>
                 <w:color w:val="000000"/>
               </w:rPr>
-              <w:t xml:space="preserve"> a setting </w:t>
+              <w:t xml:space="preserve"> a </w:t>
+            </w:r>
+            <w:r>
+              <w:rPr>
+                <w:color w:val="000000"/>
+              </w:rPr>
+              <w:t xml:space="preserve">discrete numerical </w:t>
+            </w:r>
+            <w:r>
+              <w:rPr>
+                <w:color w:val="000000"/>
+              </w:rPr>
+              <w:t xml:space="preserve">setting </w:t>
             </w:r>
             <w:r>
               <w:rPr>
@@ -9810,265 +9492,37 @@
               <w:rPr>
                 <w:color w:val="000000"/>
               </w:rPr>
-              <w:t xml:space="preserve">, in </w:t>
-            </w:r>
-            <w:r>
-              <w:rPr>
-                <w:color w:val="000000"/>
-              </w:rPr>
-              <w:t>a few</w:t>
-            </w:r>
-            <w:r>
-              <w:rPr>
-                <w:color w:val="000000"/>
-              </w:rPr>
-              <w:t xml:space="preserve"> discrete steps,</w:t>
-            </w:r>
-            <w:r>
-              <w:rPr>
-                <w:color w:val="000000"/>
-              </w:rPr>
-              <w:t xml:space="preserve"> which we </w:t>
-            </w:r>
-            <w:r>
-              <w:rPr>
-                <w:color w:val="000000"/>
-              </w:rPr>
-              <w:t xml:space="preserve">uniformly </w:t>
-            </w:r>
-            <w:r>
-              <w:rPr>
-                <w:color w:val="000000"/>
-              </w:rPr>
-              <w:t>categorize</w:t>
-            </w:r>
-            <w:r>
-              <w:rPr>
-                <w:color w:val="000000"/>
-              </w:rPr>
-              <w:t xml:space="preserve"> </w:t>
-            </w:r>
-            <w:r>
-              <w:rPr>
-                <w:color w:val="000000"/>
-              </w:rPr>
-              <w:t>in</w:t>
-            </w:r>
-            <w:r>
-              <w:rPr>
-                <w:color w:val="000000"/>
-              </w:rPr>
-              <w:t>to</w:t>
-            </w:r>
-            <w:r>
-              <w:rPr>
-                <w:color w:val="000000"/>
-              </w:rPr>
-              <w:t xml:space="preserve"> </w:t>
-            </w:r>
-            <w:r>
-              <w:rPr>
-                <w:color w:val="000000"/>
-              </w:rPr>
-              <w:t>eight</w:t>
-            </w:r>
-            <w:r>
-              <w:rPr>
-                <w:color w:val="000000"/>
-              </w:rPr>
-              <w:t xml:space="preserve"> </w:t>
-            </w:r>
-            <w:r>
-              <w:rPr>
-                <w:color w:val="000000"/>
-              </w:rPr>
-              <w:t xml:space="preserve">discrete </w:t>
-            </w:r>
-            <w:r>
-              <w:rPr>
-                <w:color w:val="000000"/>
-              </w:rPr>
-              <w:t>values</w:t>
-            </w:r>
-            <w:r>
-              <w:rPr>
-                <w:color w:val="000000"/>
-              </w:rPr>
-              <w:t xml:space="preserve"> </w:t>
-            </w:r>
-            <w:r>
-              <w:rPr>
-                <w:color w:val="000000"/>
-              </w:rPr>
-              <w:t>represented</w:t>
-            </w:r>
-            <w:r>
-              <w:rPr>
-                <w:color w:val="000000"/>
-              </w:rPr>
-              <w:t xml:space="preserve"> by these keywords: “tiny”, “low”, “small”, “</w:t>
-            </w:r>
-            <w:r>
-              <w:rPr>
-                <w:color w:val="000000"/>
-              </w:rPr>
-              <w:t>medium”, “big”, “high”, “huge”, “extreme”.</w:t>
-            </w:r>
-            <w:r>
-              <w:rPr>
-                <w:color w:val="000000"/>
-              </w:rPr>
-              <w:t xml:space="preserve"> </w:t>
-            </w:r>
-            <w:r>
-              <w:rPr>
-                <w:color w:val="000000"/>
-              </w:rPr>
-              <w:t xml:space="preserve">The </w:t>
-            </w:r>
-            <w:r>
-              <w:rPr>
-                <w:color w:val="000000"/>
-              </w:rPr>
-              <w:t xml:space="preserve">numerical </w:t>
-            </w:r>
-            <w:r>
-              <w:rPr>
-                <w:color w:val="000000"/>
-              </w:rPr>
-              <w:t>interpretation of</w:t>
-            </w:r>
-            <w:r>
-              <w:rPr>
-                <w:color w:val="000000"/>
-              </w:rPr>
-              <w:t xml:space="preserve"> these </w:t>
-            </w:r>
-            <w:r>
-              <w:rPr>
-                <w:color w:val="000000"/>
-              </w:rPr>
-              <w:t>values</w:t>
-            </w:r>
-            <w:r>
-              <w:rPr>
-                <w:color w:val="000000"/>
-              </w:rPr>
-              <w:t xml:space="preserve"> </w:t>
-            </w:r>
-            <w:r>
-              <w:rPr>
-                <w:color w:val="000000"/>
-              </w:rPr>
-              <w:t>depends</w:t>
-            </w:r>
-            <w:r>
-              <w:rPr>
-                <w:color w:val="000000"/>
-              </w:rPr>
-              <w:t xml:space="preserve"> on the actual range of the</w:t>
-            </w:r>
-            <w:r>
-              <w:rPr>
-                <w:color w:val="000000"/>
-              </w:rPr>
-              <w:t xml:space="preserve"> respective</w:t>
-            </w:r>
-            <w:r>
-              <w:rPr>
-                <w:color w:val="000000"/>
-              </w:rPr>
-              <w:t xml:space="preserve"> </w:t>
-            </w:r>
-            <w:r>
-              <w:rPr>
-                <w:color w:val="000000"/>
-              </w:rPr>
-              <w:t xml:space="preserve">physical </w:t>
-            </w:r>
-            <w:r>
-              <w:rPr>
-                <w:color w:val="000000"/>
-              </w:rPr>
-              <w:t>paramete</w:t>
-            </w:r>
-            <w:r>
-              <w:rPr>
-                <w:color w:val="000000"/>
-              </w:rPr>
-              <w:t>r</w:t>
-            </w:r>
-            <w:r>
-              <w:rPr>
-                <w:color w:val="000000"/>
-              </w:rPr>
-              <w:t xml:space="preserve"> of the sensor</w:t>
-            </w:r>
-            <w:r>
-              <w:rPr>
-                <w:color w:val="000000"/>
-              </w:rPr>
-              <w:t>. T</w:t>
-            </w:r>
-            <w:r>
-              <w:rPr>
-                <w:color w:val="000000"/>
-              </w:rPr>
-              <w:t>he eight keywords provid</w:t>
-            </w:r>
-            <w:r>
-              <w:rPr>
-                <w:color w:val="000000"/>
-              </w:rPr>
-              <w:t>e</w:t>
-            </w:r>
-            <w:r>
-              <w:rPr>
-                <w:color w:val="000000"/>
-              </w:rPr>
-              <w:t xml:space="preserve"> </w:t>
-            </w:r>
-            <w:r>
-              <w:rPr>
-                <w:color w:val="000000"/>
-              </w:rPr>
-              <w:t>a</w:t>
-            </w:r>
-            <w:r>
-              <w:rPr>
-                <w:color w:val="000000"/>
-              </w:rPr>
-              <w:t xml:space="preserve"> general, canonical view </w:t>
-            </w:r>
-            <w:r>
-              <w:rPr>
-                <w:color w:val="000000"/>
-              </w:rPr>
-              <w:t>for</w:t>
-            </w:r>
-            <w:r>
-              <w:rPr>
-                <w:color w:val="000000"/>
-              </w:rPr>
-              <w:t xml:space="preserve"> all </w:t>
-            </w:r>
-            <w:r>
-              <w:rPr>
-                <w:color w:val="000000"/>
-              </w:rPr>
-              <w:t>settings</w:t>
-            </w:r>
-            <w:r>
-              <w:rPr>
-                <w:color w:val="000000"/>
-              </w:rPr>
-              <w:t xml:space="preserve"> in this class</w:t>
-            </w:r>
-            <w:r>
-              <w:rPr>
-                <w:color w:val="000000"/>
-              </w:rPr>
-              <w:t>.</w:t>
+              <w:t xml:space="preserve">. The range always starts from 0 end extends up to the </w:t>
+            </w:r>
+            <w:r>
+              <w:rPr>
+                <w:color w:val="000000"/>
+              </w:rPr>
+              <w:t xml:space="preserve">maximum for </w:t>
+            </w:r>
+            <w:r>
+              <w:rPr>
+                <w:color w:val="000000"/>
+              </w:rPr>
+              <w:t>the given parameter</w:t>
+            </w:r>
+            <w:r>
+              <w:rPr>
+                <w:color w:val="000000"/>
+              </w:rPr>
+              <w:t>,</w:t>
+            </w:r>
+            <w:r>
+              <w:rPr>
+                <w:color w:val="000000"/>
+              </w:rPr>
+              <w:t xml:space="preserve"> with 15 being the absolute maximum</w:t>
+            </w:r>
+            <w:r>
+              <w:rPr>
+                <w:color w:val="000000"/>
+              </w:rPr>
+              <w:t xml:space="preserve"> (i.e., a specific maximum is never bigger than 15).</w:t>
             </w:r>
           </w:p>
         </w:tc>
@@ -10296,27 +9750,13 @@
               <w:rPr>
                 <w:color w:val="000000"/>
               </w:rPr>
-              <w:t xml:space="preserve"> For example, “</w:t>
-            </w:r>
-            <w:proofErr w:type="spellStart"/>
-            <w:r>
-              <w:rPr>
-                <w:color w:val="000000"/>
-              </w:rPr>
-              <w:t>a</w:t>
-            </w:r>
-            <w:r>
-              <w:rPr>
-                <w:color w:val="000000"/>
-              </w:rPr>
-              <w:t>gt</w:t>
-            </w:r>
-            <w:proofErr w:type="spellEnd"/>
-            <w:r>
-              <w:rPr>
-                <w:color w:val="000000"/>
-              </w:rPr>
-              <w:t>” selects the accelerometer, gyro, and temperature components of the IMU sensor.</w:t>
+              <w:t xml:space="preserve"> For example, “a</w:t>
+            </w:r>
+            <w:r>
+              <w:rPr>
+                <w:color w:val="000000"/>
+              </w:rPr>
+              <w:t>gt” selects the accelerometer, gyro, and temperature components of the IMU sensor.</w:t>
             </w:r>
           </w:p>
         </w:tc>
@@ -10657,50 +10097,50 @@
               <w:rPr>
                 <w:color w:val="000000"/>
               </w:rPr>
-              <w:t xml:space="preserve">, which is the default) meaning that no </w:t>
+              <w:t xml:space="preserve">, which is the default) meaning that no events are </w:t>
+            </w:r>
+            <w:r>
+              <w:rPr>
+                <w:color w:val="000000"/>
+              </w:rPr>
+              <w:t>generated</w:t>
+            </w:r>
+            <w:r>
+              <w:rPr>
+                <w:color w:val="000000"/>
+              </w:rPr>
+              <w:t xml:space="preserve"> by the sensor</w:t>
+            </w:r>
+            <w:r>
+              <w:rPr>
+                <w:color w:val="000000"/>
+              </w:rPr>
+              <w:t xml:space="preserve"> (the sensor operates in the polled mode where it only returns values when explicitly asked); </w:t>
+            </w:r>
+            <w:r>
+              <w:rPr>
+                <w:color w:val="000000"/>
+              </w:rPr>
+              <w:t xml:space="preserve">m (motion detection) meaning that the sensor </w:t>
+            </w:r>
+            <w:r>
+              <w:rPr>
+                <w:color w:val="000000"/>
+              </w:rPr>
+              <w:t>will</w:t>
+            </w:r>
+            <w:r>
+              <w:rPr>
+                <w:color w:val="000000"/>
+              </w:rPr>
+              <w:t xml:space="preserve"> </w:t>
             </w:r>
             <w:r>
               <w:rPr>
                 <w:color w:val="000000"/>
               </w:rPr>
               <w:lastRenderedPageBreak/>
-              <w:t xml:space="preserve">events are </w:t>
-            </w:r>
-            <w:r>
-              <w:rPr>
-                <w:color w:val="000000"/>
-              </w:rPr>
-              <w:t>generated</w:t>
-            </w:r>
-            <w:r>
-              <w:rPr>
-                <w:color w:val="000000"/>
-              </w:rPr>
-              <w:t xml:space="preserve"> by the sensor</w:t>
-            </w:r>
-            <w:r>
-              <w:rPr>
-                <w:color w:val="000000"/>
-              </w:rPr>
-              <w:t xml:space="preserve"> (the sensor operates in the polled mode where it only returns values when explicitly asked); </w:t>
-            </w:r>
-            <w:r>
-              <w:rPr>
-                <w:color w:val="000000"/>
-              </w:rPr>
-              <w:t xml:space="preserve">m (motion detection) meaning that the sensor </w:t>
-            </w:r>
-            <w:r>
-              <w:rPr>
-                <w:color w:val="000000"/>
-              </w:rPr>
-              <w:t>will</w:t>
-            </w:r>
-            <w:r>
-              <w:rPr>
-                <w:color w:val="000000"/>
-              </w:rPr>
-              <w:t xml:space="preserve"> trigger</w:t>
+              <w:t>trigger</w:t>
             </w:r>
             <w:r>
               <w:rPr>
@@ -10813,6 +10253,18 @@
               </w:rPr>
               <w:t xml:space="preserve"> m is selected as the value of the event parameter (see above).</w:t>
             </w:r>
+            <w:r>
+              <w:rPr>
+                <w:color w:val="000000"/>
+              </w:rPr>
+              <w:t xml:space="preserve"> The specified value between 0 and 15 maps </w:t>
+            </w:r>
+            <w:r>
+              <w:rPr>
+                <w:color w:val="000000"/>
+              </w:rPr>
+              <w:t>linearly into 15-255</w:t>
+            </w:r>
           </w:p>
         </w:tc>
       </w:tr>
@@ -10833,7 +10285,7 @@
               <w:rPr>
                 <w:color w:val="000000"/>
               </w:rPr>
-              <w:t>rate</w:t>
+              <w:t>lpm</w:t>
             </w:r>
           </w:p>
         </w:tc>
@@ -10873,49 +10325,7 @@
               <w:rPr>
                 <w:color w:val="000000"/>
               </w:rPr>
-              <w:t xml:space="preserve">Selects the </w:t>
-            </w:r>
-            <w:r>
-              <w:rPr>
-                <w:color w:val="000000"/>
-              </w:rPr>
-              <w:t>wake</w:t>
-            </w:r>
-            <w:r>
-              <w:rPr>
-                <w:color w:val="000000"/>
-              </w:rPr>
-              <w:t>-</w:t>
-            </w:r>
-            <w:r>
-              <w:rPr>
-                <w:color w:val="000000"/>
-              </w:rPr>
-              <w:t>up</w:t>
-            </w:r>
-            <w:r>
-              <w:rPr>
-                <w:color w:val="000000"/>
-              </w:rPr>
-              <w:t xml:space="preserve"> rate</w:t>
-            </w:r>
-            <w:r>
-              <w:rPr>
-                <w:color w:val="000000"/>
-              </w:rPr>
-              <w:t xml:space="preserve"> for the sensor</w:t>
-            </w:r>
-            <w:r>
-              <w:rPr>
-                <w:color w:val="000000"/>
-              </w:rPr>
-              <w:t xml:space="preserve"> in the low-power motion detection mode</w:t>
-            </w:r>
-            <w:r>
-              <w:rPr>
-                <w:color w:val="000000"/>
-              </w:rPr>
-              <w:t>.</w:t>
+              <w:t>Selects the low power mode.</w:t>
             </w:r>
           </w:p>
         </w:tc>
@@ -12115,7 +11525,6 @@
               <w:rPr>
                 <w:color w:val="000000"/>
               </w:rPr>
-              <w:lastRenderedPageBreak/>
               <w:t>continuous</w:t>
             </w:r>
           </w:p>
@@ -12177,6 +11586,7 @@
               <w:rPr>
                 <w:color w:val="000000"/>
               </w:rPr>
+              <w:lastRenderedPageBreak/>
               <w:t>accuracy</w:t>
             </w:r>
           </w:p>
@@ -13004,50 +12414,22 @@
         <w:rPr>
           <w:color w:val="000000"/>
         </w:rPr>
-        <w:t xml:space="preserve">radio </w:t>
-      </w:r>
-      <w:proofErr w:type="spellStart"/>
-      <w:r>
-        <w:rPr>
-          <w:color w:val="000000"/>
-        </w:rPr>
-        <w:t>wor</w:t>
-      </w:r>
-      <w:proofErr w:type="spellEnd"/>
+        <w:t>radio wor</w:t>
+      </w:r>
       <w:r>
         <w:rPr>
           <w:color w:val="000000"/>
         </w:rPr>
         <w:t xml:space="preserve"> </w:t>
       </w:r>
-      <w:proofErr w:type="spellStart"/>
       <w:r>
         <w:rPr>
           <w:i/>
           <w:iCs/>
           <w:color w:val="000000"/>
         </w:rPr>
-        <w:t>offdelay</w:t>
-      </w:r>
-      <w:proofErr w:type="spellEnd"/>
-      <w:r>
-        <w:rPr>
-          <w:i/>
-          <w:iCs/>
-          <w:color w:val="000000"/>
-        </w:rPr>
-        <w:t xml:space="preserve"> </w:t>
-      </w:r>
-      <w:proofErr w:type="spellStart"/>
-      <w:r>
-        <w:rPr>
-          <w:i/>
-          <w:iCs/>
-          <w:color w:val="000000"/>
-        </w:rPr>
-        <w:t>worinterval</w:t>
-      </w:r>
-      <w:proofErr w:type="spellEnd"/>
+        <w:t>offdelay worinterval</w:t>
+      </w:r>
     </w:p>
     <w:p>
       <w:pPr>
@@ -13141,21 +12523,7 @@
         <w:rPr>
           <w:color w:val="000000"/>
         </w:rPr>
-        <w:t xml:space="preserve"> (</w:t>
-      </w:r>
-      <w:proofErr w:type="spellStart"/>
-      <w:r>
-        <w:rPr>
-          <w:color w:val="000000"/>
-        </w:rPr>
-        <w:t>offdelay</w:t>
-      </w:r>
-      <w:proofErr w:type="spellEnd"/>
-      <w:r>
-        <w:rPr>
-          <w:color w:val="000000"/>
-        </w:rPr>
-        <w:t>)</w:t>
+        <w:t xml:space="preserve"> (offdelay)</w:t>
       </w:r>
       <w:r>
         <w:rPr>
@@ -13292,15 +12660,15 @@
         <w:rPr>
           <w:color w:val="000000"/>
         </w:rPr>
+        <w:t>An unspecified argument retains its last setting.</w:t>
+      </w:r>
+    </w:p>
+    <w:p>
+      <w:pPr>
+        <w:pStyle w:val="Heading1"/>
+      </w:pPr>
+      <w:r>
         <w:lastRenderedPageBreak/>
-        <w:t>An unspecified argument retains its last setting.</w:t>
-      </w:r>
-    </w:p>
-    <w:p>
-      <w:pPr>
-        <w:pStyle w:val="Heading1"/>
-      </w:pPr>
-      <w:r>
         <w:t>Command: on</w:t>
       </w:r>
     </w:p>
@@ -13341,7 +12709,6 @@
         </w:rPr>
         <w:t xml:space="preserve">n </w:t>
       </w:r>
-      <w:proofErr w:type="spellStart"/>
       <w:r>
         <w:rPr>
           <w:i/>
@@ -13358,23 +12725,21 @@
         </w:rPr>
         <w:t>n</w:t>
       </w:r>
-      <w:proofErr w:type="spellEnd"/>
       <w:r>
         <w:rPr>
           <w:i/>
           <w:iCs/>
           <w:color w:val="000000"/>
         </w:rPr>
-        <w:t xml:space="preserve"> </w:t>
-      </w:r>
-      <w:proofErr w:type="spellStart"/>
+        <w:t xml:space="preserve"> se</w:t>
+      </w:r>
       <w:r>
         <w:rPr>
           <w:i/>
           <w:iCs/>
           <w:color w:val="000000"/>
         </w:rPr>
-        <w:t>se</w:t>
+        <w:t>n</w:t>
       </w:r>
       <w:r>
         <w:rPr>
@@ -13382,35 +12747,16 @@
           <w:iCs/>
           <w:color w:val="000000"/>
         </w:rPr>
-        <w:t>n</w:t>
-      </w:r>
-      <w:proofErr w:type="spellEnd"/>
+        <w:t xml:space="preserve"> … se</w:t>
+      </w:r>
       <w:r>
         <w:rPr>
           <w:i/>
           <w:iCs/>
           <w:color w:val="000000"/>
         </w:rPr>
-        <w:t xml:space="preserve"> … </w:t>
-      </w:r>
-      <w:proofErr w:type="spellStart"/>
-      <w:r>
-        <w:rPr>
-          <w:i/>
-          <w:iCs/>
-          <w:color w:val="000000"/>
-        </w:rPr>
-        <w:t>se</w:t>
-      </w:r>
-      <w:r>
-        <w:rPr>
-          <w:i/>
-          <w:iCs/>
-          <w:color w:val="000000"/>
-        </w:rPr>
         <w:t>n</w:t>
       </w:r>
-      <w:proofErr w:type="spellEnd"/>
     </w:p>
     <w:p>
       <w:pPr>
@@ -13479,7 +12825,6 @@
         </w:rPr>
         <w:t xml:space="preserve">off </w:t>
       </w:r>
-      <w:proofErr w:type="spellStart"/>
       <w:r>
         <w:rPr>
           <w:i/>
@@ -13496,23 +12841,21 @@
         </w:rPr>
         <w:t>n</w:t>
       </w:r>
-      <w:proofErr w:type="spellEnd"/>
       <w:r>
         <w:rPr>
           <w:i/>
           <w:iCs/>
           <w:color w:val="000000"/>
         </w:rPr>
-        <w:t xml:space="preserve"> </w:t>
-      </w:r>
-      <w:proofErr w:type="spellStart"/>
+        <w:t xml:space="preserve"> se</w:t>
+      </w:r>
       <w:r>
         <w:rPr>
           <w:i/>
           <w:iCs/>
           <w:color w:val="000000"/>
         </w:rPr>
-        <w:t>se</w:t>
+        <w:t>n</w:t>
       </w:r>
       <w:r>
         <w:rPr>
@@ -13520,35 +12863,16 @@
           <w:iCs/>
           <w:color w:val="000000"/>
         </w:rPr>
-        <w:t>n</w:t>
-      </w:r>
-      <w:proofErr w:type="spellEnd"/>
+        <w:t xml:space="preserve"> … se</w:t>
+      </w:r>
       <w:r>
         <w:rPr>
           <w:i/>
           <w:iCs/>
           <w:color w:val="000000"/>
         </w:rPr>
-        <w:t xml:space="preserve"> … </w:t>
-      </w:r>
-      <w:proofErr w:type="spellStart"/>
-      <w:r>
-        <w:rPr>
-          <w:i/>
-          <w:iCs/>
-          <w:color w:val="000000"/>
-        </w:rPr>
-        <w:t>se</w:t>
-      </w:r>
-      <w:r>
-        <w:rPr>
-          <w:i/>
-          <w:iCs/>
-          <w:color w:val="000000"/>
-        </w:rPr>
         <w:t>n</w:t>
       </w:r>
-      <w:proofErr w:type="spellEnd"/>
     </w:p>
     <w:p>
       <w:pPr>
@@ -14063,7 +13387,6 @@
         </w:rPr>
         <w:t xml:space="preserve">frequency </w:t>
       </w:r>
-      <w:proofErr w:type="spellStart"/>
       <w:r>
         <w:rPr>
           <w:i/>
@@ -14072,7 +13395,6 @@
         </w:rPr>
         <w:t>freq</w:t>
       </w:r>
-      <w:proofErr w:type="spellEnd"/>
       <w:r>
         <w:rPr>
           <w:color w:val="000000"/>
@@ -14093,7 +13415,6 @@
         <w:t xml:space="preserve">count </w:t>
       </w:r>
       <w:bookmarkEnd w:id="5"/>
-      <w:proofErr w:type="spellStart"/>
       <w:r>
         <w:rPr>
           <w:i/>
@@ -14102,7 +13423,6 @@
         </w:rPr>
         <w:t>cnt</w:t>
       </w:r>
-      <w:proofErr w:type="spellEnd"/>
     </w:p>
     <w:p>
       <w:pPr>
@@ -14235,15 +13555,15 @@
         <w:rPr>
           <w:color w:val="000000"/>
         </w:rPr>
+        <w:t>stop</w:t>
+      </w:r>
+    </w:p>
+    <w:p>
+      <w:pPr>
+        <w:pStyle w:val="Heading1"/>
+      </w:pPr>
+      <w:r>
         <w:lastRenderedPageBreak/>
-        <w:t>stop</w:t>
-      </w:r>
-    </w:p>
-    <w:p>
-      <w:pPr>
-        <w:pStyle w:val="Heading1"/>
-      </w:pPr>
-      <w:r>
         <w:t>Sample reports</w:t>
       </w:r>
     </w:p>
@@ -15017,23 +14337,21 @@
         </w:rPr>
         <w:t xml:space="preserve">the </w:t>
       </w:r>
-      <w:proofErr w:type="spellStart"/>
       <w:r>
         <w:rPr>
           <w:rFonts w:ascii="Arial" w:hAnsi="Arial" w:cs="Arial"/>
           <w:sz w:val="18"/>
           <w:szCs w:val="18"/>
         </w:rPr>
-        <w:t>ossrun.tcl</w:t>
-      </w:r>
-      <w:proofErr w:type="spellEnd"/>
+        <w:t xml:space="preserve">ossrun.tcl part </w:t>
+      </w:r>
       <w:r>
         <w:rPr>
           <w:rFonts w:ascii="Arial" w:hAnsi="Arial" w:cs="Arial"/>
           <w:sz w:val="18"/>
           <w:szCs w:val="18"/>
         </w:rPr>
-        <w:t xml:space="preserve"> part </w:t>
+        <w:t>belongs to</w:t>
       </w:r>
       <w:r>
         <w:rPr>
@@ -15041,7 +14359,7 @@
           <w:sz w:val="18"/>
           <w:szCs w:val="18"/>
         </w:rPr>
-        <w:t>belongs to</w:t>
+        <w:t xml:space="preserve"> the platform and the “project” </w:t>
       </w:r>
       <w:r>
         <w:rPr>
@@ -15049,33 +14367,7 @@
           <w:sz w:val="18"/>
           <w:szCs w:val="18"/>
         </w:rPr>
-        <w:t xml:space="preserve"> the platform and the “project” </w:t>
-      </w:r>
-      <w:r>
-        <w:rPr>
-          <w:rFonts w:ascii="Arial" w:hAnsi="Arial" w:cs="Arial"/>
-          <w:sz w:val="18"/>
-          <w:szCs w:val="18"/>
-        </w:rPr>
-        <w:t xml:space="preserve">provides its specific </w:t>
-      </w:r>
-      <w:proofErr w:type="spellStart"/>
-      <w:r>
-        <w:rPr>
-          <w:rFonts w:ascii="Arial" w:hAnsi="Arial" w:cs="Arial"/>
-          <w:sz w:val="18"/>
-          <w:szCs w:val="18"/>
-        </w:rPr>
-        <w:t>ossi.tcl</w:t>
-      </w:r>
-      <w:proofErr w:type="spellEnd"/>
-      <w:r>
-        <w:rPr>
-          <w:rFonts w:ascii="Arial" w:hAnsi="Arial" w:cs="Arial"/>
-          <w:sz w:val="18"/>
-          <w:szCs w:val="18"/>
-        </w:rPr>
-        <w:t xml:space="preserve"> part.</w:t>
+        <w:t>provides its specific ossi.tcl part.</w:t>
       </w:r>
       <w:r>
         <w:rPr>

</xml_diff>

<commit_message>
Added "raw" to ap to switch to raw (hex) data collection format
</commit_message>
<xml_diff>
--- a/DOC/doc.docx
+++ b/DOC/doc.docx
@@ -826,7 +826,7 @@
                 <v:stroke joinstyle="miter"/>
                 <v:path gradientshapeok="t" o:connecttype="rect"/>
               </v:shapetype>
-              <v:shape id="Frame1" o:spid="_x0000_s1026" type="#_x0000_t202" style="position:absolute;left:0;text-align:left;margin-left:120.55pt;margin-top:78.9pt;width:164.45pt;height:123.55pt;z-index:251660288;visibility:visible;mso-wrap-style:none;mso-wrap-distance-left:9pt;mso-wrap-distance-top:0;mso-wrap-distance-right:9pt;mso-wrap-distance-bottom:0;mso-position-horizontal:absolute;mso-position-horizontal-relative:text;mso-position-vertical:absolute;mso-position-vertical-relative:text;v-text-anchor:top" o:gfxdata="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" filled="f" stroked="f">
+              <v:shape id="Frame1" o:spid="_x0000_s1026" type="#_x0000_t202" style="position:absolute;left:0;text-align:left;margin-left:120.55pt;margin-top:78.9pt;width:164.45pt;height:123.55pt;z-index:251660288;visibility:visible;mso-wrap-style:none;mso-wrap-distance-left:9pt;mso-wrap-distance-top:0;mso-wrap-distance-right:9pt;mso-wrap-distance-bottom:0;mso-position-horizontal:absolute;mso-position-horizontal-relative:text;mso-position-vertical:absolute;mso-position-vertical-relative:text;v-text-anchor:top" o:gfxdata="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" filled="f" stroked="f">
                 <v:textbox style="mso-fit-shape-to-text:t" inset="0,0,0,0">
                   <w:txbxContent>
                     <w:p>
@@ -1510,7 +1510,7 @@
           </mc:Choice>
           <mc:Fallback>
             <w:pict>
-              <v:shape w14:anchorId="6E97A149" id="Frame2" o:spid="_x0000_s1027" type="#_x0000_t202" style="position:absolute;left:0;text-align:left;margin-left:119.7pt;margin-top:19.45pt;width:171.5pt;height:145.6pt;z-index:251662336;visibility:visible;mso-wrap-style:none;mso-width-percent:0;mso-height-percent:0;mso-wrap-distance-left:9pt;mso-wrap-distance-top:0;mso-wrap-distance-right:9pt;mso-wrap-distance-bottom:0;mso-position-horizontal:absolute;mso-position-horizontal-relative:margin;mso-position-vertical:absolute;mso-position-vertical-relative:text;mso-width-percent:0;mso-height-percent:0;mso-width-relative:margin;mso-height-relative:margin;v-text-anchor:top" o:gfxdata="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" filled="f" stroked="f">
+              <v:shape w14:anchorId="6E97A149" id="Frame2" o:spid="_x0000_s1027" type="#_x0000_t202" style="position:absolute;left:0;text-align:left;margin-left:119.7pt;margin-top:19.45pt;width:171.5pt;height:145.6pt;z-index:251662336;visibility:visible;mso-wrap-style:none;mso-width-percent:0;mso-height-percent:0;mso-wrap-distance-left:9pt;mso-wrap-distance-top:0;mso-wrap-distance-right:9pt;mso-wrap-distance-bottom:0;mso-position-horizontal:absolute;mso-position-horizontal-relative:margin;mso-position-vertical:absolute;mso-position-vertical-relative:text;mso-width-percent:0;mso-height-percent:0;mso-width-relative:margin;mso-height-relative:margin;v-text-anchor:top" o:gfxdata="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" filled="f" stroked="f">
                 <v:textbox inset="0,0,0,0">
                   <w:txbxContent>
                     <w:p>
@@ -2853,12 +2853,6 @@
         <w:rPr>
           <w:color w:val="000000"/>
         </w:rPr>
-        <w:t xml:space="preserve"> at once</w:t>
-      </w:r>
-      <w:r>
-        <w:rPr>
-          <w:color w:val="000000"/>
-        </w:rPr>
         <w:t>,</w:t>
       </w:r>
       <w:r>
@@ -3079,7 +3073,7 @@
         <w:rPr>
           <w:color w:val="000000"/>
         </w:rPr>
-        <w:t xml:space="preserve">, and turned </w:t>
+        <w:t xml:space="preserve">, and turn </w:t>
       </w:r>
       <w:r>
         <w:rPr>
@@ -18703,49 +18697,49 @@
       </w:pPr>
     </w:lvl>
   </w:abstractNum>
-  <w:num w:numId="1">
+  <w:num w:numId="1" w16cid:durableId="1524705974">
     <w:abstractNumId w:val="1"/>
   </w:num>
-  <w:num w:numId="2">
+  <w:num w:numId="2" w16cid:durableId="1710911171">
     <w:abstractNumId w:val="13"/>
   </w:num>
-  <w:num w:numId="3">
+  <w:num w:numId="3" w16cid:durableId="548762110">
     <w:abstractNumId w:val="14"/>
   </w:num>
-  <w:num w:numId="4">
+  <w:num w:numId="4" w16cid:durableId="1108354356">
     <w:abstractNumId w:val="12"/>
   </w:num>
-  <w:num w:numId="5">
+  <w:num w:numId="5" w16cid:durableId="1144397665">
     <w:abstractNumId w:val="0"/>
   </w:num>
-  <w:num w:numId="6">
+  <w:num w:numId="6" w16cid:durableId="906963096">
     <w:abstractNumId w:val="9"/>
   </w:num>
-  <w:num w:numId="7">
+  <w:num w:numId="7" w16cid:durableId="1018240143">
     <w:abstractNumId w:val="11"/>
   </w:num>
-  <w:num w:numId="8">
+  <w:num w:numId="8" w16cid:durableId="600380176">
     <w:abstractNumId w:val="5"/>
   </w:num>
-  <w:num w:numId="9">
+  <w:num w:numId="9" w16cid:durableId="1653438217">
     <w:abstractNumId w:val="7"/>
   </w:num>
-  <w:num w:numId="10">
+  <w:num w:numId="10" w16cid:durableId="640043989">
     <w:abstractNumId w:val="10"/>
   </w:num>
-  <w:num w:numId="11">
+  <w:num w:numId="11" w16cid:durableId="832068296">
     <w:abstractNumId w:val="3"/>
   </w:num>
-  <w:num w:numId="12">
+  <w:num w:numId="12" w16cid:durableId="1089306404">
     <w:abstractNumId w:val="6"/>
   </w:num>
-  <w:num w:numId="13">
+  <w:num w:numId="13" w16cid:durableId="1989017792">
     <w:abstractNumId w:val="2"/>
   </w:num>
-  <w:num w:numId="14">
+  <w:num w:numId="14" w16cid:durableId="1872835715">
     <w:abstractNumId w:val="8"/>
   </w:num>
-  <w:num w:numId="15">
+  <w:num w:numId="15" w16cid:durableId="455412718">
     <w:abstractNumId w:val="4"/>
   </w:num>
 </w:numbering>

</xml_diff>

<commit_message>
Cosmetics after a long break.
</commit_message>
<xml_diff>
--- a/DOC/doc.docx
+++ b/DOC/doc.docx
@@ -131,7 +131,27 @@
           <w:sz w:val="28"/>
           <w:szCs w:val="28"/>
         </w:rPr>
-        <w:t>(preliminary document)</w:t>
+        <w:t>(</w:t>
+      </w:r>
+      <w:proofErr w:type="gramStart"/>
+      <w:r>
+        <w:rPr>
+          <w:b w:val="0"/>
+          <w:bCs w:val="0"/>
+          <w:sz w:val="28"/>
+          <w:szCs w:val="28"/>
+        </w:rPr>
+        <w:t>preliminary</w:t>
+      </w:r>
+      <w:proofErr w:type="gramEnd"/>
+      <w:r>
+        <w:rPr>
+          <w:b w:val="0"/>
+          <w:bCs w:val="0"/>
+          <w:sz w:val="28"/>
+          <w:szCs w:val="28"/>
+        </w:rPr>
+        <w:t xml:space="preserve"> document)</w:t>
       </w:r>
     </w:p>
     <w:p>
@@ -1643,7 +1663,21 @@
         <w:rPr>
           <w:color w:val="000000"/>
         </w:rPr>
-        <w:t xml:space="preserve"> which means that a 1000 mAh battery will last for about </w:t>
+        <w:t xml:space="preserve"> which means that a 1000 </w:t>
+      </w:r>
+      <w:proofErr w:type="spellStart"/>
+      <w:r>
+        <w:rPr>
+          <w:color w:val="000000"/>
+        </w:rPr>
+        <w:t>mAh</w:t>
+      </w:r>
+      <w:proofErr w:type="spellEnd"/>
+      <w:r>
+        <w:rPr>
+          <w:color w:val="000000"/>
+        </w:rPr>
+        <w:t xml:space="preserve"> battery will last for about </w:t>
       </w:r>
       <w:r>
         <w:rPr>
@@ -1715,8 +1749,16 @@
         <w:rPr>
           <w:color w:val="000000"/>
         </w:rPr>
-        <w:t>~200 mAh</w:t>
-      </w:r>
+        <w:t>~200 </w:t>
+      </w:r>
+      <w:proofErr w:type="spellStart"/>
+      <w:r>
+        <w:rPr>
+          <w:color w:val="000000"/>
+        </w:rPr>
+        <w:t>mAh</w:t>
+      </w:r>
+      <w:proofErr w:type="spellEnd"/>
       <w:r>
         <w:rPr>
           <w:color w:val="000000"/>
@@ -2856,8 +2898,16 @@
         <w:rPr>
           <w:color w:val="000000"/>
         </w:rPr>
-        <w:t xml:space="preserve"> for high-reliability</w:t>
-      </w:r>
+        <w:t xml:space="preserve"> for </w:t>
+      </w:r>
+      <w:proofErr w:type="gramStart"/>
+      <w:r>
+        <w:rPr>
+          <w:color w:val="000000"/>
+        </w:rPr>
+        <w:t>high-reliability</w:t>
+      </w:r>
+      <w:proofErr w:type="gramEnd"/>
       <w:r>
         <w:rPr>
           <w:color w:val="000000"/>
@@ -4488,7 +4538,21 @@
         <w:rPr>
           <w:color w:val="000000"/>
         </w:rPr>
-        <w:t xml:space="preserve">arrives out of band and contains </w:t>
+        <w:t xml:space="preserve">arrives out of </w:t>
+      </w:r>
+      <w:proofErr w:type="gramStart"/>
+      <w:r>
+        <w:rPr>
+          <w:color w:val="000000"/>
+        </w:rPr>
+        <w:t>band</w:t>
+      </w:r>
+      <w:proofErr w:type="gramEnd"/>
+      <w:r>
+        <w:rPr>
+          <w:color w:val="000000"/>
+        </w:rPr>
+        <w:t xml:space="preserve"> and contains </w:t>
       </w:r>
       <w:r>
         <w:rPr>
@@ -4893,7 +4957,21 @@
         <w:rPr>
           <w:color w:val="000000"/>
         </w:rPr>
-        <w:t xml:space="preserve"> Similar to the motion detection mode, the only active component of the IMU in the streaming mode is the accelerometer. </w:t>
+        <w:t xml:space="preserve"> </w:t>
+      </w:r>
+      <w:proofErr w:type="gramStart"/>
+      <w:r>
+        <w:rPr>
+          <w:color w:val="000000"/>
+        </w:rPr>
+        <w:t>Similar to</w:t>
+      </w:r>
+      <w:proofErr w:type="gramEnd"/>
+      <w:r>
+        <w:rPr>
+          <w:color w:val="000000"/>
+        </w:rPr>
+        <w:t xml:space="preserve"> the motion detection mode, the only active component of the IMU in the streaming mode is the accelerometer. </w:t>
       </w:r>
       <w:r>
         <w:rPr>
@@ -5771,7 +5849,21 @@
         <w:rPr>
           <w:color w:val="000000"/>
         </w:rPr>
-        <w:t xml:space="preserve">For GUI development and testing, the Tag can be powered from a USB cable through the DevPack interface (see Figure 4). This is a small board about the same size as the Tag PCB </w:t>
+        <w:t xml:space="preserve">For GUI development and testing, the Tag can be powered from a USB cable through the </w:t>
+      </w:r>
+      <w:proofErr w:type="spellStart"/>
+      <w:r>
+        <w:rPr>
+          <w:color w:val="000000"/>
+        </w:rPr>
+        <w:t>DevPack</w:t>
+      </w:r>
+      <w:proofErr w:type="spellEnd"/>
+      <w:r>
+        <w:rPr>
+          <w:color w:val="000000"/>
+        </w:rPr>
+        <w:t xml:space="preserve"> interface (see Figure 4). This is a small board about the same size as the Tag PCB </w:t>
       </w:r>
       <w:r>
         <w:rPr>
@@ -5809,7 +5901,21 @@
         <w:rPr>
           <w:color w:val="000000"/>
         </w:rPr>
-        <w:t xml:space="preserve"> to provide access to the Tag for programming and debugging. When powered through DevPack, the Tag behaves in the same way as when powered from the battery.</w:t>
+        <w:t xml:space="preserve"> to provide access to the Tag for programming and debugging. When powered through </w:t>
+      </w:r>
+      <w:proofErr w:type="spellStart"/>
+      <w:r>
+        <w:rPr>
+          <w:color w:val="000000"/>
+        </w:rPr>
+        <w:t>DevPack</w:t>
+      </w:r>
+      <w:proofErr w:type="spellEnd"/>
+      <w:r>
+        <w:rPr>
+          <w:color w:val="000000"/>
+        </w:rPr>
+        <w:t>, the Tag behaves in the same way as when powered from the battery.</w:t>
       </w:r>
     </w:p>
     <w:p>
@@ -5899,6 +6005,7 @@
       <w:r>
         <w:t xml:space="preserve">. CC1350STK with attached </w:t>
       </w:r>
+      <w:proofErr w:type="spellStart"/>
       <w:r>
         <w:t>D</w:t>
       </w:r>
@@ -5909,7 +6016,11 @@
         <w:t>P</w:t>
       </w:r>
       <w:r>
-        <w:t>ack board</w:t>
+        <w:t>ack</w:t>
+      </w:r>
+      <w:proofErr w:type="spellEnd"/>
+      <w:r>
+        <w:t xml:space="preserve"> board</w:t>
       </w:r>
     </w:p>
     <w:p>
@@ -5993,12 +6104,14 @@
         </w:rPr>
         <w:t>/dev/</w:t>
       </w:r>
+      <w:proofErr w:type="spellStart"/>
       <w:r>
         <w:rPr>
           <w:color w:val="000000"/>
         </w:rPr>
         <w:t>ttyUSBACMx</w:t>
       </w:r>
+      <w:proofErr w:type="spellEnd"/>
       <w:r>
         <w:rPr>
           <w:color w:val="000000"/>
@@ -6029,11 +6142,19 @@
         </w:rPr>
         <w:t xml:space="preserve"> This is the port that the program </w:t>
       </w:r>
-      <w:r>
-        <w:rPr>
-          <w:color w:val="000000"/>
-        </w:rPr>
-        <w:t xml:space="preserve">run on the computer and </w:t>
+      <w:proofErr w:type="gramStart"/>
+      <w:r>
+        <w:rPr>
+          <w:color w:val="000000"/>
+        </w:rPr>
+        <w:t>run</w:t>
+      </w:r>
+      <w:proofErr w:type="gramEnd"/>
+      <w:r>
+        <w:rPr>
+          <w:color w:val="000000"/>
+        </w:rPr>
+        <w:t xml:space="preserve"> on the computer and </w:t>
       </w:r>
       <w:r>
         <w:rPr>
@@ -6091,7 +6212,21 @@
         <w:rPr>
           <w:color w:val="000000"/>
         </w:rPr>
-        <w:t xml:space="preserve"> a command-line program (a Tcl script) </w:t>
+        <w:t xml:space="preserve"> a command-line program (a </w:t>
+      </w:r>
+      <w:proofErr w:type="spellStart"/>
+      <w:r>
+        <w:rPr>
+          <w:color w:val="000000"/>
+        </w:rPr>
+        <w:t>Tcl</w:t>
+      </w:r>
+      <w:proofErr w:type="spellEnd"/>
+      <w:r>
+        <w:rPr>
+          <w:color w:val="000000"/>
+        </w:rPr>
+        <w:t xml:space="preserve"> script) </w:t>
       </w:r>
       <w:r>
         <w:rPr>
@@ -6329,7 +6464,35 @@
         <w:rPr>
           <w:color w:val="000000"/>
         </w:rPr>
-        <w:t xml:space="preserve"> ossrun.tcl (this is the generic part) and ossi.tcl (the specific part)</w:t>
+        <w:t xml:space="preserve"> </w:t>
+      </w:r>
+      <w:proofErr w:type="spellStart"/>
+      <w:r>
+        <w:rPr>
+          <w:color w:val="000000"/>
+        </w:rPr>
+        <w:t>ossrun.tcl</w:t>
+      </w:r>
+      <w:proofErr w:type="spellEnd"/>
+      <w:r>
+        <w:rPr>
+          <w:color w:val="000000"/>
+        </w:rPr>
+        <w:t xml:space="preserve"> (this is the generic part) and </w:t>
+      </w:r>
+      <w:proofErr w:type="spellStart"/>
+      <w:r>
+        <w:rPr>
+          <w:color w:val="000000"/>
+        </w:rPr>
+        <w:t>ossi.tcl</w:t>
+      </w:r>
+      <w:proofErr w:type="spellEnd"/>
+      <w:r>
+        <w:rPr>
+          <w:color w:val="000000"/>
+        </w:rPr>
+        <w:t xml:space="preserve"> (the specific part)</w:t>
       </w:r>
       <w:r>
         <w:rPr>
@@ -6408,12 +6571,14 @@
         </w:rPr>
         <w:t>./</w:t>
       </w:r>
+      <w:proofErr w:type="spellStart"/>
       <w:r>
         <w:rPr>
           <w:color w:val="000000"/>
         </w:rPr>
         <w:t>ossrun.tcl</w:t>
       </w:r>
+      <w:proofErr w:type="spellEnd"/>
     </w:p>
     <w:p>
       <w:pPr>
@@ -6458,7 +6623,35 @@
         <w:rPr>
           <w:color w:val="000000"/>
         </w:rPr>
-        <w:t xml:space="preserve">The script can run on Windows (e.g., under ActiveState Tcl/Tk) </w:t>
+        <w:t xml:space="preserve">The script can run on Windows (e.g., under </w:t>
+      </w:r>
+      <w:proofErr w:type="spellStart"/>
+      <w:r>
+        <w:rPr>
+          <w:color w:val="000000"/>
+        </w:rPr>
+        <w:t>ActiveState</w:t>
+      </w:r>
+      <w:proofErr w:type="spellEnd"/>
+      <w:r>
+        <w:rPr>
+          <w:color w:val="000000"/>
+        </w:rPr>
+        <w:t xml:space="preserve"> </w:t>
+      </w:r>
+      <w:proofErr w:type="spellStart"/>
+      <w:r>
+        <w:rPr>
+          <w:color w:val="000000"/>
+        </w:rPr>
+        <w:t>Tcl</w:t>
+      </w:r>
+      <w:proofErr w:type="spellEnd"/>
+      <w:r>
+        <w:rPr>
+          <w:color w:val="000000"/>
+        </w:rPr>
+        <w:t xml:space="preserve">/Tk) </w:t>
       </w:r>
       <w:r>
         <w:rPr>
@@ -6500,7 +6693,21 @@
         <w:rPr>
           <w:color w:val="000000"/>
         </w:rPr>
-        <w:t xml:space="preserve"> the standard Tcl/Tk packages.</w:t>
+        <w:t xml:space="preserve"> the standard </w:t>
+      </w:r>
+      <w:proofErr w:type="spellStart"/>
+      <w:r>
+        <w:rPr>
+          <w:color w:val="000000"/>
+        </w:rPr>
+        <w:t>Tcl</w:t>
+      </w:r>
+      <w:proofErr w:type="spellEnd"/>
+      <w:r>
+        <w:rPr>
+          <w:color w:val="000000"/>
+        </w:rPr>
+        <w:t>/Tk packages.</w:t>
       </w:r>
     </w:p>
     <w:p>
@@ -6781,8 +6988,13 @@
         </w:rPr>
       </w:pPr>
       <w:r>
-        <w:t>Figure 5. The OSS window</w:t>
-      </w:r>
+        <w:t xml:space="preserve">Figure 5. The OSS </w:t>
+      </w:r>
+      <w:proofErr w:type="gramStart"/>
+      <w:r>
+        <w:t>window</w:t>
+      </w:r>
+      <w:proofErr w:type="gramEnd"/>
     </w:p>
     <w:p>
       <w:pPr>
@@ -6933,7 +7145,21 @@
         <w:rPr>
           <w:color w:val="000000"/>
         </w:rPr>
-        <w:t>We shall start from the command line interface.</w:t>
+        <w:t xml:space="preserve">We shall start </w:t>
+      </w:r>
+      <w:proofErr w:type="gramStart"/>
+      <w:r>
+        <w:rPr>
+          <w:color w:val="000000"/>
+        </w:rPr>
+        <w:t>from</w:t>
+      </w:r>
+      <w:proofErr w:type="gramEnd"/>
+      <w:r>
+        <w:rPr>
+          <w:color w:val="000000"/>
+        </w:rPr>
+        <w:t xml:space="preserve"> the command line interface.</w:t>
       </w:r>
     </w:p>
     <w:p>
@@ -7103,7 +7329,21 @@
         <w:rPr>
           <w:color w:val="000000"/>
         </w:rPr>
-        <w:t xml:space="preserve">onfigure imu </w:t>
+        <w:t xml:space="preserve">onfigure </w:t>
+      </w:r>
+      <w:proofErr w:type="spellStart"/>
+      <w:r>
+        <w:rPr>
+          <w:color w:val="000000"/>
+        </w:rPr>
+        <w:t>imu</w:t>
+      </w:r>
+      <w:proofErr w:type="spellEnd"/>
+      <w:r>
+        <w:rPr>
+          <w:color w:val="000000"/>
+        </w:rPr>
+        <w:t xml:space="preserve"> </w:t>
       </w:r>
       <w:bookmarkStart w:id="0" w:name="_Hlk65845329"/>
       <w:r>
@@ -7302,11 +7542,19 @@
         </w:rPr>
         <w:t>]</w:t>
       </w:r>
-      <w:r>
-        <w:rPr>
-          <w:color w:val="000000"/>
-        </w:rPr>
-        <w:t xml:space="preserve">ccelerometer and the </w:t>
+      <w:proofErr w:type="spellStart"/>
+      <w:r>
+        <w:rPr>
+          <w:color w:val="000000"/>
+        </w:rPr>
+        <w:t>ccelerometer</w:t>
+      </w:r>
+      <w:proofErr w:type="spellEnd"/>
+      <w:r>
+        <w:rPr>
+          <w:color w:val="000000"/>
+        </w:rPr>
+        <w:t xml:space="preserve"> and the </w:t>
       </w:r>
       <w:r>
         <w:rPr>
@@ -7326,11 +7574,19 @@
         </w:rPr>
         <w:t>]</w:t>
       </w:r>
-      <w:r>
-        <w:rPr>
-          <w:color w:val="000000"/>
-        </w:rPr>
-        <w:t>hermometer.</w:t>
+      <w:proofErr w:type="spellStart"/>
+      <w:r>
+        <w:rPr>
+          <w:color w:val="000000"/>
+        </w:rPr>
+        <w:t>hermometer</w:t>
+      </w:r>
+      <w:proofErr w:type="spellEnd"/>
+      <w:r>
+        <w:rPr>
+          <w:color w:val="000000"/>
+        </w:rPr>
+        <w:t>.</w:t>
       </w:r>
     </w:p>
     <w:p>
@@ -7422,7 +7678,21 @@
         <w:rPr>
           <w:color w:val="000000"/>
         </w:rPr>
-        <w:t xml:space="preserve"> i </w:t>
+        <w:t xml:space="preserve"> </w:t>
+      </w:r>
+      <w:proofErr w:type="spellStart"/>
+      <w:r>
+        <w:rPr>
+          <w:color w:val="000000"/>
+        </w:rPr>
+        <w:t>i</w:t>
+      </w:r>
+      <w:proofErr w:type="spellEnd"/>
+      <w:r>
+        <w:rPr>
+          <w:color w:val="000000"/>
+        </w:rPr>
+        <w:t xml:space="preserve"> </w:t>
       </w:r>
       <w:r>
         <w:rPr>
@@ -7442,6 +7712,7 @@
         </w:rPr>
         <w:t xml:space="preserve"> </w:t>
       </w:r>
+      <w:proofErr w:type="gramStart"/>
       <w:r>
         <w:rPr>
           <w:color w:val="000000"/>
@@ -7466,6 +7737,7 @@
         </w:rPr>
         <w:t>–</w:t>
       </w:r>
+      <w:proofErr w:type="gramEnd"/>
       <w:r>
         <w:rPr>
           <w:color w:val="000000"/>
@@ -7556,11 +7828,19 @@
         </w:rPr>
         <w:t>to –</w:t>
       </w:r>
-      <w:r>
-        <w:rPr>
-          <w:color w:val="000000"/>
-        </w:rPr>
-        <w:t xml:space="preserve">ra) </w:t>
+      <w:proofErr w:type="spellStart"/>
+      <w:r>
+        <w:rPr>
+          <w:color w:val="000000"/>
+        </w:rPr>
+        <w:t>ra</w:t>
+      </w:r>
+      <w:proofErr w:type="spellEnd"/>
+      <w:r>
+        <w:rPr>
+          <w:color w:val="000000"/>
+        </w:rPr>
+        <w:t xml:space="preserve">) </w:t>
       </w:r>
       <w:r>
         <w:rPr>
@@ -7998,7 +8278,21 @@
         <w:rPr>
           <w:color w:val="000000"/>
         </w:rPr>
-        <w:t>As explained earlier, the Tag will switch to the WOR mode</w:t>
+        <w:t xml:space="preserve">As explained earlier, the Tag will switch to </w:t>
+      </w:r>
+      <w:proofErr w:type="gramStart"/>
+      <w:r>
+        <w:rPr>
+          <w:color w:val="000000"/>
+        </w:rPr>
+        <w:t>the WOR</w:t>
+      </w:r>
+      <w:proofErr w:type="gramEnd"/>
+      <w:r>
+        <w:rPr>
+          <w:color w:val="000000"/>
+        </w:rPr>
+        <w:t xml:space="preserve"> mode</w:t>
       </w:r>
       <w:r>
         <w:rPr>
@@ -8744,7 +9038,21 @@
         <w:rPr>
           <w:color w:val="000000"/>
         </w:rPr>
-        <w:t xml:space="preserve">the remaining portion of the string will be executed as a Tcl </w:t>
+        <w:t xml:space="preserve">the remaining portion of the string will be executed as a </w:t>
+      </w:r>
+      <w:proofErr w:type="spellStart"/>
+      <w:r>
+        <w:rPr>
+          <w:color w:val="000000"/>
+        </w:rPr>
+        <w:t>Tcl</w:t>
+      </w:r>
+      <w:proofErr w:type="spellEnd"/>
+      <w:r>
+        <w:rPr>
+          <w:color w:val="000000"/>
+        </w:rPr>
+        <w:t xml:space="preserve"> </w:t>
       </w:r>
       <w:r>
         <w:rPr>
@@ -8834,6 +9142,7 @@
         </w:rPr>
         <w:t xml:space="preserve">node </w:t>
       </w:r>
+      <w:proofErr w:type="spellStart"/>
       <w:r>
         <w:rPr>
           <w:i/>
@@ -8842,6 +9151,7 @@
         </w:rPr>
         <w:t>nn</w:t>
       </w:r>
+      <w:proofErr w:type="spellEnd"/>
       <w:r>
         <w:rPr>
           <w:color w:val="000000"/>
@@ -9123,7 +9433,19 @@
               <w:rPr>
                 <w:color w:val="000000"/>
               </w:rPr>
-              <w:t xml:space="preserve"> for a regular command send to the Tag. Zero </w:t>
+              <w:t xml:space="preserve"> for a regular command sen</w:t>
+            </w:r>
+            <w:r>
+              <w:rPr>
+                <w:color w:val="000000"/>
+              </w:rPr>
+              <w:t>t</w:t>
+            </w:r>
+            <w:r>
+              <w:rPr>
+                <w:color w:val="000000"/>
+              </w:rPr>
+              <w:t xml:space="preserve"> to the Tag. Zero </w:t>
             </w:r>
             <w:r>
               <w:rPr>
@@ -9394,7 +9716,21 @@
               <w:rPr>
                 <w:color w:val="000000"/>
               </w:rPr>
-              <w:t xml:space="preserve"> format for the IMU, while 1 selects “raw” value</w:t>
+              <w:t xml:space="preserve"> format for the IMU, while 1 </w:t>
+            </w:r>
+            <w:proofErr w:type="gramStart"/>
+            <w:r>
+              <w:rPr>
+                <w:color w:val="000000"/>
+              </w:rPr>
+              <w:t>selects</w:t>
+            </w:r>
+            <w:proofErr w:type="gramEnd"/>
+            <w:r>
+              <w:rPr>
+                <w:color w:val="000000"/>
+              </w:rPr>
+              <w:t xml:space="preserve"> “raw” value</w:t>
             </w:r>
             <w:r>
               <w:rPr>
@@ -9674,8 +10010,9 @@
           <w:sz w:val="20"/>
           <w:szCs w:val="20"/>
         </w:rPr>
-        <w:t xml:space="preserve">about 10 ms) to </w:t>
-      </w:r>
+        <w:t>about 10 </w:t>
+      </w:r>
+      <w:proofErr w:type="spellStart"/>
       <w:r>
         <w:rPr>
           <w:rFonts w:ascii="Arial" w:hAnsi="Arial" w:cs="Arial"/>
@@ -9683,8 +10020,9 @@
           <w:sz w:val="20"/>
           <w:szCs w:val="20"/>
         </w:rPr>
-        <w:t>listen for</w:t>
-      </w:r>
+        <w:t>ms</w:t>
+      </w:r>
+      <w:proofErr w:type="spellEnd"/>
       <w:r>
         <w:rPr>
           <w:rFonts w:ascii="Arial" w:hAnsi="Arial" w:cs="Arial"/>
@@ -9692,7 +10030,7 @@
           <w:sz w:val="20"/>
           <w:szCs w:val="20"/>
         </w:rPr>
-        <w:t xml:space="preserve"> a packet</w:t>
+        <w:t xml:space="preserve">) to </w:t>
       </w:r>
       <w:r>
         <w:rPr>
@@ -9701,7 +10039,7 @@
           <w:sz w:val="20"/>
           <w:szCs w:val="20"/>
         </w:rPr>
-        <w:t>, then turn</w:t>
+        <w:t>listen for</w:t>
       </w:r>
       <w:r>
         <w:rPr>
@@ -9710,7 +10048,7 @@
           <w:sz w:val="20"/>
           <w:szCs w:val="20"/>
         </w:rPr>
-        <w:t>ed</w:t>
+        <w:t xml:space="preserve"> a packet</w:t>
       </w:r>
       <w:r>
         <w:rPr>
@@ -9719,7 +10057,7 @@
           <w:sz w:val="20"/>
           <w:szCs w:val="20"/>
         </w:rPr>
-        <w:t xml:space="preserve"> off for about </w:t>
+        <w:t>, then turn</w:t>
       </w:r>
       <w:r>
         <w:rPr>
@@ -9728,7 +10066,7 @@
           <w:sz w:val="20"/>
           <w:szCs w:val="20"/>
         </w:rPr>
-        <w:t xml:space="preserve">1.5 s, and so on. </w:t>
+        <w:t>ed</w:t>
       </w:r>
       <w:r>
         <w:rPr>
@@ -9737,7 +10075,7 @@
           <w:sz w:val="20"/>
           <w:szCs w:val="20"/>
         </w:rPr>
-        <w:t xml:space="preserve">The </w:t>
+        <w:t xml:space="preserve"> off for about </w:t>
       </w:r>
       <w:r>
         <w:rPr>
@@ -9746,7 +10084,7 @@
           <w:sz w:val="20"/>
           <w:szCs w:val="20"/>
         </w:rPr>
-        <w:t>duration</w:t>
+        <w:t xml:space="preserve">1.5 s, and so on. </w:t>
       </w:r>
       <w:r>
         <w:rPr>
@@ -9755,7 +10093,7 @@
           <w:sz w:val="20"/>
           <w:szCs w:val="20"/>
         </w:rPr>
-        <w:t xml:space="preserve"> of the </w:t>
+        <w:t xml:space="preserve">The </w:t>
       </w:r>
       <w:r>
         <w:rPr>
@@ -9764,7 +10102,7 @@
           <w:sz w:val="20"/>
           <w:szCs w:val="20"/>
         </w:rPr>
-        <w:t>receive</w:t>
+        <w:t>duration</w:t>
       </w:r>
       <w:r>
         <w:rPr>
@@ -9773,7 +10111,7 @@
           <w:sz w:val="20"/>
           <w:szCs w:val="20"/>
         </w:rPr>
-        <w:t xml:space="preserve"> cycle is about </w:t>
+        <w:t xml:space="preserve"> of the </w:t>
       </w:r>
       <w:r>
         <w:rPr>
@@ -9782,7 +10120,7 @@
           <w:sz w:val="20"/>
           <w:szCs w:val="20"/>
         </w:rPr>
-        <w:t xml:space="preserve">0.7% which means that the </w:t>
+        <w:t>receive</w:t>
       </w:r>
       <w:r>
         <w:rPr>
@@ -9791,7 +10129,7 @@
           <w:sz w:val="20"/>
           <w:szCs w:val="20"/>
         </w:rPr>
-        <w:t xml:space="preserve">effective </w:t>
+        <w:t xml:space="preserve"> cycle is about </w:t>
       </w:r>
       <w:r>
         <w:rPr>
@@ -9800,7 +10138,7 @@
           <w:sz w:val="20"/>
           <w:szCs w:val="20"/>
         </w:rPr>
-        <w:t xml:space="preserve">average </w:t>
+        <w:t xml:space="preserve">0.7% which means that the </w:t>
       </w:r>
       <w:r>
         <w:rPr>
@@ -9809,7 +10147,7 @@
           <w:sz w:val="20"/>
           <w:szCs w:val="20"/>
         </w:rPr>
-        <w:t xml:space="preserve">current drain </w:t>
+        <w:t xml:space="preserve">effective </w:t>
       </w:r>
       <w:r>
         <w:rPr>
@@ -9818,7 +10156,7 @@
           <w:sz w:val="20"/>
           <w:szCs w:val="20"/>
         </w:rPr>
-        <w:t xml:space="preserve">in the WOR mode </w:t>
+        <w:t xml:space="preserve">average </w:t>
       </w:r>
       <w:r>
         <w:rPr>
@@ -9827,7 +10165,7 @@
           <w:sz w:val="20"/>
           <w:szCs w:val="20"/>
         </w:rPr>
-        <w:t xml:space="preserve">is </w:t>
+        <w:t xml:space="preserve">current drain </w:t>
       </w:r>
       <w:r>
         <w:rPr>
@@ -9836,7 +10174,7 @@
           <w:sz w:val="20"/>
           <w:szCs w:val="20"/>
         </w:rPr>
-        <w:t>below 0.1 mA.</w:t>
+        <w:t xml:space="preserve">in the WOR mode </w:t>
       </w:r>
       <w:r>
         <w:rPr>
@@ -9845,7 +10183,7 @@
           <w:sz w:val="20"/>
           <w:szCs w:val="20"/>
         </w:rPr>
-        <w:t xml:space="preserve"> Any packet received during the short </w:t>
+        <w:t xml:space="preserve">is </w:t>
       </w:r>
       <w:r>
         <w:rPr>
@@ -9854,7 +10192,7 @@
           <w:sz w:val="20"/>
           <w:szCs w:val="20"/>
         </w:rPr>
-        <w:t>reception period will trigger an exit from the WOR mode, but the chance that a random packet will make it through</w:t>
+        <w:t>below 0.1 mA.</w:t>
       </w:r>
       <w:r>
         <w:rPr>
@@ -9863,7 +10201,7 @@
           <w:sz w:val="20"/>
           <w:szCs w:val="20"/>
         </w:rPr>
-        <w:t xml:space="preserve"> is slim. In response to “wake”, the Peg will quickly send a back-to-back sequence of </w:t>
+        <w:t xml:space="preserve"> Any packet received during the short </w:t>
       </w:r>
       <w:r>
         <w:rPr>
@@ -9872,7 +10210,7 @@
           <w:sz w:val="20"/>
           <w:szCs w:val="20"/>
         </w:rPr>
-        <w:t xml:space="preserve">short </w:t>
+        <w:t>reception period will trigger an exit from the WOR mode, but the chance that a random packet will make it through</w:t>
       </w:r>
       <w:r>
         <w:rPr>
@@ -9881,7 +10219,7 @@
           <w:sz w:val="20"/>
           <w:szCs w:val="20"/>
         </w:rPr>
-        <w:t>packets</w:t>
+        <w:t xml:space="preserve"> is slim. In response to “wake”, the Peg will quickly send a back-to-back sequence of </w:t>
       </w:r>
       <w:r>
         <w:rPr>
@@ -9890,7 +10228,7 @@
           <w:sz w:val="20"/>
           <w:szCs w:val="20"/>
         </w:rPr>
-        <w:t>, taking about 2 ms</w:t>
+        <w:t xml:space="preserve">short </w:t>
       </w:r>
       <w:r>
         <w:rPr>
@@ -9899,7 +10237,7 @@
           <w:sz w:val="20"/>
           <w:szCs w:val="20"/>
         </w:rPr>
-        <w:t xml:space="preserve"> </w:t>
+        <w:t>packets</w:t>
       </w:r>
       <w:r>
         <w:rPr>
@@ -9908,8 +10246,9 @@
           <w:sz w:val="20"/>
           <w:szCs w:val="20"/>
         </w:rPr>
-        <w:t xml:space="preserve">each, </w:t>
-      </w:r>
+        <w:t>, taking about 2 </w:t>
+      </w:r>
+      <w:proofErr w:type="spellStart"/>
       <w:r>
         <w:rPr>
           <w:rFonts w:ascii="Arial" w:hAnsi="Arial" w:cs="Arial"/>
@@ -9917,8 +10256,9 @@
           <w:sz w:val="20"/>
           <w:szCs w:val="20"/>
         </w:rPr>
-        <w:t>for about 2 seconds</w:t>
-      </w:r>
+        <w:t>ms</w:t>
+      </w:r>
+      <w:proofErr w:type="spellEnd"/>
       <w:r>
         <w:rPr>
           <w:rFonts w:ascii="Arial" w:hAnsi="Arial" w:cs="Arial"/>
@@ -9926,7 +10266,7 @@
           <w:sz w:val="20"/>
           <w:szCs w:val="20"/>
         </w:rPr>
-        <w:t xml:space="preserve">. This practically guarantees that </w:t>
+        <w:t xml:space="preserve"> </w:t>
       </w:r>
       <w:r>
         <w:rPr>
@@ -9935,7 +10275,7 @@
           <w:sz w:val="20"/>
           <w:szCs w:val="20"/>
         </w:rPr>
-        <w:t xml:space="preserve">at least </w:t>
+        <w:t xml:space="preserve">each, </w:t>
       </w:r>
       <w:r>
         <w:rPr>
@@ -9944,7 +10284,7 @@
           <w:sz w:val="20"/>
           <w:szCs w:val="20"/>
         </w:rPr>
-        <w:t xml:space="preserve">one of those packets </w:t>
+        <w:t>for about 2 seconds</w:t>
       </w:r>
       <w:r>
         <w:rPr>
@@ -9953,7 +10293,7 @@
           <w:sz w:val="20"/>
           <w:szCs w:val="20"/>
         </w:rPr>
-        <w:t>falls</w:t>
+        <w:t xml:space="preserve">. This practically guarantees that </w:t>
       </w:r>
       <w:r>
         <w:rPr>
@@ -9962,7 +10302,7 @@
           <w:sz w:val="20"/>
           <w:szCs w:val="20"/>
         </w:rPr>
-        <w:t xml:space="preserve"> into the </w:t>
+        <w:t xml:space="preserve">at least </w:t>
       </w:r>
       <w:r>
         <w:rPr>
@@ -9971,7 +10311,54 @@
           <w:sz w:val="20"/>
           <w:szCs w:val="20"/>
         </w:rPr>
-        <w:t xml:space="preserve">10 ms </w:t>
+        <w:t xml:space="preserve">one of those packets </w:t>
+      </w:r>
+      <w:r>
+        <w:rPr>
+          <w:rFonts w:ascii="Arial" w:hAnsi="Arial" w:cs="Arial"/>
+          <w:color w:val="000000"/>
+          <w:sz w:val="20"/>
+          <w:szCs w:val="20"/>
+        </w:rPr>
+        <w:t>falls</w:t>
+      </w:r>
+      <w:r>
+        <w:rPr>
+          <w:rFonts w:ascii="Arial" w:hAnsi="Arial" w:cs="Arial"/>
+          <w:color w:val="000000"/>
+          <w:sz w:val="20"/>
+          <w:szCs w:val="20"/>
+        </w:rPr>
+        <w:t xml:space="preserve"> into the </w:t>
+      </w:r>
+      <w:r>
+        <w:rPr>
+          <w:rFonts w:ascii="Arial" w:hAnsi="Arial" w:cs="Arial"/>
+          <w:color w:val="000000"/>
+          <w:sz w:val="20"/>
+          <w:szCs w:val="20"/>
+        </w:rPr>
+        <w:t xml:space="preserve">10 </w:t>
+      </w:r>
+      <w:proofErr w:type="spellStart"/>
+      <w:r>
+        <w:rPr>
+          <w:rFonts w:ascii="Arial" w:hAnsi="Arial" w:cs="Arial"/>
+          <w:color w:val="000000"/>
+          <w:sz w:val="20"/>
+          <w:szCs w:val="20"/>
+        </w:rPr>
+        <w:t>ms</w:t>
+      </w:r>
+      <w:proofErr w:type="spellEnd"/>
+      <w:r>
+        <w:rPr>
+          <w:rFonts w:ascii="Arial" w:hAnsi="Arial" w:cs="Arial"/>
+          <w:color w:val="000000"/>
+          <w:sz w:val="20"/>
+          <w:szCs w:val="20"/>
+        </w:rPr>
+        <w:t xml:space="preserve"> </w:t>
       </w:r>
       <w:r>
         <w:rPr>
@@ -10046,7 +10433,21 @@
         <w:rPr>
           <w:color w:val="000000"/>
         </w:rPr>
-        <w:t xml:space="preserve">(one of: imu, humidity, microphone, light, pressure) </w:t>
+        <w:t xml:space="preserve">(one of: </w:t>
+      </w:r>
+      <w:proofErr w:type="spellStart"/>
+      <w:r>
+        <w:rPr>
+          <w:color w:val="000000"/>
+        </w:rPr>
+        <w:t>imu</w:t>
+      </w:r>
+      <w:proofErr w:type="spellEnd"/>
+      <w:r>
+        <w:rPr>
+          <w:color w:val="000000"/>
+        </w:rPr>
+        <w:t xml:space="preserve">, humidity, microphone, light, pressure) </w:t>
       </w:r>
       <w:r>
         <w:rPr>
@@ -10273,7 +10674,21 @@
         <w:rPr>
           <w:color w:val="000000"/>
         </w:rPr>
-        <w:t xml:space="preserve">onf imu </w:t>
+        <w:t xml:space="preserve">onf </w:t>
+      </w:r>
+      <w:proofErr w:type="spellStart"/>
+      <w:r>
+        <w:rPr>
+          <w:color w:val="000000"/>
+        </w:rPr>
+        <w:t>imu</w:t>
+      </w:r>
+      <w:proofErr w:type="spellEnd"/>
+      <w:r>
+        <w:rPr>
+          <w:color w:val="000000"/>
+        </w:rPr>
+        <w:t xml:space="preserve"> </w:t>
       </w:r>
       <w:r>
         <w:rPr>
@@ -10287,12 +10702,14 @@
         </w:rPr>
         <w:t xml:space="preserve"> </w:t>
       </w:r>
+      <w:proofErr w:type="spellStart"/>
       <w:r>
         <w:rPr>
           <w:color w:val="000000"/>
         </w:rPr>
         <w:t>mr</w:t>
       </w:r>
+      <w:proofErr w:type="spellEnd"/>
       <w:r>
         <w:rPr>
           <w:color w:val="000000"/>
@@ -10611,6 +11028,7 @@
               </w:rPr>
               <w:t xml:space="preserve">This is a nonnegative integer value </w:t>
             </w:r>
+            <w:proofErr w:type="gramStart"/>
             <w:r>
               <w:rPr>
                 <w:color w:val="000000"/>
@@ -10629,6 +11047,7 @@
               </w:rPr>
               <w:t>se</w:t>
             </w:r>
+            <w:proofErr w:type="gramEnd"/>
             <w:r>
               <w:rPr>
                 <w:color w:val="000000"/>
@@ -11185,7 +11604,21 @@
               <w:rPr>
                 <w:color w:val="000000"/>
               </w:rPr>
-              <w:t xml:space="preserve">letters are: </w:t>
+              <w:t xml:space="preserve">letters </w:t>
+            </w:r>
+            <w:proofErr w:type="gramStart"/>
+            <w:r>
+              <w:rPr>
+                <w:color w:val="000000"/>
+              </w:rPr>
+              <w:t>are:</w:t>
+            </w:r>
+            <w:proofErr w:type="gramEnd"/>
+            <w:r>
+              <w:rPr>
+                <w:color w:val="000000"/>
+              </w:rPr>
+              <w:t xml:space="preserve"> </w:t>
             </w:r>
             <w:r>
               <w:rPr>
@@ -11193,11 +11626,19 @@
               </w:rPr>
               <w:t xml:space="preserve">l (this is </w:t>
             </w:r>
-            <w:r>
-              <w:rPr>
-                <w:color w:val="000000"/>
-              </w:rPr>
-              <w:t xml:space="preserve">el like in llama) </w:t>
+            <w:proofErr w:type="spellStart"/>
+            <w:r>
+              <w:rPr>
+                <w:color w:val="000000"/>
+              </w:rPr>
+              <w:t>el</w:t>
+            </w:r>
+            <w:proofErr w:type="spellEnd"/>
+            <w:r>
+              <w:rPr>
+                <w:color w:val="000000"/>
+              </w:rPr>
+              <w:t xml:space="preserve"> like in llama) </w:t>
             </w:r>
             <w:r>
               <w:rPr>
@@ -11403,12 +11844,14 @@
                 <w:color w:val="000000"/>
               </w:rPr>
             </w:pPr>
+            <w:proofErr w:type="spellStart"/>
             <w:r>
               <w:rPr>
                 <w:color w:val="000000"/>
               </w:rPr>
               <w:t>lprate</w:t>
             </w:r>
+            <w:proofErr w:type="spellEnd"/>
           </w:p>
         </w:tc>
         <w:tc>
@@ -11849,13 +12292,27 @@
               <w:rPr>
                 <w:color w:val="000000"/>
               </w:rPr>
-              <w:t>1024/</w:t>
-            </w:r>
-            <w:r>
-              <w:rPr>
-                <w:color w:val="000000"/>
-              </w:rPr>
-              <w:t>(7+1)</w:t>
+              <w:t>1024</w:t>
+            </w:r>
+            <w:proofErr w:type="gramStart"/>
+            <w:r>
+              <w:rPr>
+                <w:color w:val="000000"/>
+              </w:rPr>
+              <w:t>/</w:t>
+            </w:r>
+            <w:r>
+              <w:rPr>
+                <w:color w:val="000000"/>
+              </w:rPr>
+              <w:t>(</w:t>
+            </w:r>
+            <w:proofErr w:type="gramEnd"/>
+            <w:r>
+              <w:rPr>
+                <w:color w:val="000000"/>
+              </w:rPr>
+              <w:t>7+1)</w:t>
             </w:r>
             <w:r>
               <w:rPr>
@@ -11891,12 +12348,14 @@
               <w:lastRenderedPageBreak/>
               <w:t xml:space="preserve">Then, the strobing rate is directly determined by </w:t>
             </w:r>
+            <w:proofErr w:type="spellStart"/>
             <w:r>
               <w:rPr>
                 <w:color w:val="000000"/>
               </w:rPr>
               <w:t>lprate</w:t>
             </w:r>
+            <w:proofErr w:type="spellEnd"/>
             <w:r>
               <w:rPr>
                 <w:color w:val="000000"/>
@@ -13913,6 +14372,7 @@
         </w:rPr>
         <w:t xml:space="preserve">n </w:t>
       </w:r>
+      <w:proofErr w:type="spellStart"/>
       <w:r>
         <w:rPr>
           <w:i/>
@@ -13929,21 +14389,23 @@
         </w:rPr>
         <w:t>n</w:t>
       </w:r>
+      <w:proofErr w:type="spellEnd"/>
       <w:r>
         <w:rPr>
           <w:i/>
           <w:iCs/>
           <w:color w:val="000000"/>
         </w:rPr>
-        <w:t xml:space="preserve"> se</w:t>
-      </w:r>
+        <w:t xml:space="preserve"> </w:t>
+      </w:r>
+      <w:proofErr w:type="spellStart"/>
       <w:r>
         <w:rPr>
           <w:i/>
           <w:iCs/>
           <w:color w:val="000000"/>
         </w:rPr>
-        <w:t>n</w:t>
+        <w:t>se</w:t>
       </w:r>
       <w:r>
         <w:rPr>
@@ -13951,16 +14413,35 @@
           <w:iCs/>
           <w:color w:val="000000"/>
         </w:rPr>
-        <w:t xml:space="preserve"> … se</w:t>
-      </w:r>
+        <w:t>n</w:t>
+      </w:r>
+      <w:proofErr w:type="spellEnd"/>
       <w:r>
         <w:rPr>
           <w:i/>
           <w:iCs/>
           <w:color w:val="000000"/>
         </w:rPr>
+        <w:t xml:space="preserve"> … </w:t>
+      </w:r>
+      <w:proofErr w:type="spellStart"/>
+      <w:r>
+        <w:rPr>
+          <w:i/>
+          <w:iCs/>
+          <w:color w:val="000000"/>
+        </w:rPr>
+        <w:t>se</w:t>
+      </w:r>
+      <w:r>
+        <w:rPr>
+          <w:i/>
+          <w:iCs/>
+          <w:color w:val="000000"/>
+        </w:rPr>
         <w:t>n</w:t>
       </w:r>
+      <w:proofErr w:type="spellEnd"/>
     </w:p>
     <w:p>
       <w:pPr>
@@ -14049,6 +14530,7 @@
         </w:rPr>
         <w:t xml:space="preserve">off </w:t>
       </w:r>
+      <w:proofErr w:type="spellStart"/>
       <w:r>
         <w:rPr>
           <w:i/>
@@ -14065,21 +14547,23 @@
         </w:rPr>
         <w:t>n</w:t>
       </w:r>
+      <w:proofErr w:type="spellEnd"/>
       <w:r>
         <w:rPr>
           <w:i/>
           <w:iCs/>
           <w:color w:val="000000"/>
         </w:rPr>
-        <w:t xml:space="preserve"> se</w:t>
-      </w:r>
+        <w:t xml:space="preserve"> </w:t>
+      </w:r>
+      <w:proofErr w:type="spellStart"/>
       <w:r>
         <w:rPr>
           <w:i/>
           <w:iCs/>
           <w:color w:val="000000"/>
         </w:rPr>
-        <w:t>n</w:t>
+        <w:t>se</w:t>
       </w:r>
       <w:r>
         <w:rPr>
@@ -14087,16 +14571,35 @@
           <w:iCs/>
           <w:color w:val="000000"/>
         </w:rPr>
-        <w:t xml:space="preserve"> … se</w:t>
-      </w:r>
+        <w:t>n</w:t>
+      </w:r>
+      <w:proofErr w:type="spellEnd"/>
       <w:r>
         <w:rPr>
           <w:i/>
           <w:iCs/>
           <w:color w:val="000000"/>
         </w:rPr>
+        <w:t xml:space="preserve"> … </w:t>
+      </w:r>
+      <w:proofErr w:type="spellStart"/>
+      <w:r>
+        <w:rPr>
+          <w:i/>
+          <w:iCs/>
+          <w:color w:val="000000"/>
+        </w:rPr>
+        <w:t>se</w:t>
+      </w:r>
+      <w:r>
+        <w:rPr>
+          <w:i/>
+          <w:iCs/>
+          <w:color w:val="000000"/>
+        </w:rPr>
         <w:t>n</w:t>
       </w:r>
+      <w:proofErr w:type="spellEnd"/>
     </w:p>
     <w:p>
       <w:pPr>
@@ -14661,13 +15164,27 @@
         <w:rPr>
           <w:color w:val="000000"/>
         </w:rPr>
-        <w:t xml:space="preserve"> This number should also be </w:t>
-      </w:r>
-      <w:r>
-        <w:rPr>
-          <w:color w:val="000000"/>
-        </w:rPr>
-        <w:t xml:space="preserve">normally zero. </w:t>
+        <w:t xml:space="preserve"> This number should also </w:t>
+      </w:r>
+      <w:proofErr w:type="gramStart"/>
+      <w:r>
+        <w:rPr>
+          <w:color w:val="000000"/>
+        </w:rPr>
+        <w:t xml:space="preserve">be </w:t>
+      </w:r>
+      <w:r>
+        <w:rPr>
+          <w:color w:val="000000"/>
+        </w:rPr>
+        <w:t>normally</w:t>
+      </w:r>
+      <w:proofErr w:type="gramEnd"/>
+      <w:r>
+        <w:rPr>
+          <w:color w:val="000000"/>
+        </w:rPr>
+        <w:t xml:space="preserve"> zero. </w:t>
       </w:r>
       <w:r>
         <w:rPr>
@@ -14799,7 +15316,21 @@
         <w:rPr>
           <w:color w:val="000000"/>
         </w:rPr>
-        <w:t xml:space="preserve"> by the Peg. It is incremented by 1 each time </w:t>
+        <w:t xml:space="preserve"> by the Peg. It is </w:t>
+      </w:r>
+      <w:proofErr w:type="gramStart"/>
+      <w:r>
+        <w:rPr>
+          <w:color w:val="000000"/>
+        </w:rPr>
+        <w:t>incremented</w:t>
+      </w:r>
+      <w:proofErr w:type="gramEnd"/>
+      <w:r>
+        <w:rPr>
+          <w:color w:val="000000"/>
+        </w:rPr>
+        <w:t xml:space="preserve"> by 1 each time </w:t>
       </w:r>
       <w:r>
         <w:rPr>
@@ -14943,6 +15474,7 @@
         </w:rPr>
         <w:t xml:space="preserve">frequency </w:t>
       </w:r>
+      <w:proofErr w:type="spellStart"/>
       <w:r>
         <w:rPr>
           <w:i/>
@@ -14951,6 +15483,7 @@
         </w:rPr>
         <w:t>freq</w:t>
       </w:r>
+      <w:proofErr w:type="spellEnd"/>
     </w:p>
     <w:p>
       <w:pPr>
@@ -15101,27 +15634,67 @@
         </w:rPr>
         <w:t xml:space="preserve"> </w:t>
       </w:r>
+      <w:proofErr w:type="spellStart"/>
       <w:r>
         <w:rPr>
           <w:i/>
           <w:iCs/>
           <w:color w:val="000000"/>
         </w:rPr>
-        <w:t xml:space="preserve">fn </w:t>
-      </w:r>
-      <w:r>
-        <w:rPr>
-          <w:color w:val="000000"/>
-        </w:rPr>
-        <w:t xml:space="preserve">–limit </w:t>
-      </w:r>
+        <w:t>fn</w:t>
+      </w:r>
+      <w:proofErr w:type="spellEnd"/>
       <w:r>
         <w:rPr>
           <w:i/>
           <w:iCs/>
           <w:color w:val="000000"/>
         </w:rPr>
-        <w:t>nb  imu configuration parameters</w:t>
+        <w:t xml:space="preserve"> </w:t>
+      </w:r>
+      <w:r>
+        <w:rPr>
+          <w:color w:val="000000"/>
+        </w:rPr>
+        <w:t xml:space="preserve">–limit </w:t>
+      </w:r>
+      <w:proofErr w:type="spellStart"/>
+      <w:proofErr w:type="gramStart"/>
+      <w:r>
+        <w:rPr>
+          <w:i/>
+          <w:iCs/>
+          <w:color w:val="000000"/>
+        </w:rPr>
+        <w:t>nb</w:t>
+      </w:r>
+      <w:proofErr w:type="spellEnd"/>
+      <w:r>
+        <w:rPr>
+          <w:i/>
+          <w:iCs/>
+          <w:color w:val="000000"/>
+        </w:rPr>
+        <w:t xml:space="preserve">  </w:t>
+      </w:r>
+      <w:proofErr w:type="spellStart"/>
+      <w:r>
+        <w:rPr>
+          <w:i/>
+          <w:iCs/>
+          <w:color w:val="000000"/>
+        </w:rPr>
+        <w:t>imu</w:t>
+      </w:r>
+      <w:proofErr w:type="spellEnd"/>
+      <w:proofErr w:type="gramEnd"/>
+      <w:r>
+        <w:rPr>
+          <w:i/>
+          <w:iCs/>
+          <w:color w:val="000000"/>
+        </w:rPr>
+        <w:t xml:space="preserve"> configuration parameters</w:t>
       </w:r>
     </w:p>
     <w:p>
@@ -15144,7 +15717,21 @@
         <w:rPr>
           <w:color w:val="000000"/>
         </w:rPr>
-        <w:t xml:space="preserve"> (as for config imu, see above) which will be assumed before the streaming operation commences. The command, when properly received by the Tag, will reset the IMU sensor turning it off and on</w:t>
+        <w:t xml:space="preserve"> (as for config </w:t>
+      </w:r>
+      <w:proofErr w:type="spellStart"/>
+      <w:r>
+        <w:rPr>
+          <w:color w:val="000000"/>
+        </w:rPr>
+        <w:t>imu</w:t>
+      </w:r>
+      <w:proofErr w:type="spellEnd"/>
+      <w:r>
+        <w:rPr>
+          <w:color w:val="000000"/>
+        </w:rPr>
+        <w:t>, see above) which will be assumed before the streaming operation commences. The command, when properly received by the Tag, will reset the IMU sensor turning it off and on</w:t>
       </w:r>
       <w:r>
         <w:rPr>
@@ -16409,21 +16996,23 @@
         </w:rPr>
         <w:t xml:space="preserve">the </w:t>
       </w:r>
+      <w:proofErr w:type="spellStart"/>
       <w:r>
         <w:rPr>
           <w:rFonts w:ascii="Arial" w:hAnsi="Arial" w:cs="Arial"/>
           <w:sz w:val="18"/>
           <w:szCs w:val="18"/>
         </w:rPr>
-        <w:t xml:space="preserve">ossrun.tcl part </w:t>
-      </w:r>
+        <w:t>ossrun.tcl</w:t>
+      </w:r>
+      <w:proofErr w:type="spellEnd"/>
       <w:r>
         <w:rPr>
           <w:rFonts w:ascii="Arial" w:hAnsi="Arial" w:cs="Arial"/>
           <w:sz w:val="18"/>
           <w:szCs w:val="18"/>
         </w:rPr>
-        <w:t>belongs to</w:t>
+        <w:t xml:space="preserve"> part </w:t>
       </w:r>
       <w:r>
         <w:rPr>
@@ -16431,7 +17020,7 @@
           <w:sz w:val="18"/>
           <w:szCs w:val="18"/>
         </w:rPr>
-        <w:t xml:space="preserve"> the platform and the “project” </w:t>
+        <w:t>belongs to</w:t>
       </w:r>
       <w:r>
         <w:rPr>
@@ -16439,7 +17028,33 @@
           <w:sz w:val="18"/>
           <w:szCs w:val="18"/>
         </w:rPr>
-        <w:t>provides its specific ossi.tcl part.</w:t>
+        <w:t xml:space="preserve"> the platform and the “project” </w:t>
+      </w:r>
+      <w:r>
+        <w:rPr>
+          <w:rFonts w:ascii="Arial" w:hAnsi="Arial" w:cs="Arial"/>
+          <w:sz w:val="18"/>
+          <w:szCs w:val="18"/>
+        </w:rPr>
+        <w:t xml:space="preserve">provides its specific </w:t>
+      </w:r>
+      <w:proofErr w:type="spellStart"/>
+      <w:r>
+        <w:rPr>
+          <w:rFonts w:ascii="Arial" w:hAnsi="Arial" w:cs="Arial"/>
+          <w:sz w:val="18"/>
+          <w:szCs w:val="18"/>
+        </w:rPr>
+        <w:t>ossi.tcl</w:t>
+      </w:r>
+      <w:proofErr w:type="spellEnd"/>
+      <w:r>
+        <w:rPr>
+          <w:rFonts w:ascii="Arial" w:hAnsi="Arial" w:cs="Arial"/>
+          <w:sz w:val="18"/>
+          <w:szCs w:val="18"/>
+        </w:rPr>
+        <w:t xml:space="preserve"> part.</w:t>
       </w:r>
       <w:r>
         <w:rPr>
@@ -16803,8 +17418,18 @@
         <w:sz w:val="20"/>
         <w:szCs w:val="20"/>
       </w:rPr>
-      <w:t>April 27, 2022</w:t>
+      <w:t xml:space="preserve">April 27, </w:t>
     </w:r>
+    <w:proofErr w:type="gramStart"/>
+    <w:r>
+      <w:rPr>
+        <w:rFonts w:ascii="Arial" w:hAnsi="Arial"/>
+        <w:sz w:val="20"/>
+        <w:szCs w:val="20"/>
+      </w:rPr>
+      <w:t>2022</w:t>
+    </w:r>
+    <w:proofErr w:type="gramEnd"/>
     <w:r>
       <w:rPr>
         <w:rFonts w:ascii="Arial" w:hAnsi="Arial"/>
@@ -16926,8 +17551,18 @@
         <w:sz w:val="20"/>
         <w:szCs w:val="20"/>
       </w:rPr>
-      <w:t>April 27, 2022</w:t>
+      <w:t xml:space="preserve">April 27, </w:t>
     </w:r>
+    <w:proofErr w:type="gramStart"/>
+    <w:r>
+      <w:rPr>
+        <w:rFonts w:ascii="Arial" w:hAnsi="Arial"/>
+        <w:sz w:val="20"/>
+        <w:szCs w:val="20"/>
+      </w:rPr>
+      <w:t>2022</w:t>
+    </w:r>
+    <w:proofErr w:type="gramEnd"/>
     <w:r>
       <w:rPr>
         <w:rFonts w:ascii="Arial" w:hAnsi="Arial"/>

</xml_diff>

<commit_message>
This has been pending. Channel selection based on three rightmost bits of node Id (used as network Id) to make it easier for multiple setups to coexist. Added a script analyze.py as a framework for graphing and processing the data.
</commit_message>
<xml_diff>
--- a/DOC/doc.docx
+++ b/DOC/doc.docx
@@ -1,6 +1,6 @@
 
 <file path=word/document.xml><?xml version="1.0" encoding="utf-8"?>
-<w:document xmlns:wpc="http://schemas.microsoft.com/office/word/2010/wordprocessingCanvas" xmlns:cx="http://schemas.microsoft.com/office/drawing/2014/chartex" xmlns:cx1="http://schemas.microsoft.com/office/drawing/2015/9/8/chartex" xmlns:cx2="http://schemas.microsoft.com/office/drawing/2015/10/21/chartex" xmlns:cx3="http://schemas.microsoft.com/office/drawing/2016/5/9/chartex" xmlns:cx4="http://schemas.microsoft.com/office/drawing/2016/5/10/chartex" xmlns:cx5="http://schemas.microsoft.com/office/drawing/2016/5/11/chartex" xmlns:cx6="http://schemas.microsoft.com/office/drawing/2016/5/12/chartex" xmlns:cx7="http://schemas.microsoft.com/office/drawing/2016/5/13/chartex" xmlns:cx8="http://schemas.microsoft.com/office/drawing/2016/5/14/chartex" xmlns:mc="http://schemas.openxmlformats.org/markup-compatibility/2006" xmlns:aink="http://schemas.microsoft.com/office/drawing/2016/ink" xmlns:am3d="http://schemas.microsoft.com/office/drawing/2017/model3d" xmlns:o="urn:schemas-microsoft-com:office:office" xmlns:oel="http://schemas.microsoft.com/office/2019/extlst" xmlns:r="http://schemas.openxmlformats.org/officeDocument/2006/relationships" xmlns:m="http://schemas.openxmlformats.org/officeDocument/2006/math" xmlns:v="urn:schemas-microsoft-com:vml" xmlns:wp14="http://schemas.microsoft.com/office/word/2010/wordprocessingDrawing" xmlns:wp="http://schemas.openxmlformats.org/drawingml/2006/wordprocessingDrawing" xmlns:w10="urn:schemas-microsoft-com:office:word" xmlns:w="http://schemas.openxmlformats.org/wordprocessingml/2006/main" xmlns:w14="http://schemas.microsoft.com/office/word/2010/wordml" xmlns:w15="http://schemas.microsoft.com/office/word/2012/wordml" xmlns:w16cex="http://schemas.microsoft.com/office/word/2018/wordml/cex" xmlns:w16cid="http://schemas.microsoft.com/office/word/2016/wordml/cid" xmlns:w16="http://schemas.microsoft.com/office/word/2018/wordml" xmlns:w16sdtdh="http://schemas.microsoft.com/office/word/2020/wordml/sdtdatahash" xmlns:w16se="http://schemas.microsoft.com/office/word/2015/wordml/symex" xmlns:wpg="http://schemas.microsoft.com/office/word/2010/wordprocessingGroup" xmlns:wpi="http://schemas.microsoft.com/office/word/2010/wordprocessingInk" xmlns:wne="http://schemas.microsoft.com/office/word/2006/wordml" xmlns:wps="http://schemas.microsoft.com/office/word/2010/wordprocessingShape" mc:Ignorable="w14 w15 w16se w16cid w16 w16cex w16sdtdh wp14">
+<w:document xmlns:wpc="http://schemas.microsoft.com/office/word/2010/wordprocessingCanvas" xmlns:cx="http://schemas.microsoft.com/office/drawing/2014/chartex" xmlns:cx1="http://schemas.microsoft.com/office/drawing/2015/9/8/chartex" xmlns:cx2="http://schemas.microsoft.com/office/drawing/2015/10/21/chartex" xmlns:cx3="http://schemas.microsoft.com/office/drawing/2016/5/9/chartex" xmlns:cx4="http://schemas.microsoft.com/office/drawing/2016/5/10/chartex" xmlns:cx5="http://schemas.microsoft.com/office/drawing/2016/5/11/chartex" xmlns:cx6="http://schemas.microsoft.com/office/drawing/2016/5/12/chartex" xmlns:cx7="http://schemas.microsoft.com/office/drawing/2016/5/13/chartex" xmlns:cx8="http://schemas.microsoft.com/office/drawing/2016/5/14/chartex" xmlns:mc="http://schemas.openxmlformats.org/markup-compatibility/2006" xmlns:aink="http://schemas.microsoft.com/office/drawing/2016/ink" xmlns:am3d="http://schemas.microsoft.com/office/drawing/2017/model3d" xmlns:o="urn:schemas-microsoft-com:office:office" xmlns:oel="http://schemas.microsoft.com/office/2019/extlst" xmlns:r="http://schemas.openxmlformats.org/officeDocument/2006/relationships" xmlns:m="http://schemas.openxmlformats.org/officeDocument/2006/math" xmlns:v="urn:schemas-microsoft-com:vml" xmlns:wp14="http://schemas.microsoft.com/office/word/2010/wordprocessingDrawing" xmlns:wp="http://schemas.openxmlformats.org/drawingml/2006/wordprocessingDrawing" xmlns:w10="urn:schemas-microsoft-com:office:word" xmlns:w="http://schemas.openxmlformats.org/wordprocessingml/2006/main" xmlns:w14="http://schemas.microsoft.com/office/word/2010/wordml" xmlns:w15="http://schemas.microsoft.com/office/word/2012/wordml" xmlns:w16cex="http://schemas.microsoft.com/office/word/2018/wordml/cex" xmlns:w16cid="http://schemas.microsoft.com/office/word/2016/wordml/cid" xmlns:w16="http://schemas.microsoft.com/office/word/2018/wordml" xmlns:w16du="http://schemas.microsoft.com/office/word/2023/wordml/word16du" xmlns:w16sdtdh="http://schemas.microsoft.com/office/word/2020/wordml/sdtdatahash" xmlns:w16se="http://schemas.microsoft.com/office/word/2015/wordml/symex" xmlns:wpg="http://schemas.microsoft.com/office/word/2010/wordprocessingGroup" xmlns:wpi="http://schemas.microsoft.com/office/word/2010/wordprocessingInk" xmlns:wne="http://schemas.microsoft.com/office/word/2006/wordml" xmlns:wps="http://schemas.microsoft.com/office/word/2010/wordprocessingShape" mc:Ignorable="w14 w15 w16se w16cid w16 w16cex w16sdtdh wp14">
   <w:body>
     <w:p>
       <w:pPr>
@@ -860,7 +860,7 @@
                                     <pic:cNvPicPr/>
                                   </pic:nvPicPr>
                                   <pic:blipFill>
-                                    <a:blip r:embed="rId10">
+                                    <a:blip r:embed="rId11">
                                       <a:lum/>
                                       <a:alphaModFix/>
                                     </a:blip>
@@ -1463,7 +1463,7 @@
                                           <pic:cNvPicPr/>
                                         </pic:nvPicPr>
                                         <pic:blipFill>
-                                          <a:blip r:embed="rId11">
+                                          <a:blip r:embed="rId12">
                                             <a:lum/>
                                             <a:alphaModFix/>
                                           </a:blip>
@@ -1544,7 +1544,7 @@
                                     <pic:cNvPicPr/>
                                   </pic:nvPicPr>
                                   <pic:blipFill>
-                                    <a:blip r:embed="rId11">
+                                    <a:blip r:embed="rId13">
                                       <a:lum/>
                                       <a:alphaModFix/>
                                     </a:blip>
@@ -2898,16 +2898,8 @@
         <w:rPr>
           <w:color w:val="000000"/>
         </w:rPr>
-        <w:t xml:space="preserve"> for </w:t>
-      </w:r>
-      <w:proofErr w:type="gramStart"/>
-      <w:r>
-        <w:rPr>
-          <w:color w:val="000000"/>
-        </w:rPr>
-        <w:t>high-reliability</w:t>
-      </w:r>
-      <w:proofErr w:type="gramEnd"/>
+        <w:t xml:space="preserve"> for high-reliability</w:t>
+      </w:r>
       <w:r>
         <w:rPr>
           <w:color w:val="000000"/>
@@ -5957,7 +5949,7 @@
                     </pic:cNvPicPr>
                   </pic:nvPicPr>
                   <pic:blipFill>
-                    <a:blip r:embed="rId12" cstate="print">
+                    <a:blip r:embed="rId14" cstate="print">
                       <a:extLst>
                         <a:ext uri="{28A0092B-C50C-407E-A947-70E740481C1C}">
                           <a14:useLocalDpi xmlns:a14="http://schemas.microsoft.com/office/drawing/2010/main" val="0"/>
@@ -6948,7 +6940,7 @@
                     </pic:cNvPicPr>
                   </pic:nvPicPr>
                   <pic:blipFill>
-                    <a:blip r:embed="rId13">
+                    <a:blip r:embed="rId15">
                       <a:extLst>
                         <a:ext uri="{28A0092B-C50C-407E-A947-70E740481C1C}">
                           <a14:useLocalDpi xmlns:a14="http://schemas.microsoft.com/office/drawing/2010/main" val="0"/>
@@ -7329,21 +7321,7 @@
         <w:rPr>
           <w:color w:val="000000"/>
         </w:rPr>
-        <w:t xml:space="preserve">onfigure </w:t>
-      </w:r>
-      <w:proofErr w:type="spellStart"/>
-      <w:r>
-        <w:rPr>
-          <w:color w:val="000000"/>
-        </w:rPr>
-        <w:t>imu</w:t>
-      </w:r>
-      <w:proofErr w:type="spellEnd"/>
-      <w:r>
-        <w:rPr>
-          <w:color w:val="000000"/>
-        </w:rPr>
-        <w:t xml:space="preserve"> </w:t>
+        <w:t xml:space="preserve">onfigure imu </w:t>
       </w:r>
       <w:bookmarkStart w:id="0" w:name="_Hlk65845329"/>
       <w:r>
@@ -10433,21 +10411,7 @@
         <w:rPr>
           <w:color w:val="000000"/>
         </w:rPr>
-        <w:t xml:space="preserve">(one of: </w:t>
-      </w:r>
-      <w:proofErr w:type="spellStart"/>
-      <w:r>
-        <w:rPr>
-          <w:color w:val="000000"/>
-        </w:rPr>
-        <w:t>imu</w:t>
-      </w:r>
-      <w:proofErr w:type="spellEnd"/>
-      <w:r>
-        <w:rPr>
-          <w:color w:val="000000"/>
-        </w:rPr>
-        <w:t xml:space="preserve">, humidity, microphone, light, pressure) </w:t>
+        <w:t xml:space="preserve">(one of: imu, humidity, microphone, light, pressure) </w:t>
       </w:r>
       <w:r>
         <w:rPr>
@@ -10674,21 +10638,7 @@
         <w:rPr>
           <w:color w:val="000000"/>
         </w:rPr>
-        <w:t xml:space="preserve">onf </w:t>
-      </w:r>
-      <w:proofErr w:type="spellStart"/>
-      <w:r>
-        <w:rPr>
-          <w:color w:val="000000"/>
-        </w:rPr>
-        <w:t>imu</w:t>
-      </w:r>
-      <w:proofErr w:type="spellEnd"/>
-      <w:r>
-        <w:rPr>
-          <w:color w:val="000000"/>
-        </w:rPr>
-        <w:t xml:space="preserve"> </w:t>
+        <w:t xml:space="preserve">onf imu </w:t>
       </w:r>
       <w:r>
         <w:rPr>
@@ -15675,18 +15625,8 @@
           <w:iCs/>
           <w:color w:val="000000"/>
         </w:rPr>
-        <w:t xml:space="preserve">  </w:t>
-      </w:r>
-      <w:proofErr w:type="spellStart"/>
-      <w:r>
-        <w:rPr>
-          <w:i/>
-          <w:iCs/>
-          <w:color w:val="000000"/>
-        </w:rPr>
-        <w:t>imu</w:t>
-      </w:r>
-      <w:proofErr w:type="spellEnd"/>
+        <w:t xml:space="preserve">  imu</w:t>
+      </w:r>
       <w:proofErr w:type="gramEnd"/>
       <w:r>
         <w:rPr>
@@ -15717,21 +15657,7 @@
         <w:rPr>
           <w:color w:val="000000"/>
         </w:rPr>
-        <w:t xml:space="preserve"> (as for config </w:t>
-      </w:r>
-      <w:proofErr w:type="spellStart"/>
-      <w:r>
-        <w:rPr>
-          <w:color w:val="000000"/>
-        </w:rPr>
-        <w:t>imu</w:t>
-      </w:r>
-      <w:proofErr w:type="spellEnd"/>
-      <w:r>
-        <w:rPr>
-          <w:color w:val="000000"/>
-        </w:rPr>
-        <w:t>, see above) which will be assumed before the streaming operation commences. The command, when properly received by the Tag, will reset the IMU sensor turning it off and on</w:t>
+        <w:t xml:space="preserve"> (as for config imu, see above) which will be assumed before the streaming operation commences. The command, when properly received by the Tag, will reset the IMU sensor turning it off and on</w:t>
       </w:r>
       <w:r>
         <w:rPr>
@@ -16366,12 +16292,12 @@
       </w:r>
     </w:p>
     <w:sectPr>
-      <w:headerReference w:type="even" r:id="rId14"/>
-      <w:headerReference w:type="default" r:id="rId15"/>
-      <w:footerReference w:type="even" r:id="rId16"/>
-      <w:footerReference w:type="default" r:id="rId17"/>
-      <w:headerReference w:type="first" r:id="rId18"/>
-      <w:footerReference w:type="first" r:id="rId19"/>
+      <w:headerReference w:type="even" r:id="rId16"/>
+      <w:headerReference w:type="default" r:id="rId17"/>
+      <w:footerReference w:type="even" r:id="rId18"/>
+      <w:footerReference w:type="default" r:id="rId19"/>
+      <w:headerReference w:type="first" r:id="rId20"/>
+      <w:footerReference w:type="first" r:id="rId21"/>
       <w:pgSz w:w="12240" w:h="15840"/>
       <w:pgMar w:top="2160" w:right="2016" w:bottom="2160" w:left="2016" w:header="708" w:footer="708" w:gutter="0"/>
       <w:cols w:space="708"/>
@@ -16382,7 +16308,7 @@
 </file>
 
 <file path=word/endnotes.xml><?xml version="1.0" encoding="utf-8"?>
-<w:endnotes xmlns:wpc="http://schemas.microsoft.com/office/word/2010/wordprocessingCanvas" xmlns:cx="http://schemas.microsoft.com/office/drawing/2014/chartex" xmlns:cx1="http://schemas.microsoft.com/office/drawing/2015/9/8/chartex" xmlns:cx2="http://schemas.microsoft.com/office/drawing/2015/10/21/chartex" xmlns:cx3="http://schemas.microsoft.com/office/drawing/2016/5/9/chartex" xmlns:cx4="http://schemas.microsoft.com/office/drawing/2016/5/10/chartex" xmlns:cx5="http://schemas.microsoft.com/office/drawing/2016/5/11/chartex" xmlns:cx6="http://schemas.microsoft.com/office/drawing/2016/5/12/chartex" xmlns:cx7="http://schemas.microsoft.com/office/drawing/2016/5/13/chartex" xmlns:cx8="http://schemas.microsoft.com/office/drawing/2016/5/14/chartex" xmlns:mc="http://schemas.openxmlformats.org/markup-compatibility/2006" xmlns:aink="http://schemas.microsoft.com/office/drawing/2016/ink" xmlns:am3d="http://schemas.microsoft.com/office/drawing/2017/model3d" xmlns:o="urn:schemas-microsoft-com:office:office" xmlns:oel="http://schemas.microsoft.com/office/2019/extlst" xmlns:r="http://schemas.openxmlformats.org/officeDocument/2006/relationships" xmlns:m="http://schemas.openxmlformats.org/officeDocument/2006/math" xmlns:v="urn:schemas-microsoft-com:vml" xmlns:wp14="http://schemas.microsoft.com/office/word/2010/wordprocessingDrawing" xmlns:wp="http://schemas.openxmlformats.org/drawingml/2006/wordprocessingDrawing" xmlns:w10="urn:schemas-microsoft-com:office:word" xmlns:w="http://schemas.openxmlformats.org/wordprocessingml/2006/main" xmlns:w14="http://schemas.microsoft.com/office/word/2010/wordml" xmlns:w15="http://schemas.microsoft.com/office/word/2012/wordml" xmlns:w16cex="http://schemas.microsoft.com/office/word/2018/wordml/cex" xmlns:w16cid="http://schemas.microsoft.com/office/word/2016/wordml/cid" xmlns:w16="http://schemas.microsoft.com/office/word/2018/wordml" xmlns:w16sdtdh="http://schemas.microsoft.com/office/word/2020/wordml/sdtdatahash" xmlns:w16se="http://schemas.microsoft.com/office/word/2015/wordml/symex" xmlns:wpg="http://schemas.microsoft.com/office/word/2010/wordprocessingGroup" xmlns:wpi="http://schemas.microsoft.com/office/word/2010/wordprocessingInk" xmlns:wne="http://schemas.microsoft.com/office/word/2006/wordml" xmlns:wps="http://schemas.microsoft.com/office/word/2010/wordprocessingShape" mc:Ignorable="w14 w15 w16se w16cid w16 w16cex w16sdtdh wp14">
+<w:endnotes xmlns:wpc="http://schemas.microsoft.com/office/word/2010/wordprocessingCanvas" xmlns:cx="http://schemas.microsoft.com/office/drawing/2014/chartex" xmlns:cx1="http://schemas.microsoft.com/office/drawing/2015/9/8/chartex" xmlns:cx2="http://schemas.microsoft.com/office/drawing/2015/10/21/chartex" xmlns:cx3="http://schemas.microsoft.com/office/drawing/2016/5/9/chartex" xmlns:cx4="http://schemas.microsoft.com/office/drawing/2016/5/10/chartex" xmlns:cx5="http://schemas.microsoft.com/office/drawing/2016/5/11/chartex" xmlns:cx6="http://schemas.microsoft.com/office/drawing/2016/5/12/chartex" xmlns:cx7="http://schemas.microsoft.com/office/drawing/2016/5/13/chartex" xmlns:cx8="http://schemas.microsoft.com/office/drawing/2016/5/14/chartex" xmlns:mc="http://schemas.openxmlformats.org/markup-compatibility/2006" xmlns:aink="http://schemas.microsoft.com/office/drawing/2016/ink" xmlns:am3d="http://schemas.microsoft.com/office/drawing/2017/model3d" xmlns:o="urn:schemas-microsoft-com:office:office" xmlns:oel="http://schemas.microsoft.com/office/2019/extlst" xmlns:r="http://schemas.openxmlformats.org/officeDocument/2006/relationships" xmlns:m="http://schemas.openxmlformats.org/officeDocument/2006/math" xmlns:v="urn:schemas-microsoft-com:vml" xmlns:wp14="http://schemas.microsoft.com/office/word/2010/wordprocessingDrawing" xmlns:wp="http://schemas.openxmlformats.org/drawingml/2006/wordprocessingDrawing" xmlns:w10="urn:schemas-microsoft-com:office:word" xmlns:w="http://schemas.openxmlformats.org/wordprocessingml/2006/main" xmlns:w14="http://schemas.microsoft.com/office/word/2010/wordml" xmlns:w15="http://schemas.microsoft.com/office/word/2012/wordml" xmlns:w16cex="http://schemas.microsoft.com/office/word/2018/wordml/cex" xmlns:w16cid="http://schemas.microsoft.com/office/word/2016/wordml/cid" xmlns:w16="http://schemas.microsoft.com/office/word/2018/wordml" xmlns:w16du="http://schemas.microsoft.com/office/word/2023/wordml/word16du" xmlns:w16sdtdh="http://schemas.microsoft.com/office/word/2020/wordml/sdtdatahash" xmlns:w16se="http://schemas.microsoft.com/office/word/2015/wordml/symex" xmlns:wpg="http://schemas.microsoft.com/office/word/2010/wordprocessingGroup" xmlns:wpi="http://schemas.microsoft.com/office/word/2010/wordprocessingInk" xmlns:wne="http://schemas.microsoft.com/office/word/2006/wordml" xmlns:wps="http://schemas.microsoft.com/office/word/2010/wordprocessingShape" mc:Ignorable="w14 w15 w16se w16cid w16 w16cex w16sdtdh wp14">
   <w:endnote w:type="separator" w:id="-1">
     <w:p>
       <w:r>
@@ -16401,7 +16327,7 @@
 </file>
 
 <file path=word/footer1.xml><?xml version="1.0" encoding="utf-8"?>
-<w:ftr xmlns:wpc="http://schemas.microsoft.com/office/word/2010/wordprocessingCanvas" xmlns:cx="http://schemas.microsoft.com/office/drawing/2014/chartex" xmlns:cx1="http://schemas.microsoft.com/office/drawing/2015/9/8/chartex" xmlns:cx2="http://schemas.microsoft.com/office/drawing/2015/10/21/chartex" xmlns:cx3="http://schemas.microsoft.com/office/drawing/2016/5/9/chartex" xmlns:cx4="http://schemas.microsoft.com/office/drawing/2016/5/10/chartex" xmlns:cx5="http://schemas.microsoft.com/office/drawing/2016/5/11/chartex" xmlns:cx6="http://schemas.microsoft.com/office/drawing/2016/5/12/chartex" xmlns:cx7="http://schemas.microsoft.com/office/drawing/2016/5/13/chartex" xmlns:cx8="http://schemas.microsoft.com/office/drawing/2016/5/14/chartex" xmlns:mc="http://schemas.openxmlformats.org/markup-compatibility/2006" xmlns:aink="http://schemas.microsoft.com/office/drawing/2016/ink" xmlns:am3d="http://schemas.microsoft.com/office/drawing/2017/model3d" xmlns:o="urn:schemas-microsoft-com:office:office" xmlns:oel="http://schemas.microsoft.com/office/2019/extlst" xmlns:r="http://schemas.openxmlformats.org/officeDocument/2006/relationships" xmlns:m="http://schemas.openxmlformats.org/officeDocument/2006/math" xmlns:v="urn:schemas-microsoft-com:vml" xmlns:wp14="http://schemas.microsoft.com/office/word/2010/wordprocessingDrawing" xmlns:wp="http://schemas.openxmlformats.org/drawingml/2006/wordprocessingDrawing" xmlns:w10="urn:schemas-microsoft-com:office:word" xmlns:w="http://schemas.openxmlformats.org/wordprocessingml/2006/main" xmlns:w14="http://schemas.microsoft.com/office/word/2010/wordml" xmlns:w15="http://schemas.microsoft.com/office/word/2012/wordml" xmlns:w16cex="http://schemas.microsoft.com/office/word/2018/wordml/cex" xmlns:w16cid="http://schemas.microsoft.com/office/word/2016/wordml/cid" xmlns:w16="http://schemas.microsoft.com/office/word/2018/wordml" xmlns:w16sdtdh="http://schemas.microsoft.com/office/word/2020/wordml/sdtdatahash" xmlns:w16se="http://schemas.microsoft.com/office/word/2015/wordml/symex" xmlns:wpg="http://schemas.microsoft.com/office/word/2010/wordprocessingGroup" xmlns:wpi="http://schemas.microsoft.com/office/word/2010/wordprocessingInk" xmlns:wne="http://schemas.microsoft.com/office/word/2006/wordml" xmlns:wps="http://schemas.microsoft.com/office/word/2010/wordprocessingShape" mc:Ignorable="w14 w15 w16se w16cid w16 w16cex w16sdtdh wp14">
+<w:ftr xmlns:wpc="http://schemas.microsoft.com/office/word/2010/wordprocessingCanvas" xmlns:cx="http://schemas.microsoft.com/office/drawing/2014/chartex" xmlns:cx1="http://schemas.microsoft.com/office/drawing/2015/9/8/chartex" xmlns:cx2="http://schemas.microsoft.com/office/drawing/2015/10/21/chartex" xmlns:cx3="http://schemas.microsoft.com/office/drawing/2016/5/9/chartex" xmlns:cx4="http://schemas.microsoft.com/office/drawing/2016/5/10/chartex" xmlns:cx5="http://schemas.microsoft.com/office/drawing/2016/5/11/chartex" xmlns:cx6="http://schemas.microsoft.com/office/drawing/2016/5/12/chartex" xmlns:cx7="http://schemas.microsoft.com/office/drawing/2016/5/13/chartex" xmlns:cx8="http://schemas.microsoft.com/office/drawing/2016/5/14/chartex" xmlns:mc="http://schemas.openxmlformats.org/markup-compatibility/2006" xmlns:aink="http://schemas.microsoft.com/office/drawing/2016/ink" xmlns:am3d="http://schemas.microsoft.com/office/drawing/2017/model3d" xmlns:o="urn:schemas-microsoft-com:office:office" xmlns:oel="http://schemas.microsoft.com/office/2019/extlst" xmlns:r="http://schemas.openxmlformats.org/officeDocument/2006/relationships" xmlns:m="http://schemas.openxmlformats.org/officeDocument/2006/math" xmlns:v="urn:schemas-microsoft-com:vml" xmlns:wp14="http://schemas.microsoft.com/office/word/2010/wordprocessingDrawing" xmlns:wp="http://schemas.openxmlformats.org/drawingml/2006/wordprocessingDrawing" xmlns:w10="urn:schemas-microsoft-com:office:word" xmlns:w="http://schemas.openxmlformats.org/wordprocessingml/2006/main" xmlns:w14="http://schemas.microsoft.com/office/word/2010/wordml" xmlns:w15="http://schemas.microsoft.com/office/word/2012/wordml" xmlns:w16cex="http://schemas.microsoft.com/office/word/2018/wordml/cex" xmlns:w16cid="http://schemas.microsoft.com/office/word/2016/wordml/cid" xmlns:w16="http://schemas.microsoft.com/office/word/2018/wordml" xmlns:w16du="http://schemas.microsoft.com/office/word/2023/wordml/word16du" xmlns:w16sdtdh="http://schemas.microsoft.com/office/word/2020/wordml/sdtdatahash" xmlns:w16se="http://schemas.microsoft.com/office/word/2015/wordml/symex" xmlns:wpg="http://schemas.microsoft.com/office/word/2010/wordprocessingGroup" xmlns:wpi="http://schemas.microsoft.com/office/word/2010/wordprocessingInk" xmlns:wne="http://schemas.microsoft.com/office/word/2006/wordml" xmlns:wps="http://schemas.microsoft.com/office/word/2010/wordprocessingShape" mc:Ignorable="w14 w15 w16se w16cid w16 w16cex w16sdtdh wp14">
   <w:p>
     <w:pPr>
       <w:pStyle w:val="Footer"/>
@@ -16411,7 +16337,7 @@
 </file>
 
 <file path=word/footer2.xml><?xml version="1.0" encoding="utf-8"?>
-<w:ftr xmlns:wpc="http://schemas.microsoft.com/office/word/2010/wordprocessingCanvas" xmlns:cx="http://schemas.microsoft.com/office/drawing/2014/chartex" xmlns:cx1="http://schemas.microsoft.com/office/drawing/2015/9/8/chartex" xmlns:cx2="http://schemas.microsoft.com/office/drawing/2015/10/21/chartex" xmlns:cx3="http://schemas.microsoft.com/office/drawing/2016/5/9/chartex" xmlns:cx4="http://schemas.microsoft.com/office/drawing/2016/5/10/chartex" xmlns:cx5="http://schemas.microsoft.com/office/drawing/2016/5/11/chartex" xmlns:cx6="http://schemas.microsoft.com/office/drawing/2016/5/12/chartex" xmlns:cx7="http://schemas.microsoft.com/office/drawing/2016/5/13/chartex" xmlns:cx8="http://schemas.microsoft.com/office/drawing/2016/5/14/chartex" xmlns:mc="http://schemas.openxmlformats.org/markup-compatibility/2006" xmlns:aink="http://schemas.microsoft.com/office/drawing/2016/ink" xmlns:am3d="http://schemas.microsoft.com/office/drawing/2017/model3d" xmlns:o="urn:schemas-microsoft-com:office:office" xmlns:oel="http://schemas.microsoft.com/office/2019/extlst" xmlns:r="http://schemas.openxmlformats.org/officeDocument/2006/relationships" xmlns:m="http://schemas.openxmlformats.org/officeDocument/2006/math" xmlns:v="urn:schemas-microsoft-com:vml" xmlns:wp14="http://schemas.microsoft.com/office/word/2010/wordprocessingDrawing" xmlns:wp="http://schemas.openxmlformats.org/drawingml/2006/wordprocessingDrawing" xmlns:w10="urn:schemas-microsoft-com:office:word" xmlns:w="http://schemas.openxmlformats.org/wordprocessingml/2006/main" xmlns:w14="http://schemas.microsoft.com/office/word/2010/wordml" xmlns:w15="http://schemas.microsoft.com/office/word/2012/wordml" xmlns:w16cex="http://schemas.microsoft.com/office/word/2018/wordml/cex" xmlns:w16cid="http://schemas.microsoft.com/office/word/2016/wordml/cid" xmlns:w16="http://schemas.microsoft.com/office/word/2018/wordml" xmlns:w16sdtdh="http://schemas.microsoft.com/office/word/2020/wordml/sdtdatahash" xmlns:w16se="http://schemas.microsoft.com/office/word/2015/wordml/symex" xmlns:wpg="http://schemas.microsoft.com/office/word/2010/wordprocessingGroup" xmlns:wpi="http://schemas.microsoft.com/office/word/2010/wordprocessingInk" xmlns:wne="http://schemas.microsoft.com/office/word/2006/wordml" xmlns:wps="http://schemas.microsoft.com/office/word/2010/wordprocessingShape" mc:Ignorable="w14 w15 w16se w16cid w16 w16cex w16sdtdh wp14">
+<w:ftr xmlns:wpc="http://schemas.microsoft.com/office/word/2010/wordprocessingCanvas" xmlns:cx="http://schemas.microsoft.com/office/drawing/2014/chartex" xmlns:cx1="http://schemas.microsoft.com/office/drawing/2015/9/8/chartex" xmlns:cx2="http://schemas.microsoft.com/office/drawing/2015/10/21/chartex" xmlns:cx3="http://schemas.microsoft.com/office/drawing/2016/5/9/chartex" xmlns:cx4="http://schemas.microsoft.com/office/drawing/2016/5/10/chartex" xmlns:cx5="http://schemas.microsoft.com/office/drawing/2016/5/11/chartex" xmlns:cx6="http://schemas.microsoft.com/office/drawing/2016/5/12/chartex" xmlns:cx7="http://schemas.microsoft.com/office/drawing/2016/5/13/chartex" xmlns:cx8="http://schemas.microsoft.com/office/drawing/2016/5/14/chartex" xmlns:mc="http://schemas.openxmlformats.org/markup-compatibility/2006" xmlns:aink="http://schemas.microsoft.com/office/drawing/2016/ink" xmlns:am3d="http://schemas.microsoft.com/office/drawing/2017/model3d" xmlns:o="urn:schemas-microsoft-com:office:office" xmlns:oel="http://schemas.microsoft.com/office/2019/extlst" xmlns:r="http://schemas.openxmlformats.org/officeDocument/2006/relationships" xmlns:m="http://schemas.openxmlformats.org/officeDocument/2006/math" xmlns:v="urn:schemas-microsoft-com:vml" xmlns:wp14="http://schemas.microsoft.com/office/word/2010/wordprocessingDrawing" xmlns:wp="http://schemas.openxmlformats.org/drawingml/2006/wordprocessingDrawing" xmlns:w10="urn:schemas-microsoft-com:office:word" xmlns:w="http://schemas.openxmlformats.org/wordprocessingml/2006/main" xmlns:w14="http://schemas.microsoft.com/office/word/2010/wordml" xmlns:w15="http://schemas.microsoft.com/office/word/2012/wordml" xmlns:w16cex="http://schemas.microsoft.com/office/word/2018/wordml/cex" xmlns:w16cid="http://schemas.microsoft.com/office/word/2016/wordml/cid" xmlns:w16="http://schemas.microsoft.com/office/word/2018/wordml" xmlns:w16du="http://schemas.microsoft.com/office/word/2023/wordml/word16du" xmlns:w16sdtdh="http://schemas.microsoft.com/office/word/2020/wordml/sdtdatahash" xmlns:w16se="http://schemas.microsoft.com/office/word/2015/wordml/symex" xmlns:wpg="http://schemas.microsoft.com/office/word/2010/wordprocessingGroup" xmlns:wpi="http://schemas.microsoft.com/office/word/2010/wordprocessingInk" xmlns:wne="http://schemas.microsoft.com/office/word/2006/wordml" xmlns:wps="http://schemas.microsoft.com/office/word/2010/wordprocessingShape" mc:Ignorable="w14 w15 w16se w16cid w16 w16cex w16sdtdh wp14">
   <w:p>
     <w:pPr>
       <w:pStyle w:val="Footer"/>
@@ -16476,7 +16402,7 @@
 </file>
 
 <file path=word/footer3.xml><?xml version="1.0" encoding="utf-8"?>
-<w:ftr xmlns:wpc="http://schemas.microsoft.com/office/word/2010/wordprocessingCanvas" xmlns:cx="http://schemas.microsoft.com/office/drawing/2014/chartex" xmlns:cx1="http://schemas.microsoft.com/office/drawing/2015/9/8/chartex" xmlns:cx2="http://schemas.microsoft.com/office/drawing/2015/10/21/chartex" xmlns:cx3="http://schemas.microsoft.com/office/drawing/2016/5/9/chartex" xmlns:cx4="http://schemas.microsoft.com/office/drawing/2016/5/10/chartex" xmlns:cx5="http://schemas.microsoft.com/office/drawing/2016/5/11/chartex" xmlns:cx6="http://schemas.microsoft.com/office/drawing/2016/5/12/chartex" xmlns:cx7="http://schemas.microsoft.com/office/drawing/2016/5/13/chartex" xmlns:cx8="http://schemas.microsoft.com/office/drawing/2016/5/14/chartex" xmlns:mc="http://schemas.openxmlformats.org/markup-compatibility/2006" xmlns:aink="http://schemas.microsoft.com/office/drawing/2016/ink" xmlns:am3d="http://schemas.microsoft.com/office/drawing/2017/model3d" xmlns:o="urn:schemas-microsoft-com:office:office" xmlns:oel="http://schemas.microsoft.com/office/2019/extlst" xmlns:r="http://schemas.openxmlformats.org/officeDocument/2006/relationships" xmlns:m="http://schemas.openxmlformats.org/officeDocument/2006/math" xmlns:v="urn:schemas-microsoft-com:vml" xmlns:wp14="http://schemas.microsoft.com/office/word/2010/wordprocessingDrawing" xmlns:wp="http://schemas.openxmlformats.org/drawingml/2006/wordprocessingDrawing" xmlns:w10="urn:schemas-microsoft-com:office:word" xmlns:w="http://schemas.openxmlformats.org/wordprocessingml/2006/main" xmlns:w14="http://schemas.microsoft.com/office/word/2010/wordml" xmlns:w15="http://schemas.microsoft.com/office/word/2012/wordml" xmlns:w16cex="http://schemas.microsoft.com/office/word/2018/wordml/cex" xmlns:w16cid="http://schemas.microsoft.com/office/word/2016/wordml/cid" xmlns:w16="http://schemas.microsoft.com/office/word/2018/wordml" xmlns:w16sdtdh="http://schemas.microsoft.com/office/word/2020/wordml/sdtdatahash" xmlns:w16se="http://schemas.microsoft.com/office/word/2015/wordml/symex" xmlns:wpg="http://schemas.microsoft.com/office/word/2010/wordprocessingGroup" xmlns:wpi="http://schemas.microsoft.com/office/word/2010/wordprocessingInk" xmlns:wne="http://schemas.microsoft.com/office/word/2006/wordml" xmlns:wps="http://schemas.microsoft.com/office/word/2010/wordprocessingShape" mc:Ignorable="w14 w15 w16se w16cid w16 w16cex w16sdtdh wp14">
+<w:ftr xmlns:wpc="http://schemas.microsoft.com/office/word/2010/wordprocessingCanvas" xmlns:cx="http://schemas.microsoft.com/office/drawing/2014/chartex" xmlns:cx1="http://schemas.microsoft.com/office/drawing/2015/9/8/chartex" xmlns:cx2="http://schemas.microsoft.com/office/drawing/2015/10/21/chartex" xmlns:cx3="http://schemas.microsoft.com/office/drawing/2016/5/9/chartex" xmlns:cx4="http://schemas.microsoft.com/office/drawing/2016/5/10/chartex" xmlns:cx5="http://schemas.microsoft.com/office/drawing/2016/5/11/chartex" xmlns:cx6="http://schemas.microsoft.com/office/drawing/2016/5/12/chartex" xmlns:cx7="http://schemas.microsoft.com/office/drawing/2016/5/13/chartex" xmlns:cx8="http://schemas.microsoft.com/office/drawing/2016/5/14/chartex" xmlns:mc="http://schemas.openxmlformats.org/markup-compatibility/2006" xmlns:aink="http://schemas.microsoft.com/office/drawing/2016/ink" xmlns:am3d="http://schemas.microsoft.com/office/drawing/2017/model3d" xmlns:o="urn:schemas-microsoft-com:office:office" xmlns:oel="http://schemas.microsoft.com/office/2019/extlst" xmlns:r="http://schemas.openxmlformats.org/officeDocument/2006/relationships" xmlns:m="http://schemas.openxmlformats.org/officeDocument/2006/math" xmlns:v="urn:schemas-microsoft-com:vml" xmlns:wp14="http://schemas.microsoft.com/office/word/2010/wordprocessingDrawing" xmlns:wp="http://schemas.openxmlformats.org/drawingml/2006/wordprocessingDrawing" xmlns:w10="urn:schemas-microsoft-com:office:word" xmlns:w="http://schemas.openxmlformats.org/wordprocessingml/2006/main" xmlns:w14="http://schemas.microsoft.com/office/word/2010/wordml" xmlns:w15="http://schemas.microsoft.com/office/word/2012/wordml" xmlns:w16cex="http://schemas.microsoft.com/office/word/2018/wordml/cex" xmlns:w16cid="http://schemas.microsoft.com/office/word/2016/wordml/cid" xmlns:w16="http://schemas.microsoft.com/office/word/2018/wordml" xmlns:w16du="http://schemas.microsoft.com/office/word/2023/wordml/word16du" xmlns:w16sdtdh="http://schemas.microsoft.com/office/word/2020/wordml/sdtdatahash" xmlns:w16se="http://schemas.microsoft.com/office/word/2015/wordml/symex" xmlns:wpg="http://schemas.microsoft.com/office/word/2010/wordprocessingGroup" xmlns:wpi="http://schemas.microsoft.com/office/word/2010/wordprocessingInk" xmlns:wne="http://schemas.microsoft.com/office/word/2006/wordml" xmlns:wps="http://schemas.microsoft.com/office/word/2010/wordprocessingShape" mc:Ignorable="w14 w15 w16se w16cid w16 w16cex w16sdtdh wp14">
   <w:p>
     <w:pPr>
       <w:pStyle w:val="Footer"/>
@@ -16486,7 +16412,7 @@
 </file>
 
 <file path=word/footnotes.xml><?xml version="1.0" encoding="utf-8"?>
-<w:footnotes xmlns:wpc="http://schemas.microsoft.com/office/word/2010/wordprocessingCanvas" xmlns:cx="http://schemas.microsoft.com/office/drawing/2014/chartex" xmlns:cx1="http://schemas.microsoft.com/office/drawing/2015/9/8/chartex" xmlns:cx2="http://schemas.microsoft.com/office/drawing/2015/10/21/chartex" xmlns:cx3="http://schemas.microsoft.com/office/drawing/2016/5/9/chartex" xmlns:cx4="http://schemas.microsoft.com/office/drawing/2016/5/10/chartex" xmlns:cx5="http://schemas.microsoft.com/office/drawing/2016/5/11/chartex" xmlns:cx6="http://schemas.microsoft.com/office/drawing/2016/5/12/chartex" xmlns:cx7="http://schemas.microsoft.com/office/drawing/2016/5/13/chartex" xmlns:cx8="http://schemas.microsoft.com/office/drawing/2016/5/14/chartex" xmlns:mc="http://schemas.openxmlformats.org/markup-compatibility/2006" xmlns:aink="http://schemas.microsoft.com/office/drawing/2016/ink" xmlns:am3d="http://schemas.microsoft.com/office/drawing/2017/model3d" xmlns:o="urn:schemas-microsoft-com:office:office" xmlns:oel="http://schemas.microsoft.com/office/2019/extlst" xmlns:r="http://schemas.openxmlformats.org/officeDocument/2006/relationships" xmlns:m="http://schemas.openxmlformats.org/officeDocument/2006/math" xmlns:v="urn:schemas-microsoft-com:vml" xmlns:wp14="http://schemas.microsoft.com/office/word/2010/wordprocessingDrawing" xmlns:wp="http://schemas.openxmlformats.org/drawingml/2006/wordprocessingDrawing" xmlns:w10="urn:schemas-microsoft-com:office:word" xmlns:w="http://schemas.openxmlformats.org/wordprocessingml/2006/main" xmlns:w14="http://schemas.microsoft.com/office/word/2010/wordml" xmlns:w15="http://schemas.microsoft.com/office/word/2012/wordml" xmlns:w16cex="http://schemas.microsoft.com/office/word/2018/wordml/cex" xmlns:w16cid="http://schemas.microsoft.com/office/word/2016/wordml/cid" xmlns:w16="http://schemas.microsoft.com/office/word/2018/wordml" xmlns:w16sdtdh="http://schemas.microsoft.com/office/word/2020/wordml/sdtdatahash" xmlns:w16se="http://schemas.microsoft.com/office/word/2015/wordml/symex" xmlns:wpg="http://schemas.microsoft.com/office/word/2010/wordprocessingGroup" xmlns:wpi="http://schemas.microsoft.com/office/word/2010/wordprocessingInk" xmlns:wne="http://schemas.microsoft.com/office/word/2006/wordml" xmlns:wps="http://schemas.microsoft.com/office/word/2010/wordprocessingShape" mc:Ignorable="w14 w15 w16se w16cid w16 w16cex w16sdtdh wp14">
+<w:footnotes xmlns:wpc="http://schemas.microsoft.com/office/word/2010/wordprocessingCanvas" xmlns:cx="http://schemas.microsoft.com/office/drawing/2014/chartex" xmlns:cx1="http://schemas.microsoft.com/office/drawing/2015/9/8/chartex" xmlns:cx2="http://schemas.microsoft.com/office/drawing/2015/10/21/chartex" xmlns:cx3="http://schemas.microsoft.com/office/drawing/2016/5/9/chartex" xmlns:cx4="http://schemas.microsoft.com/office/drawing/2016/5/10/chartex" xmlns:cx5="http://schemas.microsoft.com/office/drawing/2016/5/11/chartex" xmlns:cx6="http://schemas.microsoft.com/office/drawing/2016/5/12/chartex" xmlns:cx7="http://schemas.microsoft.com/office/drawing/2016/5/13/chartex" xmlns:cx8="http://schemas.microsoft.com/office/drawing/2016/5/14/chartex" xmlns:mc="http://schemas.openxmlformats.org/markup-compatibility/2006" xmlns:aink="http://schemas.microsoft.com/office/drawing/2016/ink" xmlns:am3d="http://schemas.microsoft.com/office/drawing/2017/model3d" xmlns:o="urn:schemas-microsoft-com:office:office" xmlns:oel="http://schemas.microsoft.com/office/2019/extlst" xmlns:r="http://schemas.openxmlformats.org/officeDocument/2006/relationships" xmlns:m="http://schemas.openxmlformats.org/officeDocument/2006/math" xmlns:v="urn:schemas-microsoft-com:vml" xmlns:wp14="http://schemas.microsoft.com/office/word/2010/wordprocessingDrawing" xmlns:wp="http://schemas.openxmlformats.org/drawingml/2006/wordprocessingDrawing" xmlns:w10="urn:schemas-microsoft-com:office:word" xmlns:w="http://schemas.openxmlformats.org/wordprocessingml/2006/main" xmlns:w14="http://schemas.microsoft.com/office/word/2010/wordml" xmlns:w15="http://schemas.microsoft.com/office/word/2012/wordml" xmlns:w16cex="http://schemas.microsoft.com/office/word/2018/wordml/cex" xmlns:w16cid="http://schemas.microsoft.com/office/word/2016/wordml/cid" xmlns:w16="http://schemas.microsoft.com/office/word/2018/wordml" xmlns:w16du="http://schemas.microsoft.com/office/word/2023/wordml/word16du" xmlns:w16sdtdh="http://schemas.microsoft.com/office/word/2020/wordml/sdtdatahash" xmlns:w16se="http://schemas.microsoft.com/office/word/2015/wordml/symex" xmlns:wpg="http://schemas.microsoft.com/office/word/2010/wordprocessingGroup" xmlns:wpi="http://schemas.microsoft.com/office/word/2010/wordprocessingInk" xmlns:wne="http://schemas.microsoft.com/office/word/2006/wordml" xmlns:wps="http://schemas.microsoft.com/office/word/2010/wordprocessingShape" mc:Ignorable="w14 w15 w16se w16cid w16 w16cex w16sdtdh wp14">
   <w:footnote w:type="separator" w:id="-1">
     <w:p>
       <w:r>
@@ -16996,23 +16922,21 @@
         </w:rPr>
         <w:t xml:space="preserve">the </w:t>
       </w:r>
-      <w:proofErr w:type="spellStart"/>
       <w:r>
         <w:rPr>
           <w:rFonts w:ascii="Arial" w:hAnsi="Arial" w:cs="Arial"/>
           <w:sz w:val="18"/>
           <w:szCs w:val="18"/>
         </w:rPr>
-        <w:t>ossrun.tcl</w:t>
-      </w:r>
-      <w:proofErr w:type="spellEnd"/>
+        <w:t xml:space="preserve">ossrun.tcl part </w:t>
+      </w:r>
       <w:r>
         <w:rPr>
           <w:rFonts w:ascii="Arial" w:hAnsi="Arial" w:cs="Arial"/>
           <w:sz w:val="18"/>
           <w:szCs w:val="18"/>
         </w:rPr>
-        <w:t xml:space="preserve"> part </w:t>
+        <w:t>belongs to</w:t>
       </w:r>
       <w:r>
         <w:rPr>
@@ -17020,7 +16944,7 @@
           <w:sz w:val="18"/>
           <w:szCs w:val="18"/>
         </w:rPr>
-        <w:t>belongs to</w:t>
+        <w:t xml:space="preserve"> the platform and the “project” </w:t>
       </w:r>
       <w:r>
         <w:rPr>
@@ -17028,33 +16952,7 @@
           <w:sz w:val="18"/>
           <w:szCs w:val="18"/>
         </w:rPr>
-        <w:t xml:space="preserve"> the platform and the “project” </w:t>
-      </w:r>
-      <w:r>
-        <w:rPr>
-          <w:rFonts w:ascii="Arial" w:hAnsi="Arial" w:cs="Arial"/>
-          <w:sz w:val="18"/>
-          <w:szCs w:val="18"/>
-        </w:rPr>
-        <w:t xml:space="preserve">provides its specific </w:t>
-      </w:r>
-      <w:proofErr w:type="spellStart"/>
-      <w:r>
-        <w:rPr>
-          <w:rFonts w:ascii="Arial" w:hAnsi="Arial" w:cs="Arial"/>
-          <w:sz w:val="18"/>
-          <w:szCs w:val="18"/>
-        </w:rPr>
-        <w:t>ossi.tcl</w:t>
-      </w:r>
-      <w:proofErr w:type="spellEnd"/>
-      <w:r>
-        <w:rPr>
-          <w:rFonts w:ascii="Arial" w:hAnsi="Arial" w:cs="Arial"/>
-          <w:sz w:val="18"/>
-          <w:szCs w:val="18"/>
-        </w:rPr>
-        <w:t xml:space="preserve"> part.</w:t>
+        <w:t>provides its specific ossi.tcl part.</w:t>
       </w:r>
       <w:r>
         <w:rPr>
@@ -17398,7 +17296,7 @@
 </file>
 
 <file path=word/header1.xml><?xml version="1.0" encoding="utf-8"?>
-<w:hdr xmlns:wpc="http://schemas.microsoft.com/office/word/2010/wordprocessingCanvas" xmlns:cx="http://schemas.microsoft.com/office/drawing/2014/chartex" xmlns:cx1="http://schemas.microsoft.com/office/drawing/2015/9/8/chartex" xmlns:cx2="http://schemas.microsoft.com/office/drawing/2015/10/21/chartex" xmlns:cx3="http://schemas.microsoft.com/office/drawing/2016/5/9/chartex" xmlns:cx4="http://schemas.microsoft.com/office/drawing/2016/5/10/chartex" xmlns:cx5="http://schemas.microsoft.com/office/drawing/2016/5/11/chartex" xmlns:cx6="http://schemas.microsoft.com/office/drawing/2016/5/12/chartex" xmlns:cx7="http://schemas.microsoft.com/office/drawing/2016/5/13/chartex" xmlns:cx8="http://schemas.microsoft.com/office/drawing/2016/5/14/chartex" xmlns:mc="http://schemas.openxmlformats.org/markup-compatibility/2006" xmlns:aink="http://schemas.microsoft.com/office/drawing/2016/ink" xmlns:am3d="http://schemas.microsoft.com/office/drawing/2017/model3d" xmlns:o="urn:schemas-microsoft-com:office:office" xmlns:oel="http://schemas.microsoft.com/office/2019/extlst" xmlns:r="http://schemas.openxmlformats.org/officeDocument/2006/relationships" xmlns:m="http://schemas.openxmlformats.org/officeDocument/2006/math" xmlns:v="urn:schemas-microsoft-com:vml" xmlns:wp14="http://schemas.microsoft.com/office/word/2010/wordprocessingDrawing" xmlns:wp="http://schemas.openxmlformats.org/drawingml/2006/wordprocessingDrawing" xmlns:w10="urn:schemas-microsoft-com:office:word" xmlns:w="http://schemas.openxmlformats.org/wordprocessingml/2006/main" xmlns:w14="http://schemas.microsoft.com/office/word/2010/wordml" xmlns:w15="http://schemas.microsoft.com/office/word/2012/wordml" xmlns:w16cex="http://schemas.microsoft.com/office/word/2018/wordml/cex" xmlns:w16cid="http://schemas.microsoft.com/office/word/2016/wordml/cid" xmlns:w16="http://schemas.microsoft.com/office/word/2018/wordml" xmlns:w16sdtdh="http://schemas.microsoft.com/office/word/2020/wordml/sdtdatahash" xmlns:w16se="http://schemas.microsoft.com/office/word/2015/wordml/symex" xmlns:wpg="http://schemas.microsoft.com/office/word/2010/wordprocessingGroup" xmlns:wpi="http://schemas.microsoft.com/office/word/2010/wordprocessingInk" xmlns:wne="http://schemas.microsoft.com/office/word/2006/wordml" xmlns:wps="http://schemas.microsoft.com/office/word/2010/wordprocessingShape" mc:Ignorable="w14 w15 w16se w16cid w16 w16cex w16sdtdh wp14">
+<w:hdr xmlns:wpc="http://schemas.microsoft.com/office/word/2010/wordprocessingCanvas" xmlns:cx="http://schemas.microsoft.com/office/drawing/2014/chartex" xmlns:cx1="http://schemas.microsoft.com/office/drawing/2015/9/8/chartex" xmlns:cx2="http://schemas.microsoft.com/office/drawing/2015/10/21/chartex" xmlns:cx3="http://schemas.microsoft.com/office/drawing/2016/5/9/chartex" xmlns:cx4="http://schemas.microsoft.com/office/drawing/2016/5/10/chartex" xmlns:cx5="http://schemas.microsoft.com/office/drawing/2016/5/11/chartex" xmlns:cx6="http://schemas.microsoft.com/office/drawing/2016/5/12/chartex" xmlns:cx7="http://schemas.microsoft.com/office/drawing/2016/5/13/chartex" xmlns:cx8="http://schemas.microsoft.com/office/drawing/2016/5/14/chartex" xmlns:mc="http://schemas.openxmlformats.org/markup-compatibility/2006" xmlns:aink="http://schemas.microsoft.com/office/drawing/2016/ink" xmlns:am3d="http://schemas.microsoft.com/office/drawing/2017/model3d" xmlns:o="urn:schemas-microsoft-com:office:office" xmlns:oel="http://schemas.microsoft.com/office/2019/extlst" xmlns:r="http://schemas.openxmlformats.org/officeDocument/2006/relationships" xmlns:m="http://schemas.openxmlformats.org/officeDocument/2006/math" xmlns:v="urn:schemas-microsoft-com:vml" xmlns:wp14="http://schemas.microsoft.com/office/word/2010/wordprocessingDrawing" xmlns:wp="http://schemas.openxmlformats.org/drawingml/2006/wordprocessingDrawing" xmlns:w10="urn:schemas-microsoft-com:office:word" xmlns:w="http://schemas.openxmlformats.org/wordprocessingml/2006/main" xmlns:w14="http://schemas.microsoft.com/office/word/2010/wordml" xmlns:w15="http://schemas.microsoft.com/office/word/2012/wordml" xmlns:w16cex="http://schemas.microsoft.com/office/word/2018/wordml/cex" xmlns:w16cid="http://schemas.microsoft.com/office/word/2016/wordml/cid" xmlns:w16="http://schemas.microsoft.com/office/word/2018/wordml" xmlns:w16du="http://schemas.microsoft.com/office/word/2023/wordml/word16du" xmlns:w16sdtdh="http://schemas.microsoft.com/office/word/2020/wordml/sdtdatahash" xmlns:w16se="http://schemas.microsoft.com/office/word/2015/wordml/symex" xmlns:wpg="http://schemas.microsoft.com/office/word/2010/wordprocessingGroup" xmlns:wpi="http://schemas.microsoft.com/office/word/2010/wordprocessingInk" xmlns:wne="http://schemas.microsoft.com/office/word/2006/wordml" xmlns:wps="http://schemas.microsoft.com/office/word/2010/wordprocessingShape" mc:Ignorable="w14 w15 w16se w16cid w16 w16cex w16sdtdh wp14">
   <w:p>
     <w:pPr>
       <w:pStyle w:val="Header"/>
@@ -17531,7 +17429,7 @@
 </file>
 
 <file path=word/header2.xml><?xml version="1.0" encoding="utf-8"?>
-<w:hdr xmlns:wpc="http://schemas.microsoft.com/office/word/2010/wordprocessingCanvas" xmlns:cx="http://schemas.microsoft.com/office/drawing/2014/chartex" xmlns:cx1="http://schemas.microsoft.com/office/drawing/2015/9/8/chartex" xmlns:cx2="http://schemas.microsoft.com/office/drawing/2015/10/21/chartex" xmlns:cx3="http://schemas.microsoft.com/office/drawing/2016/5/9/chartex" xmlns:cx4="http://schemas.microsoft.com/office/drawing/2016/5/10/chartex" xmlns:cx5="http://schemas.microsoft.com/office/drawing/2016/5/11/chartex" xmlns:cx6="http://schemas.microsoft.com/office/drawing/2016/5/12/chartex" xmlns:cx7="http://schemas.microsoft.com/office/drawing/2016/5/13/chartex" xmlns:cx8="http://schemas.microsoft.com/office/drawing/2016/5/14/chartex" xmlns:mc="http://schemas.openxmlformats.org/markup-compatibility/2006" xmlns:aink="http://schemas.microsoft.com/office/drawing/2016/ink" xmlns:am3d="http://schemas.microsoft.com/office/drawing/2017/model3d" xmlns:o="urn:schemas-microsoft-com:office:office" xmlns:oel="http://schemas.microsoft.com/office/2019/extlst" xmlns:r="http://schemas.openxmlformats.org/officeDocument/2006/relationships" xmlns:m="http://schemas.openxmlformats.org/officeDocument/2006/math" xmlns:v="urn:schemas-microsoft-com:vml" xmlns:wp14="http://schemas.microsoft.com/office/word/2010/wordprocessingDrawing" xmlns:wp="http://schemas.openxmlformats.org/drawingml/2006/wordprocessingDrawing" xmlns:w10="urn:schemas-microsoft-com:office:word" xmlns:w="http://schemas.openxmlformats.org/wordprocessingml/2006/main" xmlns:w14="http://schemas.microsoft.com/office/word/2010/wordml" xmlns:w15="http://schemas.microsoft.com/office/word/2012/wordml" xmlns:w16cex="http://schemas.microsoft.com/office/word/2018/wordml/cex" xmlns:w16cid="http://schemas.microsoft.com/office/word/2016/wordml/cid" xmlns:w16="http://schemas.microsoft.com/office/word/2018/wordml" xmlns:w16sdtdh="http://schemas.microsoft.com/office/word/2020/wordml/sdtdatahash" xmlns:w16se="http://schemas.microsoft.com/office/word/2015/wordml/symex" xmlns:wpg="http://schemas.microsoft.com/office/word/2010/wordprocessingGroup" xmlns:wpi="http://schemas.microsoft.com/office/word/2010/wordprocessingInk" xmlns:wne="http://schemas.microsoft.com/office/word/2006/wordml" xmlns:wps="http://schemas.microsoft.com/office/word/2010/wordprocessingShape" mc:Ignorable="w14 w15 w16se w16cid w16 w16cex w16sdtdh wp14">
+<w:hdr xmlns:wpc="http://schemas.microsoft.com/office/word/2010/wordprocessingCanvas" xmlns:cx="http://schemas.microsoft.com/office/drawing/2014/chartex" xmlns:cx1="http://schemas.microsoft.com/office/drawing/2015/9/8/chartex" xmlns:cx2="http://schemas.microsoft.com/office/drawing/2015/10/21/chartex" xmlns:cx3="http://schemas.microsoft.com/office/drawing/2016/5/9/chartex" xmlns:cx4="http://schemas.microsoft.com/office/drawing/2016/5/10/chartex" xmlns:cx5="http://schemas.microsoft.com/office/drawing/2016/5/11/chartex" xmlns:cx6="http://schemas.microsoft.com/office/drawing/2016/5/12/chartex" xmlns:cx7="http://schemas.microsoft.com/office/drawing/2016/5/13/chartex" xmlns:cx8="http://schemas.microsoft.com/office/drawing/2016/5/14/chartex" xmlns:mc="http://schemas.openxmlformats.org/markup-compatibility/2006" xmlns:aink="http://schemas.microsoft.com/office/drawing/2016/ink" xmlns:am3d="http://schemas.microsoft.com/office/drawing/2017/model3d" xmlns:o="urn:schemas-microsoft-com:office:office" xmlns:oel="http://schemas.microsoft.com/office/2019/extlst" xmlns:r="http://schemas.openxmlformats.org/officeDocument/2006/relationships" xmlns:m="http://schemas.openxmlformats.org/officeDocument/2006/math" xmlns:v="urn:schemas-microsoft-com:vml" xmlns:wp14="http://schemas.microsoft.com/office/word/2010/wordprocessingDrawing" xmlns:wp="http://schemas.openxmlformats.org/drawingml/2006/wordprocessingDrawing" xmlns:w10="urn:schemas-microsoft-com:office:word" xmlns:w="http://schemas.openxmlformats.org/wordprocessingml/2006/main" xmlns:w14="http://schemas.microsoft.com/office/word/2010/wordml" xmlns:w15="http://schemas.microsoft.com/office/word/2012/wordml" xmlns:w16cex="http://schemas.microsoft.com/office/word/2018/wordml/cex" xmlns:w16cid="http://schemas.microsoft.com/office/word/2016/wordml/cid" xmlns:w16="http://schemas.microsoft.com/office/word/2018/wordml" xmlns:w16du="http://schemas.microsoft.com/office/word/2023/wordml/word16du" xmlns:w16sdtdh="http://schemas.microsoft.com/office/word/2020/wordml/sdtdatahash" xmlns:w16se="http://schemas.microsoft.com/office/word/2015/wordml/symex" xmlns:wpg="http://schemas.microsoft.com/office/word/2010/wordprocessingGroup" xmlns:wpi="http://schemas.microsoft.com/office/word/2010/wordprocessingInk" xmlns:wne="http://schemas.microsoft.com/office/word/2006/wordml" xmlns:wps="http://schemas.microsoft.com/office/word/2010/wordprocessingShape" mc:Ignorable="w14 w15 w16se w16cid w16 w16cex w16sdtdh wp14">
   <w:p>
     <w:pPr>
       <w:pStyle w:val="Header"/>
@@ -17664,7 +17562,7 @@
 </file>
 
 <file path=word/header3.xml><?xml version="1.0" encoding="utf-8"?>
-<w:hdr xmlns:wpc="http://schemas.microsoft.com/office/word/2010/wordprocessingCanvas" xmlns:cx="http://schemas.microsoft.com/office/drawing/2014/chartex" xmlns:cx1="http://schemas.microsoft.com/office/drawing/2015/9/8/chartex" xmlns:cx2="http://schemas.microsoft.com/office/drawing/2015/10/21/chartex" xmlns:cx3="http://schemas.microsoft.com/office/drawing/2016/5/9/chartex" xmlns:cx4="http://schemas.microsoft.com/office/drawing/2016/5/10/chartex" xmlns:cx5="http://schemas.microsoft.com/office/drawing/2016/5/11/chartex" xmlns:cx6="http://schemas.microsoft.com/office/drawing/2016/5/12/chartex" xmlns:cx7="http://schemas.microsoft.com/office/drawing/2016/5/13/chartex" xmlns:cx8="http://schemas.microsoft.com/office/drawing/2016/5/14/chartex" xmlns:mc="http://schemas.openxmlformats.org/markup-compatibility/2006" xmlns:aink="http://schemas.microsoft.com/office/drawing/2016/ink" xmlns:am3d="http://schemas.microsoft.com/office/drawing/2017/model3d" xmlns:o="urn:schemas-microsoft-com:office:office" xmlns:oel="http://schemas.microsoft.com/office/2019/extlst" xmlns:r="http://schemas.openxmlformats.org/officeDocument/2006/relationships" xmlns:m="http://schemas.openxmlformats.org/officeDocument/2006/math" xmlns:v="urn:schemas-microsoft-com:vml" xmlns:wp14="http://schemas.microsoft.com/office/word/2010/wordprocessingDrawing" xmlns:wp="http://schemas.openxmlformats.org/drawingml/2006/wordprocessingDrawing" xmlns:w10="urn:schemas-microsoft-com:office:word" xmlns:w="http://schemas.openxmlformats.org/wordprocessingml/2006/main" xmlns:w14="http://schemas.microsoft.com/office/word/2010/wordml" xmlns:w15="http://schemas.microsoft.com/office/word/2012/wordml" xmlns:w16cex="http://schemas.microsoft.com/office/word/2018/wordml/cex" xmlns:w16cid="http://schemas.microsoft.com/office/word/2016/wordml/cid" xmlns:w16="http://schemas.microsoft.com/office/word/2018/wordml" xmlns:w16sdtdh="http://schemas.microsoft.com/office/word/2020/wordml/sdtdatahash" xmlns:w16se="http://schemas.microsoft.com/office/word/2015/wordml/symex" xmlns:wpg="http://schemas.microsoft.com/office/word/2010/wordprocessingGroup" xmlns:wpi="http://schemas.microsoft.com/office/word/2010/wordprocessingInk" xmlns:wne="http://schemas.microsoft.com/office/word/2006/wordml" xmlns:wps="http://schemas.microsoft.com/office/word/2010/wordprocessingShape" mc:Ignorable="w14 w15 w16se w16cid w16 w16cex w16sdtdh wp14">
+<w:hdr xmlns:wpc="http://schemas.microsoft.com/office/word/2010/wordprocessingCanvas" xmlns:cx="http://schemas.microsoft.com/office/drawing/2014/chartex" xmlns:cx1="http://schemas.microsoft.com/office/drawing/2015/9/8/chartex" xmlns:cx2="http://schemas.microsoft.com/office/drawing/2015/10/21/chartex" xmlns:cx3="http://schemas.microsoft.com/office/drawing/2016/5/9/chartex" xmlns:cx4="http://schemas.microsoft.com/office/drawing/2016/5/10/chartex" xmlns:cx5="http://schemas.microsoft.com/office/drawing/2016/5/11/chartex" xmlns:cx6="http://schemas.microsoft.com/office/drawing/2016/5/12/chartex" xmlns:cx7="http://schemas.microsoft.com/office/drawing/2016/5/13/chartex" xmlns:cx8="http://schemas.microsoft.com/office/drawing/2016/5/14/chartex" xmlns:mc="http://schemas.openxmlformats.org/markup-compatibility/2006" xmlns:aink="http://schemas.microsoft.com/office/drawing/2016/ink" xmlns:am3d="http://schemas.microsoft.com/office/drawing/2017/model3d" xmlns:o="urn:schemas-microsoft-com:office:office" xmlns:oel="http://schemas.microsoft.com/office/2019/extlst" xmlns:r="http://schemas.openxmlformats.org/officeDocument/2006/relationships" xmlns:m="http://schemas.openxmlformats.org/officeDocument/2006/math" xmlns:v="urn:schemas-microsoft-com:vml" xmlns:wp14="http://schemas.microsoft.com/office/word/2010/wordprocessingDrawing" xmlns:wp="http://schemas.openxmlformats.org/drawingml/2006/wordprocessingDrawing" xmlns:w10="urn:schemas-microsoft-com:office:word" xmlns:w="http://schemas.openxmlformats.org/wordprocessingml/2006/main" xmlns:w14="http://schemas.microsoft.com/office/word/2010/wordml" xmlns:w15="http://schemas.microsoft.com/office/word/2012/wordml" xmlns:w16cex="http://schemas.microsoft.com/office/word/2018/wordml/cex" xmlns:w16cid="http://schemas.microsoft.com/office/word/2016/wordml/cid" xmlns:w16="http://schemas.microsoft.com/office/word/2018/wordml" xmlns:w16du="http://schemas.microsoft.com/office/word/2023/wordml/word16du" xmlns:w16sdtdh="http://schemas.microsoft.com/office/word/2020/wordml/sdtdatahash" xmlns:w16se="http://schemas.microsoft.com/office/word/2015/wordml/symex" xmlns:wpg="http://schemas.microsoft.com/office/word/2010/wordprocessingGroup" xmlns:wpi="http://schemas.microsoft.com/office/word/2010/wordprocessingInk" xmlns:wne="http://schemas.microsoft.com/office/word/2006/wordml" xmlns:wps="http://schemas.microsoft.com/office/word/2010/wordprocessingShape" mc:Ignorable="w14 w15 w16se w16cid w16 w16cex w16sdtdh wp14">
   <w:p>
     <w:pPr>
       <w:pStyle w:val="Header"/>
@@ -17674,7 +17572,7 @@
 </file>
 
 <file path=word/numbering.xml><?xml version="1.0" encoding="utf-8"?>
-<w:numbering xmlns:wpc="http://schemas.microsoft.com/office/word/2010/wordprocessingCanvas" xmlns:cx="http://schemas.microsoft.com/office/drawing/2014/chartex" xmlns:cx1="http://schemas.microsoft.com/office/drawing/2015/9/8/chartex" xmlns:cx2="http://schemas.microsoft.com/office/drawing/2015/10/21/chartex" xmlns:cx3="http://schemas.microsoft.com/office/drawing/2016/5/9/chartex" xmlns:cx4="http://schemas.microsoft.com/office/drawing/2016/5/10/chartex" xmlns:cx5="http://schemas.microsoft.com/office/drawing/2016/5/11/chartex" xmlns:cx6="http://schemas.microsoft.com/office/drawing/2016/5/12/chartex" xmlns:cx7="http://schemas.microsoft.com/office/drawing/2016/5/13/chartex" xmlns:cx8="http://schemas.microsoft.com/office/drawing/2016/5/14/chartex" xmlns:mc="http://schemas.openxmlformats.org/markup-compatibility/2006" xmlns:aink="http://schemas.microsoft.com/office/drawing/2016/ink" xmlns:am3d="http://schemas.microsoft.com/office/drawing/2017/model3d" xmlns:o="urn:schemas-microsoft-com:office:office" xmlns:oel="http://schemas.microsoft.com/office/2019/extlst" xmlns:r="http://schemas.openxmlformats.org/officeDocument/2006/relationships" xmlns:m="http://schemas.openxmlformats.org/officeDocument/2006/math" xmlns:v="urn:schemas-microsoft-com:vml" xmlns:wp14="http://schemas.microsoft.com/office/word/2010/wordprocessingDrawing" xmlns:wp="http://schemas.openxmlformats.org/drawingml/2006/wordprocessingDrawing" xmlns:w10="urn:schemas-microsoft-com:office:word" xmlns:w="http://schemas.openxmlformats.org/wordprocessingml/2006/main" xmlns:w14="http://schemas.microsoft.com/office/word/2010/wordml" xmlns:w15="http://schemas.microsoft.com/office/word/2012/wordml" xmlns:w16cex="http://schemas.microsoft.com/office/word/2018/wordml/cex" xmlns:w16cid="http://schemas.microsoft.com/office/word/2016/wordml/cid" xmlns:w16="http://schemas.microsoft.com/office/word/2018/wordml" xmlns:w16sdtdh="http://schemas.microsoft.com/office/word/2020/wordml/sdtdatahash" xmlns:w16se="http://schemas.microsoft.com/office/word/2015/wordml/symex" xmlns:wpg="http://schemas.microsoft.com/office/word/2010/wordprocessingGroup" xmlns:wpi="http://schemas.microsoft.com/office/word/2010/wordprocessingInk" xmlns:wne="http://schemas.microsoft.com/office/word/2006/wordml" xmlns:wps="http://schemas.microsoft.com/office/word/2010/wordprocessingShape" mc:Ignorable="w14 w15 w16se w16cid w16 w16cex w16sdtdh wp14">
+<w:numbering xmlns:wpc="http://schemas.microsoft.com/office/word/2010/wordprocessingCanvas" xmlns:cx="http://schemas.microsoft.com/office/drawing/2014/chartex" xmlns:cx1="http://schemas.microsoft.com/office/drawing/2015/9/8/chartex" xmlns:cx2="http://schemas.microsoft.com/office/drawing/2015/10/21/chartex" xmlns:cx3="http://schemas.microsoft.com/office/drawing/2016/5/9/chartex" xmlns:cx4="http://schemas.microsoft.com/office/drawing/2016/5/10/chartex" xmlns:cx5="http://schemas.microsoft.com/office/drawing/2016/5/11/chartex" xmlns:cx6="http://schemas.microsoft.com/office/drawing/2016/5/12/chartex" xmlns:cx7="http://schemas.microsoft.com/office/drawing/2016/5/13/chartex" xmlns:cx8="http://schemas.microsoft.com/office/drawing/2016/5/14/chartex" xmlns:mc="http://schemas.openxmlformats.org/markup-compatibility/2006" xmlns:aink="http://schemas.microsoft.com/office/drawing/2016/ink" xmlns:am3d="http://schemas.microsoft.com/office/drawing/2017/model3d" xmlns:o="urn:schemas-microsoft-com:office:office" xmlns:oel="http://schemas.microsoft.com/office/2019/extlst" xmlns:r="http://schemas.openxmlformats.org/officeDocument/2006/relationships" xmlns:m="http://schemas.openxmlformats.org/officeDocument/2006/math" xmlns:v="urn:schemas-microsoft-com:vml" xmlns:wp14="http://schemas.microsoft.com/office/word/2010/wordprocessingDrawing" xmlns:wp="http://schemas.openxmlformats.org/drawingml/2006/wordprocessingDrawing" xmlns:w10="urn:schemas-microsoft-com:office:word" xmlns:w="http://schemas.openxmlformats.org/wordprocessingml/2006/main" xmlns:w14="http://schemas.microsoft.com/office/word/2010/wordml" xmlns:w15="http://schemas.microsoft.com/office/word/2012/wordml" xmlns:w16cex="http://schemas.microsoft.com/office/word/2018/wordml/cex" xmlns:w16cid="http://schemas.microsoft.com/office/word/2016/wordml/cid" xmlns:w16="http://schemas.microsoft.com/office/word/2018/wordml" xmlns:w16du="http://schemas.microsoft.com/office/word/2023/wordml/word16du" xmlns:w16sdtdh="http://schemas.microsoft.com/office/word/2020/wordml/sdtdatahash" xmlns:w16se="http://schemas.microsoft.com/office/word/2015/wordml/symex" xmlns:wpg="http://schemas.microsoft.com/office/word/2010/wordprocessingGroup" xmlns:wpi="http://schemas.microsoft.com/office/word/2010/wordprocessingInk" xmlns:wne="http://schemas.microsoft.com/office/word/2006/wordml" xmlns:wps="http://schemas.microsoft.com/office/word/2010/wordprocessingShape" mc:Ignorable="w14 w15 w16se w16cid w16 w16cex w16sdtdh wp14">
   <w:abstractNum w:abstractNumId="0" w15:restartNumberingAfterBreak="0">
     <w:nsid w:val="05971370"/>
     <w:multiLevelType w:val="multilevel"/>

</xml_diff>